<commit_message>
Fixed an issue in connstring,  changes in docx
</commit_message>
<xml_diff>
--- a/ДипломенПроектИвайло.docx
+++ b/ДипломенПроектИвайло.docx
@@ -1,6 +1,6 @@
 
 <file path=word/document.xml><?xml version="1.0" encoding="utf-8"?>
-<w:document xmlns:wpc="http://schemas.microsoft.com/office/word/2010/wordprocessingCanvas" xmlns:mc="http://schemas.openxmlformats.org/markup-compatibility/2006" xmlns:o="urn:schemas-microsoft-com:office:office" xmlns:r="http://schemas.openxmlformats.org/officeDocument/2006/relationships" xmlns:m="http://schemas.openxmlformats.org/officeDocument/2006/math" xmlns:v="urn:schemas-microsoft-com:vml" xmlns:wp14="http://schemas.microsoft.com/office/word/2010/wordprocessingDrawing" xmlns:wp="http://schemas.openxmlformats.org/drawingml/2006/wordprocessingDrawing" xmlns:w10="urn:schemas-microsoft-com:office:word" xmlns:w="http://schemas.openxmlformats.org/wordprocessingml/2006/main" xmlns:w14="http://schemas.microsoft.com/office/word/2010/wordml" xmlns:w15="http://schemas.microsoft.com/office/word/2012/wordml" xmlns:wpg="http://schemas.microsoft.com/office/word/2010/wordprocessingGroup" xmlns:wpi="http://schemas.microsoft.com/office/word/2010/wordprocessingInk" xmlns:wne="http://schemas.microsoft.com/office/word/2006/wordml" xmlns:wps="http://schemas.microsoft.com/office/word/2010/wordprocessingShape" mc:Ignorable="w14 w15 wp14">
+<w:document xmlns:wpc="http://schemas.microsoft.com/office/word/2010/wordprocessingCanvas" xmlns:cx="http://schemas.microsoft.com/office/drawing/2014/chartex" xmlns:cx1="http://schemas.microsoft.com/office/drawing/2015/9/8/chartex" xmlns:cx2="http://schemas.microsoft.com/office/drawing/2015/10/21/chartex" xmlns:cx3="http://schemas.microsoft.com/office/drawing/2016/5/9/chartex" xmlns:cx4="http://schemas.microsoft.com/office/drawing/2016/5/10/chartex" xmlns:cx5="http://schemas.microsoft.com/office/drawing/2016/5/11/chartex" xmlns:cx6="http://schemas.microsoft.com/office/drawing/2016/5/12/chartex" xmlns:cx7="http://schemas.microsoft.com/office/drawing/2016/5/13/chartex" xmlns:cx8="http://schemas.microsoft.com/office/drawing/2016/5/14/chartex" xmlns:mc="http://schemas.openxmlformats.org/markup-compatibility/2006" xmlns:aink="http://schemas.microsoft.com/office/drawing/2016/ink" xmlns:am3d="http://schemas.microsoft.com/office/drawing/2017/model3d" xmlns:o="urn:schemas-microsoft-com:office:office" xmlns:oel="http://schemas.microsoft.com/office/2019/extlst" xmlns:r="http://schemas.openxmlformats.org/officeDocument/2006/relationships" xmlns:m="http://schemas.openxmlformats.org/officeDocument/2006/math" xmlns:v="urn:schemas-microsoft-com:vml" xmlns:wp14="http://schemas.microsoft.com/office/word/2010/wordprocessingDrawing" xmlns:wp="http://schemas.openxmlformats.org/drawingml/2006/wordprocessingDrawing" xmlns:w10="urn:schemas-microsoft-com:office:word" xmlns:w="http://schemas.openxmlformats.org/wordprocessingml/2006/main" xmlns:w14="http://schemas.microsoft.com/office/word/2010/wordml" xmlns:w15="http://schemas.microsoft.com/office/word/2012/wordml" xmlns:w16cex="http://schemas.microsoft.com/office/word/2018/wordml/cex" xmlns:w16cid="http://schemas.microsoft.com/office/word/2016/wordml/cid" xmlns:w16="http://schemas.microsoft.com/office/word/2018/wordml" xmlns:w16sdtdh="http://schemas.microsoft.com/office/word/2020/wordml/sdtdatahash" xmlns:w16se="http://schemas.microsoft.com/office/word/2015/wordml/symex" xmlns:wpg="http://schemas.microsoft.com/office/word/2010/wordprocessingGroup" xmlns:wpi="http://schemas.microsoft.com/office/word/2010/wordprocessingInk" xmlns:wne="http://schemas.microsoft.com/office/word/2006/wordml" xmlns:wps="http://schemas.microsoft.com/office/word/2010/wordprocessingShape" mc:Ignorable="w14 w15 w16se w16cid w16 w16cex w16sdtdh wp14">
   <w:body>
     <w:p>
       <w:pPr>
@@ -17,7 +17,7 @@
     </w:p>
     <w:p>
       <w:pPr>
-        <w:pStyle w:val="Header"/>
+        <w:pStyle w:val="af5"/>
         <w:ind w:left="0" w:firstLine="0"/>
         <w:jc w:val="center"/>
         <w:rPr>
@@ -43,7 +43,7 @@
     </w:p>
     <w:p>
       <w:pPr>
-        <w:pStyle w:val="Header"/>
+        <w:pStyle w:val="af5"/>
         <w:ind w:left="0" w:firstLine="0"/>
         <w:jc w:val="center"/>
         <w:rPr>
@@ -69,7 +69,7 @@
     </w:p>
     <w:p>
       <w:pPr>
-        <w:pStyle w:val="Header"/>
+        <w:pStyle w:val="af5"/>
         <w:ind w:left="0" w:firstLine="0"/>
         <w:jc w:val="center"/>
         <w:rPr>
@@ -95,7 +95,7 @@
     </w:p>
     <w:p>
       <w:pPr>
-        <w:pStyle w:val="Header"/>
+        <w:pStyle w:val="af5"/>
         <w:ind w:left="0" w:firstLine="0"/>
         <w:rPr>
           <w:rFonts w:ascii="Times New Roman" w:hAnsi="Times New Roman"/>
@@ -180,7 +180,7 @@
     </w:p>
     <w:p>
       <w:pPr>
-        <w:pStyle w:val="Header"/>
+        <w:pStyle w:val="af5"/>
         <w:ind w:left="0" w:firstLine="0"/>
         <w:rPr>
           <w:rFonts w:ascii="Times New Roman" w:hAnsi="Times New Roman"/>
@@ -194,7 +194,7 @@
     </w:p>
     <w:p>
       <w:pPr>
-        <w:pStyle w:val="Header"/>
+        <w:pStyle w:val="af5"/>
         <w:ind w:left="0" w:firstLine="0"/>
         <w:rPr>
           <w:rFonts w:ascii="Times New Roman" w:hAnsi="Times New Roman"/>
@@ -208,7 +208,7 @@
     </w:p>
     <w:p>
       <w:pPr>
-        <w:pStyle w:val="Header"/>
+        <w:pStyle w:val="af5"/>
         <w:ind w:left="0" w:firstLine="0"/>
         <w:rPr>
           <w:rFonts w:ascii="Times New Roman" w:hAnsi="Times New Roman"/>
@@ -222,7 +222,7 @@
     </w:p>
     <w:p>
       <w:pPr>
-        <w:pStyle w:val="Header"/>
+        <w:pStyle w:val="af5"/>
         <w:ind w:left="0" w:firstLine="0"/>
         <w:rPr>
           <w:rFonts w:ascii="Times New Roman" w:hAnsi="Times New Roman"/>
@@ -236,7 +236,7 @@
     </w:p>
     <w:p>
       <w:pPr>
-        <w:pStyle w:val="Header"/>
+        <w:pStyle w:val="af5"/>
         <w:ind w:left="0" w:firstLine="0"/>
         <w:rPr>
           <w:rFonts w:ascii="Times New Roman" w:hAnsi="Times New Roman"/>
@@ -250,7 +250,7 @@
     </w:p>
     <w:p>
       <w:pPr>
-        <w:pStyle w:val="Header"/>
+        <w:pStyle w:val="af5"/>
         <w:ind w:left="0" w:firstLine="0"/>
         <w:rPr>
           <w:rFonts w:ascii="Times New Roman" w:hAnsi="Times New Roman"/>
@@ -264,7 +264,7 @@
     </w:p>
     <w:p>
       <w:pPr>
-        <w:pStyle w:val="Header"/>
+        <w:pStyle w:val="af5"/>
         <w:ind w:left="0" w:firstLine="0"/>
         <w:jc w:val="center"/>
         <w:rPr>
@@ -334,7 +334,7 @@
     </w:p>
     <w:p>
       <w:pPr>
-        <w:pStyle w:val="Header"/>
+        <w:pStyle w:val="af5"/>
         <w:tabs>
           <w:tab w:val="clear" w:pos="4536"/>
           <w:tab w:val="right" w:leader="dot" w:pos="9072"/>
@@ -364,7 +364,7 @@
     </w:p>
     <w:p>
       <w:pPr>
-        <w:pStyle w:val="Header"/>
+        <w:pStyle w:val="af5"/>
         <w:ind w:left="0" w:firstLine="0"/>
         <w:jc w:val="center"/>
         <w:rPr>
@@ -388,7 +388,7 @@
     </w:p>
     <w:p>
       <w:pPr>
-        <w:pStyle w:val="Header"/>
+        <w:pStyle w:val="af5"/>
         <w:ind w:left="0" w:firstLine="0"/>
         <w:jc w:val="center"/>
         <w:rPr>
@@ -402,7 +402,7 @@
     </w:p>
     <w:p>
       <w:pPr>
-        <w:pStyle w:val="Header"/>
+        <w:pStyle w:val="af5"/>
         <w:ind w:left="0" w:firstLine="0"/>
         <w:jc w:val="center"/>
         <w:rPr>
@@ -416,7 +416,7 @@
     </w:p>
     <w:p>
       <w:pPr>
-        <w:pStyle w:val="Header"/>
+        <w:pStyle w:val="af5"/>
         <w:tabs>
           <w:tab w:val="clear" w:pos="4536"/>
           <w:tab w:val="right" w:leader="dot" w:pos="9072"/>
@@ -484,7 +484,7 @@
     </w:p>
     <w:p>
       <w:pPr>
-        <w:pStyle w:val="Header"/>
+        <w:pStyle w:val="af5"/>
         <w:tabs>
           <w:tab w:val="clear" w:pos="4536"/>
           <w:tab w:val="right" w:leader="dot" w:pos="9072"/>
@@ -572,7 +572,7 @@
     </w:p>
     <w:p>
       <w:pPr>
-        <w:pStyle w:val="Header"/>
+        <w:pStyle w:val="af5"/>
         <w:ind w:left="0" w:firstLine="0"/>
         <w:jc w:val="center"/>
         <w:rPr>
@@ -586,7 +586,7 @@
     </w:p>
     <w:p>
       <w:pPr>
-        <w:pStyle w:val="Header"/>
+        <w:pStyle w:val="af5"/>
         <w:ind w:left="0" w:firstLine="0"/>
         <w:jc w:val="center"/>
         <w:rPr>
@@ -600,7 +600,7 @@
     </w:p>
     <w:p>
       <w:pPr>
-        <w:pStyle w:val="Header"/>
+        <w:pStyle w:val="af5"/>
         <w:ind w:left="0" w:firstLine="0"/>
         <w:jc w:val="center"/>
         <w:rPr>
@@ -628,7 +628,7 @@
     </w:p>
     <w:p>
       <w:pPr>
-        <w:pStyle w:val="Header"/>
+        <w:pStyle w:val="af5"/>
         <w:ind w:left="0" w:firstLine="0"/>
         <w:jc w:val="center"/>
         <w:rPr>
@@ -676,7 +676,7 @@
     </w:p>
     <w:p>
       <w:pPr>
-        <w:pStyle w:val="Header"/>
+        <w:pStyle w:val="af5"/>
         <w:ind w:left="0" w:firstLine="709"/>
         <w:rPr>
           <w:rFonts w:ascii="Times New Roman" w:hAnsi="Times New Roman"/>
@@ -689,7 +689,7 @@
     </w:p>
     <w:p>
       <w:pPr>
-        <w:pStyle w:val="Header"/>
+        <w:pStyle w:val="af5"/>
         <w:ind w:left="0" w:firstLine="709"/>
         <w:rPr>
           <w:rFonts w:ascii="Times New Roman" w:hAnsi="Times New Roman"/>
@@ -1560,7 +1560,7 @@
     </w:p>
     <w:p>
       <w:pPr>
-        <w:pStyle w:val="ListParagraph"/>
+        <w:pStyle w:val="aff"/>
         <w:numPr>
           <w:ilvl w:val="0"/>
           <w:numId w:val="38"/>
@@ -1961,7 +1961,7 @@
     </w:p>
     <w:p>
       <w:pPr>
-        <w:pStyle w:val="ListParagraph"/>
+        <w:pStyle w:val="aff"/>
         <w:numPr>
           <w:ilvl w:val="0"/>
           <w:numId w:val="38"/>
@@ -1992,7 +1992,7 @@
     </w:p>
     <w:p>
       <w:pPr>
-        <w:pStyle w:val="ListParagraph"/>
+        <w:pStyle w:val="aff"/>
         <w:numPr>
           <w:ilvl w:val="0"/>
           <w:numId w:val="39"/>
@@ -2777,7 +2777,7 @@
       <w:hyperlink r:id="rId9" w:history="1">
         <w:r>
           <w:rPr>
-            <w:rStyle w:val="Hyperlink"/>
+            <w:rStyle w:val="afa"/>
             <w:rFonts w:ascii="Times New Roman" w:hAnsi="Times New Roman" w:cs="Times New Roman"/>
             <w:spacing w:val="4"/>
             <w:sz w:val="24"/>
@@ -2788,7 +2788,7 @@
         <w:proofErr w:type="spellStart"/>
         <w:r>
           <w:rPr>
-            <w:rStyle w:val="Hyperlink"/>
+            <w:rStyle w:val="afa"/>
             <w:rFonts w:ascii="Times New Roman" w:hAnsi="Times New Roman" w:cs="Times New Roman"/>
             <w:spacing w:val="4"/>
             <w:sz w:val="24"/>
@@ -2799,7 +2799,7 @@
         <w:proofErr w:type="spellEnd"/>
         <w:r>
           <w:rPr>
-            <w:rStyle w:val="Hyperlink"/>
+            <w:rStyle w:val="afa"/>
             <w:rFonts w:ascii="Times New Roman" w:hAnsi="Times New Roman" w:cs="Times New Roman"/>
             <w:spacing w:val="4"/>
             <w:sz w:val="24"/>
@@ -2809,7 +2809,7 @@
         </w:r>
         <w:r>
           <w:rPr>
-            <w:rStyle w:val="Hyperlink"/>
+            <w:rStyle w:val="afa"/>
             <w:rFonts w:ascii="Times New Roman" w:hAnsi="Times New Roman" w:cs="Times New Roman"/>
             <w:spacing w:val="4"/>
             <w:sz w:val="24"/>
@@ -2821,7 +2821,7 @@
         <w:proofErr w:type="spellStart"/>
         <w:r>
           <w:rPr>
-            <w:rStyle w:val="Hyperlink"/>
+            <w:rStyle w:val="afa"/>
             <w:rFonts w:ascii="Times New Roman" w:hAnsi="Times New Roman" w:cs="Times New Roman"/>
             <w:spacing w:val="4"/>
             <w:sz w:val="24"/>
@@ -3873,20 +3873,8 @@
           <w:sz w:val="24"/>
           <w:szCs w:val="24"/>
         </w:rPr>
-        <w:t xml:space="preserve"> или по-бърз процесор. Препоръчва се поне </w:t>
-      </w:r>
-      <w:proofErr w:type="spellStart"/>
-      <w:r>
-        <w:rPr>
-          <w:rFonts w:ascii="Times New Roman" w:hAnsi="Times New Roman" w:cs="Times New Roman"/>
-          <w:color w:val="000000" w:themeColor="text1"/>
-          <w:spacing w:val="4"/>
-          <w:sz w:val="24"/>
-          <w:szCs w:val="24"/>
-        </w:rPr>
-        <w:t>четириядрен</w:t>
-      </w:r>
-      <w:proofErr w:type="spellEnd"/>
+        <w:t xml:space="preserve"> или по-бърз процесор. Препоръчва се поне четириядрен</w:t>
+      </w:r>
     </w:p>
     <w:p>
       <w:pPr>
@@ -4081,7 +4069,7 @@
     </w:p>
     <w:p>
       <w:pPr>
-        <w:pStyle w:val="ListParagraph"/>
+        <w:pStyle w:val="aff"/>
         <w:numPr>
           <w:ilvl w:val="0"/>
           <w:numId w:val="44"/>
@@ -5033,7 +5021,7 @@
     </w:p>
     <w:p>
       <w:pPr>
-        <w:pStyle w:val="ListParagraph"/>
+        <w:pStyle w:val="aff"/>
         <w:numPr>
           <w:ilvl w:val="0"/>
           <w:numId w:val="40"/>
@@ -5074,7 +5062,7 @@
     </w:p>
     <w:p>
       <w:pPr>
-        <w:pStyle w:val="ListParagraph"/>
+        <w:pStyle w:val="aff"/>
         <w:numPr>
           <w:ilvl w:val="0"/>
           <w:numId w:val="40"/>
@@ -5115,7 +5103,7 @@
     </w:p>
     <w:p>
       <w:pPr>
-        <w:pStyle w:val="ListParagraph"/>
+        <w:pStyle w:val="aff"/>
         <w:numPr>
           <w:ilvl w:val="0"/>
           <w:numId w:val="40"/>
@@ -5156,7 +5144,7 @@
     </w:p>
     <w:p>
       <w:pPr>
-        <w:pStyle w:val="ListParagraph"/>
+        <w:pStyle w:val="aff"/>
         <w:numPr>
           <w:ilvl w:val="0"/>
           <w:numId w:val="40"/>
@@ -5197,7 +5185,7 @@
     </w:p>
     <w:p>
       <w:pPr>
-        <w:pStyle w:val="ListParagraph"/>
+        <w:pStyle w:val="aff"/>
         <w:numPr>
           <w:ilvl w:val="0"/>
           <w:numId w:val="40"/>
@@ -5261,7 +5249,7 @@
     </w:p>
     <w:p>
       <w:pPr>
-        <w:pStyle w:val="ListParagraph"/>
+        <w:pStyle w:val="aff"/>
         <w:numPr>
           <w:ilvl w:val="0"/>
           <w:numId w:val="40"/>
@@ -5302,7 +5290,7 @@
     </w:p>
     <w:p>
       <w:pPr>
-        <w:pStyle w:val="ListParagraph"/>
+        <w:pStyle w:val="aff"/>
         <w:numPr>
           <w:ilvl w:val="0"/>
           <w:numId w:val="40"/>
@@ -5343,7 +5331,7 @@
     </w:p>
     <w:p>
       <w:pPr>
-        <w:pStyle w:val="ListParagraph"/>
+        <w:pStyle w:val="aff"/>
         <w:numPr>
           <w:ilvl w:val="0"/>
           <w:numId w:val="40"/>
@@ -5406,7 +5394,7 @@
     </w:p>
     <w:p>
       <w:pPr>
-        <w:pStyle w:val="ListParagraph"/>
+        <w:pStyle w:val="aff"/>
         <w:numPr>
           <w:ilvl w:val="0"/>
           <w:numId w:val="40"/>
@@ -5962,7 +5950,7 @@
     </w:p>
     <w:p>
       <w:pPr>
-        <w:pStyle w:val="ListParagraph"/>
+        <w:pStyle w:val="aff"/>
         <w:numPr>
           <w:ilvl w:val="0"/>
           <w:numId w:val="41"/>
@@ -6002,7 +5990,7 @@
     </w:p>
     <w:p>
       <w:pPr>
-        <w:pStyle w:val="ListParagraph"/>
+        <w:pStyle w:val="aff"/>
         <w:numPr>
           <w:ilvl w:val="0"/>
           <w:numId w:val="41"/>
@@ -6042,7 +6030,7 @@
     </w:p>
     <w:p>
       <w:pPr>
-        <w:pStyle w:val="ListParagraph"/>
+        <w:pStyle w:val="aff"/>
         <w:numPr>
           <w:ilvl w:val="0"/>
           <w:numId w:val="41"/>
@@ -6082,7 +6070,7 @@
     </w:p>
     <w:p>
       <w:pPr>
-        <w:pStyle w:val="ListParagraph"/>
+        <w:pStyle w:val="aff"/>
         <w:numPr>
           <w:ilvl w:val="0"/>
           <w:numId w:val="41"/>
@@ -6122,7 +6110,7 @@
     </w:p>
     <w:p>
       <w:pPr>
-        <w:pStyle w:val="ListParagraph"/>
+        <w:pStyle w:val="aff"/>
         <w:numPr>
           <w:ilvl w:val="0"/>
           <w:numId w:val="41"/>
@@ -6184,7 +6172,7 @@
     </w:p>
     <w:p>
       <w:pPr>
-        <w:pStyle w:val="ListParagraph"/>
+        <w:pStyle w:val="aff"/>
         <w:numPr>
           <w:ilvl w:val="0"/>
           <w:numId w:val="41"/>
@@ -6224,7 +6212,7 @@
     </w:p>
     <w:p>
       <w:pPr>
-        <w:pStyle w:val="ListParagraph"/>
+        <w:pStyle w:val="aff"/>
         <w:numPr>
           <w:ilvl w:val="0"/>
           <w:numId w:val="41"/>
@@ -6264,7 +6252,7 @@
     </w:p>
     <w:p>
       <w:pPr>
-        <w:pStyle w:val="ListParagraph"/>
+        <w:pStyle w:val="aff"/>
         <w:numPr>
           <w:ilvl w:val="0"/>
           <w:numId w:val="41"/>
@@ -6304,7 +6292,7 @@
     </w:p>
     <w:p>
       <w:pPr>
-        <w:pStyle w:val="ListParagraph"/>
+        <w:pStyle w:val="aff"/>
         <w:numPr>
           <w:ilvl w:val="0"/>
           <w:numId w:val="41"/>
@@ -6344,7 +6332,7 @@
     </w:p>
     <w:p>
       <w:pPr>
-        <w:pStyle w:val="ListParagraph"/>
+        <w:pStyle w:val="aff"/>
         <w:numPr>
           <w:ilvl w:val="0"/>
           <w:numId w:val="41"/>
@@ -6384,7 +6372,7 @@
     </w:p>
     <w:p>
       <w:pPr>
-        <w:pStyle w:val="ListParagraph"/>
+        <w:pStyle w:val="aff"/>
         <w:numPr>
           <w:ilvl w:val="0"/>
           <w:numId w:val="41"/>
@@ -6424,7 +6412,7 @@
     </w:p>
     <w:p>
       <w:pPr>
-        <w:pStyle w:val="ListParagraph"/>
+        <w:pStyle w:val="aff"/>
         <w:numPr>
           <w:ilvl w:val="0"/>
           <w:numId w:val="41"/>
@@ -6465,7 +6453,7 @@
     </w:p>
     <w:p>
       <w:pPr>
-        <w:pStyle w:val="ListParagraph"/>
+        <w:pStyle w:val="aff"/>
         <w:numPr>
           <w:ilvl w:val="0"/>
           <w:numId w:val="41"/>
@@ -6527,7 +6515,7 @@
     </w:p>
     <w:p>
       <w:pPr>
-        <w:pStyle w:val="ListParagraph"/>
+        <w:pStyle w:val="aff"/>
         <w:numPr>
           <w:ilvl w:val="0"/>
           <w:numId w:val="41"/>
@@ -6590,7 +6578,7 @@
     </w:p>
     <w:p>
       <w:pPr>
-        <w:pStyle w:val="ListParagraph"/>
+        <w:pStyle w:val="aff"/>
         <w:numPr>
           <w:ilvl w:val="0"/>
           <w:numId w:val="42"/>
@@ -6641,7 +6629,7 @@
     </w:p>
     <w:p>
       <w:pPr>
-        <w:pStyle w:val="ListParagraph"/>
+        <w:pStyle w:val="aff"/>
         <w:numPr>
           <w:ilvl w:val="0"/>
           <w:numId w:val="42"/>
@@ -6696,7 +6684,7 @@
     </w:p>
     <w:p>
       <w:pPr>
-        <w:pStyle w:val="ListParagraph"/>
+        <w:pStyle w:val="aff"/>
         <w:numPr>
           <w:ilvl w:val="0"/>
           <w:numId w:val="42"/>
@@ -6751,7 +6739,7 @@
     </w:p>
     <w:p>
       <w:pPr>
-        <w:pStyle w:val="ListParagraph"/>
+        <w:pStyle w:val="aff"/>
         <w:numPr>
           <w:ilvl w:val="0"/>
           <w:numId w:val="42"/>
@@ -6806,7 +6794,7 @@
     </w:p>
     <w:p>
       <w:pPr>
-        <w:pStyle w:val="ListParagraph"/>
+        <w:pStyle w:val="aff"/>
         <w:numPr>
           <w:ilvl w:val="0"/>
           <w:numId w:val="42"/>
@@ -6861,7 +6849,7 @@
     </w:p>
     <w:p>
       <w:pPr>
-        <w:pStyle w:val="ListParagraph"/>
+        <w:pStyle w:val="aff"/>
         <w:numPr>
           <w:ilvl w:val="0"/>
           <w:numId w:val="42"/>
@@ -6938,7 +6926,7 @@
     </w:p>
     <w:p>
       <w:pPr>
-        <w:pStyle w:val="ListParagraph"/>
+        <w:pStyle w:val="aff"/>
         <w:numPr>
           <w:ilvl w:val="0"/>
           <w:numId w:val="42"/>
@@ -6993,7 +6981,7 @@
     </w:p>
     <w:p>
       <w:pPr>
-        <w:pStyle w:val="ListParagraph"/>
+        <w:pStyle w:val="aff"/>
         <w:numPr>
           <w:ilvl w:val="0"/>
           <w:numId w:val="42"/>
@@ -7081,7 +7069,7 @@
     </w:p>
     <w:p>
       <w:pPr>
-        <w:pStyle w:val="ListParagraph"/>
+        <w:pStyle w:val="aff"/>
         <w:numPr>
           <w:ilvl w:val="0"/>
           <w:numId w:val="42"/>
@@ -7311,7 +7299,7 @@
     </w:p>
     <w:p>
       <w:pPr>
-        <w:pStyle w:val="ListParagraph"/>
+        <w:pStyle w:val="aff"/>
         <w:numPr>
           <w:ilvl w:val="0"/>
           <w:numId w:val="42"/>
@@ -8126,29 +8114,7 @@
           <w:sz w:val="24"/>
           <w:szCs w:val="24"/>
         </w:rPr>
-        <w:t xml:space="preserve"> </w:t>
-      </w:r>
-      <w:proofErr w:type="spellStart"/>
-      <w:r>
-        <w:rPr>
-          <w:rFonts w:ascii="Times New Roman" w:hAnsi="Times New Roman" w:cs="Times New Roman"/>
-          <w:color w:val="000000" w:themeColor="text1"/>
-          <w:spacing w:val="4"/>
-          <w:sz w:val="24"/>
-          <w:szCs w:val="24"/>
-        </w:rPr>
-        <w:t>Шарп</w:t>
-      </w:r>
-      <w:proofErr w:type="spellEnd"/>
-      <w:r>
-        <w:rPr>
-          <w:rFonts w:ascii="Times New Roman" w:hAnsi="Times New Roman" w:cs="Times New Roman"/>
-          <w:color w:val="000000" w:themeColor="text1"/>
-          <w:spacing w:val="4"/>
-          <w:sz w:val="24"/>
-          <w:szCs w:val="24"/>
-        </w:rPr>
-        <w:t>“. Той е създаден от Microsoft през 2001 г., а последното обновление за него излезе в края на 2021, т.е. това е един актуален език. Може да се каже, че C# e Microsoft-</w:t>
+        <w:t xml:space="preserve"> Шарп“. Той е създаден от Microsoft през 2001 г., а последното обновление за него излезе в края на 2021, т.е. това е един актуален език. Може да се каже, че C# e Microsoft-</w:t>
       </w:r>
       <w:proofErr w:type="spellStart"/>
       <w:r>
@@ -8643,29 +8609,7 @@
           <w:sz w:val="24"/>
           <w:szCs w:val="24"/>
         </w:rPr>
-        <w:t xml:space="preserve">От Microsoft използват C# във всички свои продукти в това число всичките си десктоп приложения за Windows 8 и 10, т.е. езикът става все по-актуален и </w:t>
-      </w:r>
-      <w:proofErr w:type="spellStart"/>
-      <w:r>
-        <w:rPr>
-          <w:rFonts w:ascii="Times New Roman" w:hAnsi="Times New Roman" w:cs="Times New Roman"/>
-          <w:color w:val="000000" w:themeColor="text1"/>
-          <w:spacing w:val="4"/>
-          <w:sz w:val="24"/>
-          <w:szCs w:val="24"/>
-        </w:rPr>
-        <w:t>широкоизползван</w:t>
-      </w:r>
-      <w:proofErr w:type="spellEnd"/>
-      <w:r>
-        <w:rPr>
-          <w:rFonts w:ascii="Times New Roman" w:hAnsi="Times New Roman" w:cs="Times New Roman"/>
-          <w:color w:val="000000" w:themeColor="text1"/>
-          <w:spacing w:val="4"/>
-          <w:sz w:val="24"/>
-          <w:szCs w:val="24"/>
-        </w:rPr>
-        <w:t>, което дава повече шансове за реализация.</w:t>
+        <w:t>От Microsoft използват C# във всички свои продукти в това число всичките си десктоп приложения за Windows 8 и 10, т.е. езикът става все по-актуален и широкоизползван, което дава повече шансове за реализация.</w:t>
       </w:r>
     </w:p>
     <w:p>
@@ -8997,29 +8941,7 @@
           <w:sz w:val="24"/>
           <w:szCs w:val="24"/>
         </w:rPr>
-        <w:t xml:space="preserve">Разработката на игри със C# също е една от възможностите за реализация с езика. Един от най-популярните гейм </w:t>
-      </w:r>
-      <w:proofErr w:type="spellStart"/>
-      <w:r>
-        <w:rPr>
-          <w:rFonts w:ascii="Times New Roman" w:hAnsi="Times New Roman" w:cs="Times New Roman"/>
-          <w:color w:val="000000" w:themeColor="text1"/>
-          <w:spacing w:val="4"/>
-          <w:sz w:val="24"/>
-          <w:szCs w:val="24"/>
-        </w:rPr>
-        <w:t>енджини</w:t>
-      </w:r>
-      <w:proofErr w:type="spellEnd"/>
-      <w:r>
-        <w:rPr>
-          <w:rFonts w:ascii="Times New Roman" w:hAnsi="Times New Roman" w:cs="Times New Roman"/>
-          <w:color w:val="000000" w:themeColor="text1"/>
-          <w:spacing w:val="4"/>
-          <w:sz w:val="24"/>
-          <w:szCs w:val="24"/>
-        </w:rPr>
-        <w:t>, подходящ както за PC, така и за конзолни и мобилни приложения, е </w:t>
+        <w:t>Разработката на игри със C# също е една от възможностите за реализация с езика. Един от най-популярните гейм енджини, подходящ както за PC, така и за конзолни и мобилни приложения, е </w:t>
       </w:r>
       <w:proofErr w:type="spellStart"/>
       <w:r>
@@ -9052,29 +8974,7 @@
           <w:szCs w:val="24"/>
         </w:rPr>
         <w:lastRenderedPageBreak/>
-        <w:t xml:space="preserve">няколко езика от семейството на „С“ – С, С++ и разбира се С#. С това далеч не се изчерпват игровите </w:t>
-      </w:r>
-      <w:proofErr w:type="spellStart"/>
-      <w:r>
-        <w:rPr>
-          <w:rFonts w:ascii="Times New Roman" w:hAnsi="Times New Roman" w:cs="Times New Roman"/>
-          <w:color w:val="000000" w:themeColor="text1"/>
-          <w:spacing w:val="4"/>
-          <w:sz w:val="24"/>
-          <w:szCs w:val="24"/>
-        </w:rPr>
-        <w:t>енджини</w:t>
-      </w:r>
-      <w:proofErr w:type="spellEnd"/>
-      <w:r>
-        <w:rPr>
-          <w:rFonts w:ascii="Times New Roman" w:hAnsi="Times New Roman" w:cs="Times New Roman"/>
-          <w:color w:val="000000" w:themeColor="text1"/>
-          <w:spacing w:val="4"/>
-          <w:sz w:val="24"/>
-          <w:szCs w:val="24"/>
-        </w:rPr>
-        <w:t>, писани частично или изцяло на C# и това също е една добра насока за развитие.</w:t>
+        <w:t>няколко езика от семейството на „С“ – С, С++ и разбира се С#. С това далеч не се изчерпват игровите енджини, писани частично или изцяло на C# и това също е една добра насока за развитие.</w:t>
       </w:r>
     </w:p>
     <w:p>
@@ -9544,7 +9444,7 @@
     </w:p>
     <w:p>
       <w:pPr>
-        <w:pStyle w:val="ListParagraph"/>
+        <w:pStyle w:val="aff"/>
         <w:numPr>
           <w:ilvl w:val="0"/>
           <w:numId w:val="42"/>
@@ -9572,7 +9472,7 @@
     </w:p>
     <w:p>
       <w:pPr>
-        <w:pStyle w:val="ListParagraph"/>
+        <w:pStyle w:val="aff"/>
         <w:numPr>
           <w:ilvl w:val="0"/>
           <w:numId w:val="42"/>
@@ -9600,7 +9500,7 @@
     </w:p>
     <w:p>
       <w:pPr>
-        <w:pStyle w:val="ListParagraph"/>
+        <w:pStyle w:val="aff"/>
         <w:numPr>
           <w:ilvl w:val="0"/>
           <w:numId w:val="42"/>
@@ -9672,7 +9572,7 @@
     </w:p>
     <w:p>
       <w:pPr>
-        <w:pStyle w:val="ListParagraph"/>
+        <w:pStyle w:val="aff"/>
         <w:numPr>
           <w:ilvl w:val="0"/>
           <w:numId w:val="42"/>
@@ -9734,7 +9634,7 @@
     </w:p>
     <w:p>
       <w:pPr>
-        <w:pStyle w:val="ListParagraph"/>
+        <w:pStyle w:val="aff"/>
         <w:numPr>
           <w:ilvl w:val="0"/>
           <w:numId w:val="43"/>
@@ -9907,31 +9807,7 @@
           <w:szCs w:val="24"/>
           <w:lang w:val="en-US"/>
         </w:rPr>
-        <w:t xml:space="preserve">Windows, Linux и </w:t>
-      </w:r>
-      <w:proofErr w:type="spellStart"/>
-      <w:r>
-        <w:rPr>
-          <w:rFonts w:ascii="Times New Roman" w:hAnsi="Times New Roman" w:cs="Times New Roman"/>
-          <w:color w:val="000000" w:themeColor="text1"/>
-          <w:spacing w:val="4"/>
-          <w:sz w:val="24"/>
-          <w:szCs w:val="24"/>
-          <w:lang w:val="en-US"/>
-        </w:rPr>
-        <w:t>MacOS</w:t>
-      </w:r>
-      <w:proofErr w:type="spellEnd"/>
-      <w:r>
-        <w:rPr>
-          <w:rFonts w:ascii="Times New Roman" w:hAnsi="Times New Roman" w:cs="Times New Roman"/>
-          <w:color w:val="000000" w:themeColor="text1"/>
-          <w:spacing w:val="4"/>
-          <w:sz w:val="24"/>
-          <w:szCs w:val="24"/>
-          <w:lang w:val="en-US"/>
-        </w:rPr>
-        <w:t>.</w:t>
+        <w:t>Windows, Linux и MacOS.</w:t>
       </w:r>
     </w:p>
     <w:p>
@@ -10198,7 +10074,6 @@
         </w:rPr>
         <w:tab/>
       </w:r>
-      <w:bookmarkStart w:id="0" w:name="_GoBack"/>
       <w:r>
         <w:rPr>
           <w:rFonts w:ascii="Times New Roman" w:hAnsi="Times New Roman" w:cs="Times New Roman"/>
@@ -10222,7 +10097,6 @@
         </w:rPr>
         <w:t>MySQL Workbench</w:t>
       </w:r>
-      <w:bookmarkEnd w:id="0"/>
     </w:p>
     <w:p>
       <w:pPr>
@@ -12860,15 +12734,19 @@
         <w:ind w:firstLine="709"/>
         <w:rPr>
           <w:rFonts w:ascii="Times New Roman" w:hAnsi="Times New Roman" w:cs="Times New Roman"/>
-          <w:color w:val="000000" w:themeColor="text1"/>
-          <w:spacing w:val="4"/>
-          <w:sz w:val="24"/>
-          <w:szCs w:val="24"/>
-        </w:rPr>
-      </w:pPr>
-      <w:r>
-        <w:rPr>
-          <w:rFonts w:ascii="Times New Roman" w:hAnsi="Times New Roman" w:cs="Times New Roman"/>
+          <w:b/>
+          <w:bCs/>
+          <w:color w:val="000000" w:themeColor="text1"/>
+          <w:spacing w:val="4"/>
+          <w:sz w:val="24"/>
+          <w:szCs w:val="24"/>
+        </w:rPr>
+      </w:pPr>
+      <w:r>
+        <w:rPr>
+          <w:rFonts w:ascii="Times New Roman" w:hAnsi="Times New Roman" w:cs="Times New Roman"/>
+          <w:b/>
+          <w:bCs/>
           <w:color w:val="000000" w:themeColor="text1"/>
           <w:spacing w:val="4"/>
           <w:sz w:val="24"/>
@@ -12912,7 +12790,7 @@
     </w:p>
     <w:p>
       <w:pPr>
-        <w:pStyle w:val="ListParagraph"/>
+        <w:pStyle w:val="aff"/>
         <w:numPr>
           <w:ilvl w:val="0"/>
           <w:numId w:val="43"/>
@@ -12939,7 +12817,7 @@
     </w:p>
     <w:p>
       <w:pPr>
-        <w:pStyle w:val="ListParagraph"/>
+        <w:pStyle w:val="aff"/>
         <w:numPr>
           <w:ilvl w:val="0"/>
           <w:numId w:val="43"/>
@@ -12966,7 +12844,7 @@
     </w:p>
     <w:p>
       <w:pPr>
-        <w:pStyle w:val="ListParagraph"/>
+        <w:pStyle w:val="aff"/>
         <w:numPr>
           <w:ilvl w:val="0"/>
           <w:numId w:val="43"/>
@@ -12993,7 +12871,7 @@
     </w:p>
     <w:p>
       <w:pPr>
-        <w:pStyle w:val="ListParagraph"/>
+        <w:pStyle w:val="aff"/>
         <w:numPr>
           <w:ilvl w:val="0"/>
           <w:numId w:val="43"/>
@@ -13020,7 +12898,7 @@
     </w:p>
     <w:p>
       <w:pPr>
-        <w:pStyle w:val="ListParagraph"/>
+        <w:pStyle w:val="aff"/>
         <w:numPr>
           <w:ilvl w:val="0"/>
           <w:numId w:val="43"/>
@@ -13047,7 +12925,7 @@
     </w:p>
     <w:p>
       <w:pPr>
-        <w:pStyle w:val="ListParagraph"/>
+        <w:pStyle w:val="aff"/>
         <w:numPr>
           <w:ilvl w:val="0"/>
           <w:numId w:val="43"/>
@@ -13074,7 +12952,7 @@
     </w:p>
     <w:p>
       <w:pPr>
-        <w:pStyle w:val="ListParagraph"/>
+        <w:pStyle w:val="aff"/>
         <w:numPr>
           <w:ilvl w:val="0"/>
           <w:numId w:val="43"/>
@@ -13101,7 +12979,7 @@
     </w:p>
     <w:p>
       <w:pPr>
-        <w:pStyle w:val="ListParagraph"/>
+        <w:pStyle w:val="aff"/>
         <w:numPr>
           <w:ilvl w:val="0"/>
           <w:numId w:val="43"/>
@@ -13148,7 +13026,7 @@
     </w:p>
     <w:p>
       <w:pPr>
-        <w:pStyle w:val="ListParagraph"/>
+        <w:pStyle w:val="aff"/>
         <w:numPr>
           <w:ilvl w:val="0"/>
           <w:numId w:val="43"/>
@@ -13213,14 +13091,1327 @@
       <w:pPr>
         <w:spacing w:after="0" w:line="360" w:lineRule="auto"/>
         <w:ind w:firstLine="709"/>
-        <w:rPr>
-          <w:rFonts w:ascii="Times New Roman" w:hAnsi="Times New Roman" w:cs="Times New Roman"/>
-          <w:color w:val="000000" w:themeColor="text1"/>
-          <w:spacing w:val="4"/>
-          <w:sz w:val="24"/>
-          <w:szCs w:val="24"/>
-        </w:rPr>
-      </w:pPr>
+        <w:jc w:val="center"/>
+        <w:rPr>
+          <w:rFonts w:ascii="Times New Roman" w:hAnsi="Times New Roman" w:cs="Times New Roman"/>
+          <w:b/>
+          <w:bCs/>
+          <w:color w:val="000000" w:themeColor="text1"/>
+          <w:spacing w:val="4"/>
+          <w:sz w:val="24"/>
+          <w:szCs w:val="24"/>
+        </w:rPr>
+      </w:pPr>
+      <w:r>
+        <w:rPr>
+          <w:rFonts w:ascii="Times New Roman" w:hAnsi="Times New Roman" w:cs="Times New Roman"/>
+          <w:b/>
+          <w:bCs/>
+          <w:color w:val="000000" w:themeColor="text1"/>
+          <w:spacing w:val="4"/>
+          <w:sz w:val="24"/>
+          <w:szCs w:val="24"/>
+        </w:rPr>
+        <w:t>ПРАКТИЧЕСКА ЧАСТ</w:t>
+      </w:r>
+    </w:p>
+    <w:p>
+      <w:pPr>
+        <w:spacing w:after="0" w:line="360" w:lineRule="auto"/>
+        <w:ind w:firstLine="709"/>
+        <w:rPr>
+          <w:rFonts w:ascii="Times New Roman" w:hAnsi="Times New Roman" w:cs="Times New Roman"/>
+          <w:b/>
+          <w:bCs/>
+          <w:color w:val="000000" w:themeColor="text1"/>
+          <w:spacing w:val="4"/>
+          <w:sz w:val="24"/>
+          <w:szCs w:val="24"/>
+        </w:rPr>
+      </w:pPr>
+      <w:r>
+        <w:rPr>
+          <w:rFonts w:ascii="Times New Roman" w:hAnsi="Times New Roman" w:cs="Times New Roman"/>
+          <w:b/>
+          <w:bCs/>
+          <w:color w:val="000000" w:themeColor="text1"/>
+          <w:spacing w:val="4"/>
+          <w:sz w:val="24"/>
+          <w:szCs w:val="24"/>
+        </w:rPr>
+        <w:t>Аналитична част</w:t>
+      </w:r>
+    </w:p>
+    <w:p>
+      <w:pPr>
+        <w:spacing w:after="0" w:line="360" w:lineRule="auto"/>
+        <w:ind w:firstLine="709"/>
+        <w:rPr>
+          <w:rFonts w:ascii="Times New Roman" w:hAnsi="Times New Roman" w:cs="Times New Roman"/>
+          <w:color w:val="000000" w:themeColor="text1"/>
+          <w:spacing w:val="4"/>
+          <w:sz w:val="24"/>
+          <w:szCs w:val="24"/>
+          <w:lang w:val="en-US"/>
+        </w:rPr>
+      </w:pPr>
+      <w:r>
+        <w:rPr>
+          <w:rFonts w:ascii="Times New Roman" w:hAnsi="Times New Roman" w:cs="Times New Roman"/>
+          <w:color w:val="000000" w:themeColor="text1"/>
+          <w:spacing w:val="4"/>
+          <w:sz w:val="24"/>
+          <w:szCs w:val="24"/>
+        </w:rPr>
+        <w:lastRenderedPageBreak/>
+        <w:t>Съхраняването на данни изисква връзка с база данни. За целта на приложението, в конфигурационния файл, е необходимо да се запише т.н. „</w:t>
+      </w:r>
+      <w:r>
+        <w:rPr>
+          <w:rFonts w:ascii="Times New Roman" w:hAnsi="Times New Roman" w:cs="Times New Roman"/>
+          <w:color w:val="000000" w:themeColor="text1"/>
+          <w:spacing w:val="4"/>
+          <w:sz w:val="24"/>
+          <w:szCs w:val="24"/>
+          <w:lang w:val="en-US"/>
+        </w:rPr>
+        <w:t>connection string</w:t>
+      </w:r>
+      <w:r>
+        <w:rPr>
+          <w:rFonts w:ascii="Times New Roman" w:hAnsi="Times New Roman" w:cs="Times New Roman"/>
+          <w:color w:val="000000" w:themeColor="text1"/>
+          <w:spacing w:val="4"/>
+          <w:sz w:val="24"/>
+          <w:szCs w:val="24"/>
+        </w:rPr>
+        <w:t>“</w:t>
+      </w:r>
+      <w:r>
+        <w:rPr>
+          <w:rFonts w:ascii="Times New Roman" w:hAnsi="Times New Roman" w:cs="Times New Roman"/>
+          <w:color w:val="000000" w:themeColor="text1"/>
+          <w:spacing w:val="4"/>
+          <w:sz w:val="24"/>
+          <w:szCs w:val="24"/>
+          <w:lang w:val="en-US"/>
+        </w:rPr>
+        <w:t xml:space="preserve">. </w:t>
+      </w:r>
+      <w:proofErr w:type="spellStart"/>
+      <w:r>
+        <w:rPr>
+          <w:rFonts w:ascii="Times New Roman" w:hAnsi="Times New Roman" w:cs="Times New Roman"/>
+          <w:color w:val="000000" w:themeColor="text1"/>
+          <w:spacing w:val="4"/>
+          <w:sz w:val="24"/>
+          <w:szCs w:val="24"/>
+          <w:lang w:val="en-US"/>
+        </w:rPr>
+        <w:t>Текстът</w:t>
+      </w:r>
+      <w:proofErr w:type="spellEnd"/>
+      <w:r>
+        <w:rPr>
+          <w:rFonts w:ascii="Times New Roman" w:hAnsi="Times New Roman" w:cs="Times New Roman"/>
+          <w:color w:val="000000" w:themeColor="text1"/>
+          <w:spacing w:val="4"/>
+          <w:sz w:val="24"/>
+          <w:szCs w:val="24"/>
+          <w:lang w:val="en-US"/>
+        </w:rPr>
+        <w:t xml:space="preserve">, </w:t>
+      </w:r>
+      <w:proofErr w:type="spellStart"/>
+      <w:r>
+        <w:rPr>
+          <w:rFonts w:ascii="Times New Roman" w:hAnsi="Times New Roman" w:cs="Times New Roman"/>
+          <w:color w:val="000000" w:themeColor="text1"/>
+          <w:spacing w:val="4"/>
+          <w:sz w:val="24"/>
+          <w:szCs w:val="24"/>
+          <w:lang w:val="en-US"/>
+        </w:rPr>
+        <w:t>записан</w:t>
+      </w:r>
+      <w:proofErr w:type="spellEnd"/>
+      <w:r>
+        <w:rPr>
+          <w:rFonts w:ascii="Times New Roman" w:hAnsi="Times New Roman" w:cs="Times New Roman"/>
+          <w:color w:val="000000" w:themeColor="text1"/>
+          <w:spacing w:val="4"/>
+          <w:sz w:val="24"/>
+          <w:szCs w:val="24"/>
+          <w:lang w:val="en-US"/>
+        </w:rPr>
+        <w:t xml:space="preserve"> в </w:t>
+      </w:r>
+      <w:proofErr w:type="spellStart"/>
+      <w:r>
+        <w:rPr>
+          <w:rFonts w:ascii="Times New Roman" w:hAnsi="Times New Roman" w:cs="Times New Roman"/>
+          <w:color w:val="000000" w:themeColor="text1"/>
+          <w:spacing w:val="4"/>
+          <w:sz w:val="24"/>
+          <w:szCs w:val="24"/>
+          <w:lang w:val="en-US"/>
+        </w:rPr>
+        <w:t>променлива</w:t>
+      </w:r>
+      <w:proofErr w:type="spellEnd"/>
+      <w:r>
+        <w:rPr>
+          <w:rFonts w:ascii="Times New Roman" w:hAnsi="Times New Roman" w:cs="Times New Roman"/>
+          <w:color w:val="000000" w:themeColor="text1"/>
+          <w:spacing w:val="4"/>
+          <w:sz w:val="24"/>
+          <w:szCs w:val="24"/>
+          <w:lang w:val="en-US"/>
+        </w:rPr>
+        <w:t xml:space="preserve">, </w:t>
+      </w:r>
+      <w:proofErr w:type="spellStart"/>
+      <w:r>
+        <w:rPr>
+          <w:rFonts w:ascii="Times New Roman" w:hAnsi="Times New Roman" w:cs="Times New Roman"/>
+          <w:color w:val="000000" w:themeColor="text1"/>
+          <w:spacing w:val="4"/>
+          <w:sz w:val="24"/>
+          <w:szCs w:val="24"/>
+          <w:lang w:val="en-US"/>
+        </w:rPr>
+        <w:t>за</w:t>
+      </w:r>
+      <w:proofErr w:type="spellEnd"/>
+      <w:r>
+        <w:rPr>
+          <w:rFonts w:ascii="Times New Roman" w:hAnsi="Times New Roman" w:cs="Times New Roman"/>
+          <w:color w:val="000000" w:themeColor="text1"/>
+          <w:spacing w:val="4"/>
+          <w:sz w:val="24"/>
+          <w:szCs w:val="24"/>
+          <w:lang w:val="en-US"/>
+        </w:rPr>
+        <w:t xml:space="preserve"> </w:t>
+      </w:r>
+      <w:proofErr w:type="spellStart"/>
+      <w:r>
+        <w:rPr>
+          <w:rFonts w:ascii="Times New Roman" w:hAnsi="Times New Roman" w:cs="Times New Roman"/>
+          <w:color w:val="000000" w:themeColor="text1"/>
+          <w:spacing w:val="4"/>
+          <w:sz w:val="24"/>
+          <w:szCs w:val="24"/>
+          <w:lang w:val="en-US"/>
+        </w:rPr>
+        <w:t>връзка</w:t>
+      </w:r>
+      <w:proofErr w:type="spellEnd"/>
+      <w:r>
+        <w:rPr>
+          <w:rFonts w:ascii="Times New Roman" w:hAnsi="Times New Roman" w:cs="Times New Roman"/>
+          <w:color w:val="000000" w:themeColor="text1"/>
+          <w:spacing w:val="4"/>
+          <w:sz w:val="24"/>
+          <w:szCs w:val="24"/>
+          <w:lang w:val="en-US"/>
+        </w:rPr>
+        <w:t xml:space="preserve"> с </w:t>
+      </w:r>
+      <w:proofErr w:type="spellStart"/>
+      <w:r>
+        <w:rPr>
+          <w:rFonts w:ascii="Times New Roman" w:hAnsi="Times New Roman" w:cs="Times New Roman"/>
+          <w:color w:val="000000" w:themeColor="text1"/>
+          <w:spacing w:val="4"/>
+          <w:sz w:val="24"/>
+          <w:szCs w:val="24"/>
+          <w:lang w:val="en-US"/>
+        </w:rPr>
+        <w:t>база</w:t>
+      </w:r>
+      <w:proofErr w:type="spellEnd"/>
+      <w:r>
+        <w:rPr>
+          <w:rFonts w:ascii="Times New Roman" w:hAnsi="Times New Roman" w:cs="Times New Roman"/>
+          <w:color w:val="000000" w:themeColor="text1"/>
+          <w:spacing w:val="4"/>
+          <w:sz w:val="24"/>
+          <w:szCs w:val="24"/>
+          <w:lang w:val="en-US"/>
+        </w:rPr>
+        <w:t xml:space="preserve"> </w:t>
+      </w:r>
+      <w:proofErr w:type="spellStart"/>
+      <w:r>
+        <w:rPr>
+          <w:rFonts w:ascii="Times New Roman" w:hAnsi="Times New Roman" w:cs="Times New Roman"/>
+          <w:color w:val="000000" w:themeColor="text1"/>
+          <w:spacing w:val="4"/>
+          <w:sz w:val="24"/>
+          <w:szCs w:val="24"/>
+          <w:lang w:val="en-US"/>
+        </w:rPr>
+        <w:t>данни</w:t>
+      </w:r>
+      <w:proofErr w:type="spellEnd"/>
+      <w:r>
+        <w:rPr>
+          <w:rFonts w:ascii="Times New Roman" w:hAnsi="Times New Roman" w:cs="Times New Roman"/>
+          <w:color w:val="000000" w:themeColor="text1"/>
+          <w:spacing w:val="4"/>
+          <w:sz w:val="24"/>
+          <w:szCs w:val="24"/>
+          <w:lang w:val="en-US"/>
+        </w:rPr>
+        <w:t xml:space="preserve">, </w:t>
+      </w:r>
+      <w:proofErr w:type="spellStart"/>
+      <w:r>
+        <w:rPr>
+          <w:rFonts w:ascii="Times New Roman" w:hAnsi="Times New Roman" w:cs="Times New Roman"/>
+          <w:color w:val="000000" w:themeColor="text1"/>
+          <w:spacing w:val="4"/>
+          <w:sz w:val="24"/>
+          <w:szCs w:val="24"/>
+          <w:lang w:val="en-US"/>
+        </w:rPr>
+        <w:t>съдържа</w:t>
+      </w:r>
+      <w:proofErr w:type="spellEnd"/>
+      <w:r>
+        <w:rPr>
+          <w:rFonts w:ascii="Times New Roman" w:hAnsi="Times New Roman" w:cs="Times New Roman"/>
+          <w:color w:val="000000" w:themeColor="text1"/>
+          <w:spacing w:val="4"/>
+          <w:sz w:val="24"/>
+          <w:szCs w:val="24"/>
+          <w:lang w:val="en-US"/>
+        </w:rPr>
+        <w:t xml:space="preserve"> </w:t>
+      </w:r>
+      <w:proofErr w:type="spellStart"/>
+      <w:r>
+        <w:rPr>
+          <w:rFonts w:ascii="Times New Roman" w:hAnsi="Times New Roman" w:cs="Times New Roman"/>
+          <w:color w:val="000000" w:themeColor="text1"/>
+          <w:spacing w:val="4"/>
+          <w:sz w:val="24"/>
+          <w:szCs w:val="24"/>
+          <w:lang w:val="en-US"/>
+        </w:rPr>
+        <w:t>следното</w:t>
+      </w:r>
+      <w:proofErr w:type="spellEnd"/>
+      <w:r>
+        <w:rPr>
+          <w:rFonts w:ascii="Times New Roman" w:hAnsi="Times New Roman" w:cs="Times New Roman"/>
+          <w:color w:val="000000" w:themeColor="text1"/>
+          <w:spacing w:val="4"/>
+          <w:sz w:val="24"/>
+          <w:szCs w:val="24"/>
+          <w:lang w:val="en-US"/>
+        </w:rPr>
+        <w:t xml:space="preserve"> : </w:t>
+      </w:r>
+    </w:p>
+    <w:p>
+      <w:pPr>
+        <w:spacing w:after="0" w:line="360" w:lineRule="auto"/>
+        <w:jc w:val="left"/>
+        <w:rPr>
+          <w:rFonts w:ascii="Courier New" w:hAnsi="Courier New" w:cs="Courier New"/>
+          <w:color w:val="000000" w:themeColor="text1"/>
+          <w:spacing w:val="4"/>
+          <w:sz w:val="24"/>
+          <w:szCs w:val="24"/>
+        </w:rPr>
+      </w:pPr>
+      <w:proofErr w:type="spellStart"/>
+      <w:r>
+        <w:rPr>
+          <w:rFonts w:ascii="Courier New" w:hAnsi="Courier New" w:cs="Courier New"/>
+          <w:color w:val="000000" w:themeColor="text1"/>
+          <w:spacing w:val="4"/>
+          <w:sz w:val="24"/>
+          <w:szCs w:val="24"/>
+        </w:rPr>
+        <w:t>public</w:t>
+      </w:r>
+      <w:proofErr w:type="spellEnd"/>
+      <w:r>
+        <w:rPr>
+          <w:rFonts w:ascii="Courier New" w:hAnsi="Courier New" w:cs="Courier New"/>
+          <w:color w:val="000000" w:themeColor="text1"/>
+          <w:spacing w:val="4"/>
+          <w:sz w:val="24"/>
+          <w:szCs w:val="24"/>
+        </w:rPr>
+        <w:t xml:space="preserve"> </w:t>
+      </w:r>
+      <w:proofErr w:type="spellStart"/>
+      <w:r>
+        <w:rPr>
+          <w:rFonts w:ascii="Courier New" w:hAnsi="Courier New" w:cs="Courier New"/>
+          <w:color w:val="000000" w:themeColor="text1"/>
+          <w:spacing w:val="4"/>
+          <w:sz w:val="24"/>
+          <w:szCs w:val="24"/>
+        </w:rPr>
+        <w:t>static</w:t>
+      </w:r>
+      <w:proofErr w:type="spellEnd"/>
+      <w:r>
+        <w:rPr>
+          <w:rFonts w:ascii="Courier New" w:hAnsi="Courier New" w:cs="Courier New"/>
+          <w:color w:val="000000" w:themeColor="text1"/>
+          <w:spacing w:val="4"/>
+          <w:sz w:val="24"/>
+          <w:szCs w:val="24"/>
+        </w:rPr>
+        <w:t xml:space="preserve"> </w:t>
+      </w:r>
+      <w:proofErr w:type="spellStart"/>
+      <w:r>
+        <w:rPr>
+          <w:rFonts w:ascii="Courier New" w:hAnsi="Courier New" w:cs="Courier New"/>
+          <w:color w:val="000000" w:themeColor="text1"/>
+          <w:spacing w:val="4"/>
+          <w:sz w:val="24"/>
+          <w:szCs w:val="24"/>
+        </w:rPr>
+        <w:t>string</w:t>
+      </w:r>
+      <w:proofErr w:type="spellEnd"/>
+      <w:r>
+        <w:rPr>
+          <w:rFonts w:ascii="Courier New" w:hAnsi="Courier New" w:cs="Courier New"/>
+          <w:color w:val="000000" w:themeColor="text1"/>
+          <w:spacing w:val="4"/>
+          <w:sz w:val="24"/>
+          <w:szCs w:val="24"/>
+        </w:rPr>
+        <w:t xml:space="preserve"> </w:t>
+      </w:r>
+      <w:proofErr w:type="spellStart"/>
+      <w:r>
+        <w:rPr>
+          <w:rFonts w:ascii="Courier New" w:hAnsi="Courier New" w:cs="Courier New"/>
+          <w:color w:val="000000" w:themeColor="text1"/>
+          <w:spacing w:val="4"/>
+          <w:sz w:val="24"/>
+          <w:szCs w:val="24"/>
+        </w:rPr>
+        <w:t>ConnectionString</w:t>
+      </w:r>
+      <w:proofErr w:type="spellEnd"/>
+      <w:r>
+        <w:rPr>
+          <w:rFonts w:ascii="Courier New" w:hAnsi="Courier New" w:cs="Courier New"/>
+          <w:color w:val="000000" w:themeColor="text1"/>
+          <w:spacing w:val="4"/>
+          <w:sz w:val="24"/>
+          <w:szCs w:val="24"/>
+        </w:rPr>
+        <w:t xml:space="preserve"> = "Data </w:t>
+      </w:r>
+      <w:proofErr w:type="spellStart"/>
+      <w:r>
+        <w:rPr>
+          <w:rFonts w:ascii="Courier New" w:hAnsi="Courier New" w:cs="Courier New"/>
+          <w:color w:val="000000" w:themeColor="text1"/>
+          <w:spacing w:val="4"/>
+          <w:sz w:val="24"/>
+          <w:szCs w:val="24"/>
+        </w:rPr>
+        <w:t>Source</w:t>
+      </w:r>
+      <w:proofErr w:type="spellEnd"/>
+      <w:r>
+        <w:rPr>
+          <w:rFonts w:ascii="Courier New" w:hAnsi="Courier New" w:cs="Courier New"/>
+          <w:color w:val="000000" w:themeColor="text1"/>
+          <w:spacing w:val="4"/>
+          <w:sz w:val="24"/>
+          <w:szCs w:val="24"/>
+        </w:rPr>
+        <w:t>=.\\</w:t>
+      </w:r>
+      <w:proofErr w:type="spellStart"/>
+      <w:r>
+        <w:rPr>
+          <w:rFonts w:ascii="Courier New" w:hAnsi="Courier New" w:cs="Courier New"/>
+          <w:color w:val="000000" w:themeColor="text1"/>
+          <w:spacing w:val="4"/>
+          <w:sz w:val="24"/>
+          <w:szCs w:val="24"/>
+        </w:rPr>
+        <w:t>SQLEXPRESS;Initial</w:t>
+      </w:r>
+      <w:proofErr w:type="spellEnd"/>
+      <w:r>
+        <w:rPr>
+          <w:rFonts w:ascii="Courier New" w:hAnsi="Courier New" w:cs="Courier New"/>
+          <w:color w:val="000000" w:themeColor="text1"/>
+          <w:spacing w:val="4"/>
+          <w:sz w:val="24"/>
+          <w:szCs w:val="24"/>
+        </w:rPr>
+        <w:t xml:space="preserve"> </w:t>
+      </w:r>
+      <w:proofErr w:type="spellStart"/>
+      <w:r>
+        <w:rPr>
+          <w:rFonts w:ascii="Courier New" w:hAnsi="Courier New" w:cs="Courier New"/>
+          <w:color w:val="000000" w:themeColor="text1"/>
+          <w:spacing w:val="4"/>
+          <w:sz w:val="24"/>
+          <w:szCs w:val="24"/>
+        </w:rPr>
+        <w:t>Catalog</w:t>
+      </w:r>
+      <w:proofErr w:type="spellEnd"/>
+      <w:r>
+        <w:rPr>
+          <w:rFonts w:ascii="Courier New" w:hAnsi="Courier New" w:cs="Courier New"/>
+          <w:color w:val="000000" w:themeColor="text1"/>
+          <w:spacing w:val="4"/>
+          <w:sz w:val="24"/>
+          <w:szCs w:val="24"/>
+        </w:rPr>
+        <w:t>=</w:t>
+      </w:r>
+      <w:proofErr w:type="spellStart"/>
+      <w:r>
+        <w:rPr>
+          <w:rFonts w:ascii="Courier New" w:hAnsi="Courier New" w:cs="Courier New"/>
+          <w:color w:val="000000" w:themeColor="text1"/>
+          <w:spacing w:val="4"/>
+          <w:sz w:val="24"/>
+          <w:szCs w:val="24"/>
+        </w:rPr>
+        <w:t>studentsdb;Integrated</w:t>
+      </w:r>
+      <w:proofErr w:type="spellEnd"/>
+      <w:r>
+        <w:rPr>
+          <w:rFonts w:ascii="Courier New" w:hAnsi="Courier New" w:cs="Courier New"/>
+          <w:color w:val="000000" w:themeColor="text1"/>
+          <w:spacing w:val="4"/>
+          <w:sz w:val="24"/>
+          <w:szCs w:val="24"/>
+        </w:rPr>
+        <w:t xml:space="preserve"> </w:t>
+      </w:r>
+      <w:proofErr w:type="spellStart"/>
+      <w:r>
+        <w:rPr>
+          <w:rFonts w:ascii="Courier New" w:hAnsi="Courier New" w:cs="Courier New"/>
+          <w:color w:val="000000" w:themeColor="text1"/>
+          <w:spacing w:val="4"/>
+          <w:sz w:val="24"/>
+          <w:szCs w:val="24"/>
+        </w:rPr>
+        <w:t>Security</w:t>
+      </w:r>
+      <w:proofErr w:type="spellEnd"/>
+      <w:r>
+        <w:rPr>
+          <w:rFonts w:ascii="Courier New" w:hAnsi="Courier New" w:cs="Courier New"/>
+          <w:color w:val="000000" w:themeColor="text1"/>
+          <w:spacing w:val="4"/>
+          <w:sz w:val="24"/>
+          <w:szCs w:val="24"/>
+        </w:rPr>
+        <w:t>=</w:t>
+      </w:r>
+      <w:proofErr w:type="spellStart"/>
+      <w:r>
+        <w:rPr>
+          <w:rFonts w:ascii="Courier New" w:hAnsi="Courier New" w:cs="Courier New"/>
+          <w:color w:val="000000" w:themeColor="text1"/>
+          <w:spacing w:val="4"/>
+          <w:sz w:val="24"/>
+          <w:szCs w:val="24"/>
+        </w:rPr>
+        <w:t>True</w:t>
+      </w:r>
+      <w:proofErr w:type="spellEnd"/>
+      <w:r>
+        <w:rPr>
+          <w:rFonts w:ascii="Courier New" w:hAnsi="Courier New" w:cs="Courier New"/>
+          <w:color w:val="000000" w:themeColor="text1"/>
+          <w:spacing w:val="4"/>
+          <w:sz w:val="24"/>
+          <w:szCs w:val="24"/>
+        </w:rPr>
+        <w:t>";</w:t>
+      </w:r>
+    </w:p>
+    <w:p>
+      <w:pPr>
+        <w:spacing w:after="0" w:line="360" w:lineRule="auto"/>
+        <w:jc w:val="left"/>
+        <w:rPr>
+          <w:rFonts w:ascii="Courier New" w:hAnsi="Courier New" w:cs="Courier New"/>
+          <w:color w:val="000000" w:themeColor="text1"/>
+          <w:spacing w:val="4"/>
+          <w:sz w:val="24"/>
+          <w:szCs w:val="24"/>
+        </w:rPr>
+      </w:pPr>
+    </w:p>
+    <w:p>
+      <w:pPr>
+        <w:spacing w:after="0" w:line="360" w:lineRule="auto"/>
+        <w:jc w:val="left"/>
+        <w:rPr>
+          <w:rFonts w:ascii="Courier New" w:hAnsi="Courier New" w:cs="Courier New"/>
+          <w:color w:val="000000" w:themeColor="text1"/>
+          <w:spacing w:val="4"/>
+          <w:sz w:val="24"/>
+          <w:szCs w:val="24"/>
+        </w:rPr>
+      </w:pPr>
+      <w:proofErr w:type="spellStart"/>
+      <w:r>
+        <w:rPr>
+          <w:rFonts w:ascii="Courier New" w:hAnsi="Courier New" w:cs="Courier New"/>
+          <w:color w:val="000000" w:themeColor="text1"/>
+          <w:spacing w:val="4"/>
+          <w:sz w:val="24"/>
+          <w:szCs w:val="24"/>
+        </w:rPr>
+        <w:t>SqlConnection</w:t>
+      </w:r>
+      <w:proofErr w:type="spellEnd"/>
+      <w:r>
+        <w:rPr>
+          <w:rFonts w:ascii="Courier New" w:hAnsi="Courier New" w:cs="Courier New"/>
+          <w:color w:val="000000" w:themeColor="text1"/>
+          <w:spacing w:val="4"/>
+          <w:sz w:val="24"/>
+          <w:szCs w:val="24"/>
+        </w:rPr>
+        <w:t xml:space="preserve"> </w:t>
+      </w:r>
+      <w:proofErr w:type="spellStart"/>
+      <w:r>
+        <w:rPr>
+          <w:rFonts w:ascii="Courier New" w:hAnsi="Courier New" w:cs="Courier New"/>
+          <w:color w:val="000000" w:themeColor="text1"/>
+          <w:spacing w:val="4"/>
+          <w:sz w:val="24"/>
+          <w:szCs w:val="24"/>
+        </w:rPr>
+        <w:t>sqlCon</w:t>
+      </w:r>
+      <w:proofErr w:type="spellEnd"/>
+      <w:r>
+        <w:rPr>
+          <w:rFonts w:ascii="Courier New" w:hAnsi="Courier New" w:cs="Courier New"/>
+          <w:color w:val="000000" w:themeColor="text1"/>
+          <w:spacing w:val="4"/>
+          <w:sz w:val="24"/>
+          <w:szCs w:val="24"/>
+        </w:rPr>
+        <w:t xml:space="preserve"> = </w:t>
+      </w:r>
+      <w:proofErr w:type="spellStart"/>
+      <w:r>
+        <w:rPr>
+          <w:rFonts w:ascii="Courier New" w:hAnsi="Courier New" w:cs="Courier New"/>
+          <w:color w:val="000000" w:themeColor="text1"/>
+          <w:spacing w:val="4"/>
+          <w:sz w:val="24"/>
+          <w:szCs w:val="24"/>
+        </w:rPr>
+        <w:t>new</w:t>
+      </w:r>
+      <w:proofErr w:type="spellEnd"/>
+      <w:r>
+        <w:rPr>
+          <w:rFonts w:ascii="Courier New" w:hAnsi="Courier New" w:cs="Courier New"/>
+          <w:color w:val="000000" w:themeColor="text1"/>
+          <w:spacing w:val="4"/>
+          <w:sz w:val="24"/>
+          <w:szCs w:val="24"/>
+        </w:rPr>
+        <w:t xml:space="preserve"> </w:t>
+      </w:r>
+      <w:proofErr w:type="spellStart"/>
+      <w:r>
+        <w:rPr>
+          <w:rFonts w:ascii="Courier New" w:hAnsi="Courier New" w:cs="Courier New"/>
+          <w:color w:val="000000" w:themeColor="text1"/>
+          <w:spacing w:val="4"/>
+          <w:sz w:val="24"/>
+          <w:szCs w:val="24"/>
+        </w:rPr>
+        <w:t>SqlConnection</w:t>
+      </w:r>
+      <w:proofErr w:type="spellEnd"/>
+      <w:r>
+        <w:rPr>
+          <w:rFonts w:ascii="Courier New" w:hAnsi="Courier New" w:cs="Courier New"/>
+          <w:color w:val="000000" w:themeColor="text1"/>
+          <w:spacing w:val="4"/>
+          <w:sz w:val="24"/>
+          <w:szCs w:val="24"/>
+        </w:rPr>
+        <w:t>(</w:t>
+      </w:r>
+      <w:proofErr w:type="spellStart"/>
+      <w:r>
+        <w:rPr>
+          <w:rFonts w:ascii="Courier New" w:hAnsi="Courier New" w:cs="Courier New"/>
+          <w:color w:val="000000" w:themeColor="text1"/>
+          <w:spacing w:val="4"/>
+          <w:sz w:val="24"/>
+          <w:szCs w:val="24"/>
+        </w:rPr>
+        <w:t>ConnectionString</w:t>
+      </w:r>
+      <w:proofErr w:type="spellEnd"/>
+      <w:r>
+        <w:rPr>
+          <w:rFonts w:ascii="Courier New" w:hAnsi="Courier New" w:cs="Courier New"/>
+          <w:color w:val="000000" w:themeColor="text1"/>
+          <w:spacing w:val="4"/>
+          <w:sz w:val="24"/>
+          <w:szCs w:val="24"/>
+        </w:rPr>
+        <w:t>);</w:t>
+      </w:r>
+    </w:p>
+    <w:p>
+      <w:pPr>
+        <w:spacing w:after="0" w:line="360" w:lineRule="auto"/>
+        <w:jc w:val="left"/>
+        <w:rPr>
+          <w:rFonts w:ascii="Courier New" w:hAnsi="Courier New" w:cs="Courier New"/>
+          <w:color w:val="000000" w:themeColor="text1"/>
+          <w:spacing w:val="4"/>
+          <w:sz w:val="24"/>
+          <w:szCs w:val="24"/>
+        </w:rPr>
+      </w:pPr>
+      <w:r>
+        <w:rPr>
+          <w:rFonts w:ascii="Courier New" w:hAnsi="Courier New" w:cs="Courier New"/>
+          <w:color w:val="000000" w:themeColor="text1"/>
+          <w:spacing w:val="4"/>
+          <w:sz w:val="24"/>
+          <w:szCs w:val="24"/>
+        </w:rPr>
+        <w:t>Където:</w:t>
+      </w:r>
+    </w:p>
+    <w:p>
+      <w:pPr>
+        <w:spacing w:after="0" w:line="360" w:lineRule="auto"/>
+        <w:jc w:val="left"/>
+        <w:rPr>
+          <w:rFonts w:ascii="Times New Roman" w:hAnsi="Times New Roman" w:cs="Times New Roman"/>
+          <w:color w:val="000000" w:themeColor="text1"/>
+          <w:spacing w:val="4"/>
+          <w:sz w:val="24"/>
+          <w:szCs w:val="24"/>
+        </w:rPr>
+      </w:pPr>
+      <w:r>
+        <w:rPr>
+          <w:rFonts w:ascii="Courier New" w:hAnsi="Courier New" w:cs="Courier New"/>
+          <w:b/>
+          <w:bCs/>
+          <w:color w:val="000000" w:themeColor="text1"/>
+          <w:spacing w:val="4"/>
+          <w:sz w:val="24"/>
+          <w:szCs w:val="24"/>
+          <w:lang w:val="en-US"/>
+        </w:rPr>
+        <w:t>Public</w:t>
+      </w:r>
+      <w:r>
+        <w:rPr>
+          <w:rFonts w:ascii="Courier New" w:hAnsi="Courier New" w:cs="Courier New"/>
+          <w:color w:val="000000" w:themeColor="text1"/>
+          <w:spacing w:val="4"/>
+          <w:sz w:val="24"/>
+          <w:szCs w:val="24"/>
+          <w:lang w:val="en-US"/>
+        </w:rPr>
+        <w:t xml:space="preserve"> </w:t>
+      </w:r>
+      <w:r>
+        <w:rPr>
+          <w:rFonts w:ascii="Courier New" w:hAnsi="Courier New" w:cs="Courier New"/>
+          <w:b/>
+          <w:bCs/>
+          <w:color w:val="000000" w:themeColor="text1"/>
+          <w:spacing w:val="4"/>
+          <w:sz w:val="24"/>
+          <w:szCs w:val="24"/>
+          <w:lang w:val="en-US"/>
+        </w:rPr>
+        <w:t>static</w:t>
+      </w:r>
+      <w:r>
+        <w:rPr>
+          <w:rFonts w:ascii="Courier New" w:hAnsi="Courier New" w:cs="Courier New"/>
+          <w:color w:val="000000" w:themeColor="text1"/>
+          <w:spacing w:val="4"/>
+          <w:sz w:val="24"/>
+          <w:szCs w:val="24"/>
+          <w:lang w:val="en-US"/>
+        </w:rPr>
+        <w:t xml:space="preserve"> </w:t>
+      </w:r>
+      <w:r>
+        <w:rPr>
+          <w:rFonts w:ascii="Courier New" w:hAnsi="Courier New" w:cs="Courier New"/>
+          <w:b/>
+          <w:bCs/>
+          <w:color w:val="000000" w:themeColor="text1"/>
+          <w:spacing w:val="4"/>
+          <w:sz w:val="24"/>
+          <w:szCs w:val="24"/>
+          <w:lang w:val="en-US"/>
+        </w:rPr>
+        <w:t>string</w:t>
+      </w:r>
+      <w:r>
+        <w:rPr>
+          <w:rFonts w:ascii="Courier New" w:hAnsi="Courier New" w:cs="Courier New"/>
+          <w:color w:val="000000" w:themeColor="text1"/>
+          <w:spacing w:val="4"/>
+          <w:sz w:val="24"/>
+          <w:szCs w:val="24"/>
+          <w:lang w:val="en-US"/>
+        </w:rPr>
+        <w:t xml:space="preserve"> – </w:t>
+      </w:r>
+      <w:r>
+        <w:rPr>
+          <w:rFonts w:ascii="Times New Roman" w:hAnsi="Times New Roman" w:cs="Times New Roman"/>
+          <w:color w:val="000000" w:themeColor="text1"/>
+          <w:spacing w:val="4"/>
+          <w:sz w:val="24"/>
+          <w:szCs w:val="24"/>
+        </w:rPr>
+        <w:t>ниво на достъп и тип на данните на променливата</w:t>
+      </w:r>
+    </w:p>
+    <w:p>
+      <w:pPr>
+        <w:spacing w:after="0" w:line="360" w:lineRule="auto"/>
+        <w:jc w:val="left"/>
+        <w:rPr>
+          <w:rFonts w:ascii="Times New Roman" w:hAnsi="Times New Roman" w:cs="Times New Roman"/>
+          <w:color w:val="000000" w:themeColor="text1"/>
+          <w:spacing w:val="4"/>
+          <w:sz w:val="24"/>
+          <w:szCs w:val="24"/>
+        </w:rPr>
+      </w:pPr>
+      <w:proofErr w:type="spellStart"/>
+      <w:r>
+        <w:rPr>
+          <w:rFonts w:ascii="Courier New" w:hAnsi="Courier New" w:cs="Courier New"/>
+          <w:b/>
+          <w:bCs/>
+          <w:color w:val="000000" w:themeColor="text1"/>
+          <w:spacing w:val="4"/>
+          <w:sz w:val="24"/>
+          <w:szCs w:val="24"/>
+        </w:rPr>
+        <w:t>ConnectionString</w:t>
+      </w:r>
+      <w:proofErr w:type="spellEnd"/>
+      <w:r>
+        <w:rPr>
+          <w:rFonts w:ascii="Courier New" w:hAnsi="Courier New" w:cs="Courier New"/>
+          <w:color w:val="000000" w:themeColor="text1"/>
+          <w:spacing w:val="4"/>
+          <w:sz w:val="24"/>
+          <w:szCs w:val="24"/>
+        </w:rPr>
+        <w:t xml:space="preserve"> </w:t>
+      </w:r>
+      <w:r>
+        <w:rPr>
+          <w:rFonts w:ascii="Courier New" w:hAnsi="Courier New" w:cs="Courier New"/>
+          <w:color w:val="000000" w:themeColor="text1"/>
+          <w:spacing w:val="4"/>
+          <w:sz w:val="24"/>
+          <w:szCs w:val="24"/>
+        </w:rPr>
+        <w:t xml:space="preserve">- </w:t>
+      </w:r>
+      <w:r>
+        <w:rPr>
+          <w:rFonts w:ascii="Times New Roman" w:hAnsi="Times New Roman" w:cs="Times New Roman"/>
+          <w:color w:val="000000" w:themeColor="text1"/>
+          <w:spacing w:val="4"/>
+          <w:sz w:val="24"/>
+          <w:szCs w:val="24"/>
+        </w:rPr>
+        <w:t>Име на променливата</w:t>
+      </w:r>
+    </w:p>
+    <w:p>
+      <w:pPr>
+        <w:spacing w:after="0" w:line="360" w:lineRule="auto"/>
+        <w:jc w:val="left"/>
+        <w:rPr>
+          <w:rFonts w:ascii="Times New Roman" w:hAnsi="Times New Roman" w:cs="Times New Roman"/>
+          <w:color w:val="000000" w:themeColor="text1"/>
+          <w:spacing w:val="4"/>
+          <w:sz w:val="24"/>
+          <w:szCs w:val="24"/>
+        </w:rPr>
+      </w:pPr>
+      <w:r>
+        <w:rPr>
+          <w:rFonts w:ascii="Courier New" w:hAnsi="Courier New" w:cs="Courier New"/>
+          <w:b/>
+          <w:bCs/>
+          <w:color w:val="000000" w:themeColor="text1"/>
+          <w:spacing w:val="4"/>
+          <w:sz w:val="24"/>
+          <w:szCs w:val="24"/>
+        </w:rPr>
+        <w:t>Data</w:t>
+      </w:r>
+      <w:r>
+        <w:rPr>
+          <w:rFonts w:ascii="Courier New" w:hAnsi="Courier New" w:cs="Courier New"/>
+          <w:color w:val="000000" w:themeColor="text1"/>
+          <w:spacing w:val="4"/>
+          <w:sz w:val="24"/>
+          <w:szCs w:val="24"/>
+        </w:rPr>
+        <w:t xml:space="preserve"> </w:t>
+      </w:r>
+      <w:proofErr w:type="spellStart"/>
+      <w:r>
+        <w:rPr>
+          <w:rFonts w:ascii="Courier New" w:hAnsi="Courier New" w:cs="Courier New"/>
+          <w:b/>
+          <w:bCs/>
+          <w:color w:val="000000" w:themeColor="text1"/>
+          <w:spacing w:val="4"/>
+          <w:sz w:val="24"/>
+          <w:szCs w:val="24"/>
+        </w:rPr>
+        <w:t>Source</w:t>
+      </w:r>
+      <w:proofErr w:type="spellEnd"/>
+      <w:r>
+        <w:rPr>
+          <w:rFonts w:ascii="Courier New" w:hAnsi="Courier New" w:cs="Courier New"/>
+          <w:color w:val="000000" w:themeColor="text1"/>
+          <w:spacing w:val="4"/>
+          <w:sz w:val="24"/>
+          <w:szCs w:val="24"/>
+        </w:rPr>
+        <w:t>=.\\SQLEXPRESS</w:t>
+      </w:r>
+      <w:r>
+        <w:rPr>
+          <w:rFonts w:ascii="Times New Roman" w:hAnsi="Times New Roman" w:cs="Times New Roman"/>
+          <w:color w:val="000000" w:themeColor="text1"/>
+          <w:spacing w:val="4"/>
+          <w:sz w:val="24"/>
+          <w:szCs w:val="24"/>
+        </w:rPr>
+        <w:t xml:space="preserve">  - Източник на данни, път до сървъра на базата данни</w:t>
+      </w:r>
+    </w:p>
+    <w:p>
+      <w:pPr>
+        <w:spacing w:after="0" w:line="360" w:lineRule="auto"/>
+        <w:jc w:val="left"/>
+        <w:rPr>
+          <w:rFonts w:ascii="Times New Roman" w:hAnsi="Times New Roman" w:cs="Times New Roman"/>
+          <w:color w:val="000000" w:themeColor="text1"/>
+          <w:spacing w:val="4"/>
+          <w:sz w:val="24"/>
+          <w:szCs w:val="24"/>
+        </w:rPr>
+      </w:pPr>
+      <w:proofErr w:type="spellStart"/>
+      <w:r>
+        <w:rPr>
+          <w:rFonts w:ascii="Courier New" w:hAnsi="Courier New" w:cs="Courier New"/>
+          <w:b/>
+          <w:bCs/>
+          <w:color w:val="000000" w:themeColor="text1"/>
+          <w:spacing w:val="4"/>
+          <w:sz w:val="24"/>
+          <w:szCs w:val="24"/>
+        </w:rPr>
+        <w:t>Initial</w:t>
+      </w:r>
+      <w:proofErr w:type="spellEnd"/>
+      <w:r>
+        <w:rPr>
+          <w:rFonts w:ascii="Courier New" w:hAnsi="Courier New" w:cs="Courier New"/>
+          <w:color w:val="000000" w:themeColor="text1"/>
+          <w:spacing w:val="4"/>
+          <w:sz w:val="24"/>
+          <w:szCs w:val="24"/>
+        </w:rPr>
+        <w:t xml:space="preserve"> </w:t>
+      </w:r>
+      <w:proofErr w:type="spellStart"/>
+      <w:r>
+        <w:rPr>
+          <w:rFonts w:ascii="Courier New" w:hAnsi="Courier New" w:cs="Courier New"/>
+          <w:b/>
+          <w:bCs/>
+          <w:color w:val="000000" w:themeColor="text1"/>
+          <w:spacing w:val="4"/>
+          <w:sz w:val="24"/>
+          <w:szCs w:val="24"/>
+        </w:rPr>
+        <w:t>Catalog</w:t>
+      </w:r>
+      <w:proofErr w:type="spellEnd"/>
+      <w:r>
+        <w:rPr>
+          <w:rFonts w:ascii="Courier New" w:hAnsi="Courier New" w:cs="Courier New"/>
+          <w:color w:val="000000" w:themeColor="text1"/>
+          <w:spacing w:val="4"/>
+          <w:sz w:val="24"/>
+          <w:szCs w:val="24"/>
+        </w:rPr>
+        <w:t>=</w:t>
+      </w:r>
+      <w:proofErr w:type="spellStart"/>
+      <w:r>
+        <w:rPr>
+          <w:rFonts w:ascii="Courier New" w:hAnsi="Courier New" w:cs="Courier New"/>
+          <w:color w:val="000000" w:themeColor="text1"/>
+          <w:spacing w:val="4"/>
+          <w:sz w:val="24"/>
+          <w:szCs w:val="24"/>
+        </w:rPr>
+        <w:t>studentsdb</w:t>
+      </w:r>
+      <w:proofErr w:type="spellEnd"/>
+      <w:r>
+        <w:rPr>
+          <w:rFonts w:ascii="Times New Roman" w:hAnsi="Times New Roman" w:cs="Times New Roman"/>
+          <w:color w:val="000000" w:themeColor="text1"/>
+          <w:spacing w:val="4"/>
+          <w:sz w:val="24"/>
+          <w:szCs w:val="24"/>
+        </w:rPr>
+        <w:t xml:space="preserve">  - Име на базата данни</w:t>
+      </w:r>
+    </w:p>
+    <w:p>
+      <w:pPr>
+        <w:spacing w:after="0" w:line="360" w:lineRule="auto"/>
+        <w:jc w:val="left"/>
+        <w:rPr>
+          <w:rFonts w:ascii="Times New Roman" w:hAnsi="Times New Roman" w:cs="Times New Roman"/>
+          <w:color w:val="000000" w:themeColor="text1"/>
+          <w:spacing w:val="4"/>
+          <w:sz w:val="24"/>
+          <w:szCs w:val="24"/>
+        </w:rPr>
+      </w:pPr>
+      <w:proofErr w:type="spellStart"/>
+      <w:r>
+        <w:rPr>
+          <w:rFonts w:ascii="Courier New" w:hAnsi="Courier New" w:cs="Courier New"/>
+          <w:color w:val="000000" w:themeColor="text1"/>
+          <w:spacing w:val="4"/>
+          <w:sz w:val="24"/>
+          <w:szCs w:val="24"/>
+        </w:rPr>
+        <w:t>Integrated</w:t>
+      </w:r>
+      <w:proofErr w:type="spellEnd"/>
+      <w:r>
+        <w:rPr>
+          <w:rFonts w:ascii="Courier New" w:hAnsi="Courier New" w:cs="Courier New"/>
+          <w:color w:val="000000" w:themeColor="text1"/>
+          <w:spacing w:val="4"/>
+          <w:sz w:val="24"/>
+          <w:szCs w:val="24"/>
+        </w:rPr>
+        <w:t xml:space="preserve"> </w:t>
+      </w:r>
+      <w:proofErr w:type="spellStart"/>
+      <w:r>
+        <w:rPr>
+          <w:rFonts w:ascii="Courier New" w:hAnsi="Courier New" w:cs="Courier New"/>
+          <w:color w:val="000000" w:themeColor="text1"/>
+          <w:spacing w:val="4"/>
+          <w:sz w:val="24"/>
+          <w:szCs w:val="24"/>
+        </w:rPr>
+        <w:t>Security</w:t>
+      </w:r>
+      <w:proofErr w:type="spellEnd"/>
+      <w:r>
+        <w:rPr>
+          <w:rFonts w:ascii="Courier New" w:hAnsi="Courier New" w:cs="Courier New"/>
+          <w:color w:val="000000" w:themeColor="text1"/>
+          <w:spacing w:val="4"/>
+          <w:sz w:val="24"/>
+          <w:szCs w:val="24"/>
+        </w:rPr>
+        <w:t>=</w:t>
+      </w:r>
+      <w:proofErr w:type="spellStart"/>
+      <w:r>
+        <w:rPr>
+          <w:rFonts w:ascii="Courier New" w:hAnsi="Courier New" w:cs="Courier New"/>
+          <w:color w:val="000000" w:themeColor="text1"/>
+          <w:spacing w:val="4"/>
+          <w:sz w:val="24"/>
+          <w:szCs w:val="24"/>
+        </w:rPr>
+        <w:t>True</w:t>
+      </w:r>
+      <w:proofErr w:type="spellEnd"/>
+      <w:r>
+        <w:rPr>
+          <w:rFonts w:ascii="Times New Roman" w:hAnsi="Times New Roman" w:cs="Times New Roman"/>
+          <w:color w:val="000000" w:themeColor="text1"/>
+          <w:spacing w:val="4"/>
+          <w:sz w:val="24"/>
+          <w:szCs w:val="24"/>
+        </w:rPr>
+        <w:t xml:space="preserve">  - Ниво на </w:t>
+      </w:r>
+      <w:proofErr w:type="spellStart"/>
+      <w:r>
+        <w:rPr>
+          <w:rFonts w:ascii="Times New Roman" w:hAnsi="Times New Roman" w:cs="Times New Roman"/>
+          <w:color w:val="000000" w:themeColor="text1"/>
+          <w:spacing w:val="4"/>
+          <w:sz w:val="24"/>
+          <w:szCs w:val="24"/>
+        </w:rPr>
+        <w:t>автетинкация</w:t>
+      </w:r>
+      <w:proofErr w:type="spellEnd"/>
+    </w:p>
+    <w:p>
+      <w:pPr>
+        <w:spacing w:after="0" w:line="360" w:lineRule="auto"/>
+        <w:ind w:firstLine="708"/>
+        <w:jc w:val="left"/>
+        <w:rPr>
+          <w:rFonts w:ascii="Times New Roman" w:hAnsi="Times New Roman" w:cs="Times New Roman"/>
+          <w:color w:val="000000" w:themeColor="text1"/>
+          <w:spacing w:val="4"/>
+          <w:sz w:val="24"/>
+          <w:szCs w:val="24"/>
+        </w:rPr>
+      </w:pPr>
+      <w:r>
+        <w:rPr>
+          <w:rFonts w:ascii="Times New Roman" w:hAnsi="Times New Roman" w:cs="Times New Roman"/>
+          <w:color w:val="000000" w:themeColor="text1"/>
+          <w:spacing w:val="4"/>
+          <w:sz w:val="24"/>
+          <w:szCs w:val="24"/>
+        </w:rPr>
+        <w:t xml:space="preserve">След декларирането на данните, необходими за връзка с базата данни, се създава нова </w:t>
+      </w:r>
+      <w:r>
+        <w:rPr>
+          <w:rFonts w:ascii="Times New Roman" w:hAnsi="Times New Roman" w:cs="Times New Roman"/>
+          <w:color w:val="000000" w:themeColor="text1"/>
+          <w:spacing w:val="4"/>
+          <w:sz w:val="24"/>
+          <w:szCs w:val="24"/>
+          <w:lang w:val="en-US"/>
+        </w:rPr>
+        <w:t xml:space="preserve">SQL </w:t>
+      </w:r>
+      <w:r>
+        <w:rPr>
+          <w:rFonts w:ascii="Times New Roman" w:hAnsi="Times New Roman" w:cs="Times New Roman"/>
+          <w:color w:val="000000" w:themeColor="text1"/>
+          <w:spacing w:val="4"/>
+          <w:sz w:val="24"/>
+          <w:szCs w:val="24"/>
+        </w:rPr>
+        <w:t xml:space="preserve">връзка, записана в нова променлива от тип </w:t>
+      </w:r>
+      <w:proofErr w:type="spellStart"/>
+      <w:r>
+        <w:rPr>
+          <w:rFonts w:ascii="Courier New" w:hAnsi="Courier New" w:cs="Courier New"/>
+          <w:color w:val="000000" w:themeColor="text1"/>
+          <w:spacing w:val="4"/>
+          <w:sz w:val="24"/>
+          <w:szCs w:val="24"/>
+          <w:lang w:val="en-US"/>
+        </w:rPr>
+        <w:t>SqlConnection</w:t>
+      </w:r>
+      <w:proofErr w:type="spellEnd"/>
+      <w:r>
+        <w:rPr>
+          <w:rFonts w:ascii="Courier New" w:hAnsi="Courier New" w:cs="Courier New"/>
+          <w:color w:val="000000" w:themeColor="text1"/>
+          <w:spacing w:val="4"/>
+          <w:sz w:val="24"/>
+          <w:szCs w:val="24"/>
+          <w:lang w:val="en-US"/>
+        </w:rPr>
+        <w:t xml:space="preserve">. </w:t>
+      </w:r>
+      <w:r>
+        <w:rPr>
+          <w:rFonts w:ascii="Times New Roman" w:hAnsi="Times New Roman" w:cs="Times New Roman"/>
+          <w:color w:val="000000" w:themeColor="text1"/>
+          <w:spacing w:val="4"/>
+          <w:sz w:val="24"/>
+          <w:szCs w:val="24"/>
+        </w:rPr>
+        <w:t>От тук натам, за всяка нужда от връзка с базата данни, ще се ползва този тип връзка.</w:t>
+      </w:r>
+    </w:p>
+    <w:p>
+      <w:pPr>
+        <w:spacing w:after="0" w:line="360" w:lineRule="auto"/>
+        <w:ind w:firstLine="708"/>
+        <w:jc w:val="left"/>
+        <w:rPr>
+          <w:rFonts w:ascii="Times New Roman" w:hAnsi="Times New Roman" w:cs="Times New Roman"/>
+          <w:color w:val="000000" w:themeColor="text1"/>
+          <w:spacing w:val="4"/>
+          <w:sz w:val="24"/>
+          <w:szCs w:val="24"/>
+        </w:rPr>
+      </w:pPr>
+      <w:r>
+        <w:rPr>
+          <w:rFonts w:ascii="Times New Roman" w:hAnsi="Times New Roman" w:cs="Times New Roman"/>
+          <w:color w:val="000000" w:themeColor="text1"/>
+          <w:spacing w:val="4"/>
+          <w:sz w:val="24"/>
+          <w:szCs w:val="24"/>
+        </w:rPr>
+        <w:t xml:space="preserve">За съхраняването на записи за бивши ученици, трябва да се прецени внимателно какъв тип данни са най-подходящи, за отделните колони в таблиците в базата данни. </w:t>
+      </w:r>
+    </w:p>
+    <w:p>
+      <w:pPr>
+        <w:spacing w:after="0" w:line="360" w:lineRule="auto"/>
+        <w:rPr>
+          <w:rFonts w:ascii="Courier New" w:hAnsi="Courier New" w:cs="Courier New"/>
+          <w:color w:val="000000" w:themeColor="text1"/>
+          <w:spacing w:val="4"/>
+          <w:sz w:val="24"/>
+          <w:szCs w:val="24"/>
+        </w:rPr>
+      </w:pPr>
+    </w:p>
+    <w:p>
+      <w:pPr>
+        <w:spacing w:after="0" w:line="360" w:lineRule="auto"/>
+        <w:rPr>
+          <w:rFonts w:ascii="Courier New" w:hAnsi="Courier New" w:cs="Courier New"/>
+          <w:color w:val="000000" w:themeColor="text1"/>
+          <w:spacing w:val="4"/>
+          <w:sz w:val="24"/>
+          <w:szCs w:val="24"/>
+        </w:rPr>
+      </w:pPr>
+    </w:p>
+    <w:p>
+      <w:pPr>
+        <w:spacing w:after="0" w:line="360" w:lineRule="auto"/>
+        <w:rPr>
+          <w:rFonts w:ascii="Courier New" w:hAnsi="Courier New" w:cs="Courier New"/>
+          <w:color w:val="000000" w:themeColor="text1"/>
+          <w:spacing w:val="4"/>
+          <w:sz w:val="24"/>
+          <w:szCs w:val="24"/>
+        </w:rPr>
+      </w:pPr>
+    </w:p>
+    <w:p>
+      <w:pPr>
+        <w:spacing w:after="0" w:line="360" w:lineRule="auto"/>
+        <w:ind w:firstLine="709"/>
+        <w:rPr>
+          <w:rFonts w:ascii="Times New Roman" w:hAnsi="Times New Roman" w:cs="Times New Roman"/>
+          <w:color w:val="000000" w:themeColor="text1"/>
+          <w:spacing w:val="4"/>
+          <w:sz w:val="24"/>
+          <w:szCs w:val="24"/>
+        </w:rPr>
+      </w:pPr>
+      <w:r>
+        <w:rPr>
+          <w:rFonts w:ascii="Times New Roman" w:hAnsi="Times New Roman" w:cs="Times New Roman"/>
+          <w:color w:val="000000" w:themeColor="text1"/>
+          <w:spacing w:val="4"/>
+          <w:sz w:val="24"/>
+          <w:szCs w:val="24"/>
+        </w:rPr>
+        <w:t>Проектна част</w:t>
+      </w:r>
+    </w:p>
+    <w:p>
+      <w:pPr>
+        <w:spacing w:after="0" w:line="360" w:lineRule="auto"/>
+        <w:ind w:firstLine="709"/>
+        <w:rPr>
+          <w:rFonts w:ascii="Times New Roman" w:hAnsi="Times New Roman" w:cs="Times New Roman"/>
+          <w:color w:val="000000" w:themeColor="text1"/>
+          <w:spacing w:val="4"/>
+          <w:sz w:val="24"/>
+          <w:szCs w:val="24"/>
+        </w:rPr>
+      </w:pPr>
+    </w:p>
+    <w:p>
+      <w:pPr>
+        <w:spacing w:after="0" w:line="360" w:lineRule="auto"/>
+        <w:ind w:firstLine="709"/>
+        <w:rPr>
+          <w:rFonts w:ascii="Times New Roman" w:hAnsi="Times New Roman" w:cs="Times New Roman"/>
+          <w:color w:val="000000" w:themeColor="text1"/>
+          <w:spacing w:val="4"/>
+          <w:sz w:val="24"/>
+          <w:szCs w:val="24"/>
+        </w:rPr>
+      </w:pPr>
+    </w:p>
+    <w:p>
+      <w:pPr>
+        <w:spacing w:after="0" w:line="360" w:lineRule="auto"/>
+        <w:ind w:firstLine="709"/>
+        <w:rPr>
+          <w:rFonts w:ascii="Times New Roman" w:hAnsi="Times New Roman" w:cs="Times New Roman"/>
+          <w:color w:val="000000" w:themeColor="text1"/>
+          <w:spacing w:val="4"/>
+          <w:sz w:val="24"/>
+          <w:szCs w:val="24"/>
+        </w:rPr>
+      </w:pPr>
+      <w:r>
+        <w:rPr>
+          <w:rFonts w:ascii="Times New Roman" w:hAnsi="Times New Roman" w:cs="Times New Roman"/>
+          <w:color w:val="000000" w:themeColor="text1"/>
+          <w:spacing w:val="4"/>
+          <w:sz w:val="24"/>
+          <w:szCs w:val="24"/>
+        </w:rPr>
+        <w:t>Заключителна част</w:t>
+      </w:r>
     </w:p>
     <w:p>
       <w:pPr>
@@ -13576,7 +14767,7 @@
       <w:hyperlink r:id="rId11" w:history="1">
         <w:r>
           <w:rPr>
-            <w:rStyle w:val="Hyperlink"/>
+            <w:rStyle w:val="afa"/>
             <w:rFonts w:ascii="Times New Roman" w:hAnsi="Times New Roman" w:cs="Times New Roman"/>
             <w:i/>
             <w:spacing w:val="4"/>
@@ -13604,7 +14795,7 @@
       <w:hyperlink r:id="rId12" w:history="1">
         <w:r>
           <w:rPr>
-            <w:rStyle w:val="Hyperlink"/>
+            <w:rStyle w:val="afa"/>
             <w:rFonts w:ascii="Times New Roman" w:hAnsi="Times New Roman" w:cs="Times New Roman"/>
             <w:i/>
             <w:spacing w:val="4"/>
@@ -13632,7 +14823,7 @@
       <w:hyperlink r:id="rId13" w:history="1">
         <w:r>
           <w:rPr>
-            <w:rStyle w:val="Hyperlink"/>
+            <w:rStyle w:val="afa"/>
             <w:rFonts w:ascii="Times New Roman" w:hAnsi="Times New Roman" w:cs="Times New Roman"/>
             <w:i/>
             <w:spacing w:val="4"/>
@@ -13649,44 +14840,914 @@
         <w:ind w:firstLine="709"/>
         <w:rPr>
           <w:rFonts w:ascii="Times New Roman" w:hAnsi="Times New Roman" w:cs="Times New Roman"/>
-          <w:color w:val="000000" w:themeColor="text1"/>
-          <w:spacing w:val="4"/>
-          <w:sz w:val="24"/>
-          <w:szCs w:val="24"/>
-        </w:rPr>
-      </w:pPr>
-      <w:r>
-        <w:rPr>
-          <w:rFonts w:ascii="Times New Roman" w:hAnsi="Times New Roman" w:cs="Times New Roman"/>
           <w:i/>
           <w:color w:val="000000" w:themeColor="text1"/>
           <w:spacing w:val="4"/>
           <w:sz w:val="24"/>
           <w:szCs w:val="24"/>
         </w:rPr>
-        <w:t>https://www.geeksforgeeks.org/introduction-to-c-sharp-windows-forms-applications/</w:t>
-      </w:r>
+      </w:pPr>
+      <w:hyperlink r:id="rId14" w:history="1">
+        <w:r>
+          <w:rPr>
+            <w:rStyle w:val="afa"/>
+            <w:rFonts w:ascii="Times New Roman" w:hAnsi="Times New Roman" w:cs="Times New Roman"/>
+            <w:i/>
+            <w:spacing w:val="4"/>
+            <w:sz w:val="24"/>
+            <w:szCs w:val="24"/>
+          </w:rPr>
+          <w:t>https://www.geeksforgeeks.org/introduction-to-c-sharp-windows-forms-applications/</w:t>
+        </w:r>
+      </w:hyperlink>
     </w:p>
     <w:p>
       <w:pPr>
         <w:spacing w:after="0" w:line="360" w:lineRule="auto"/>
         <w:ind w:firstLine="709"/>
-        <w:rPr>
-          <w:rFonts w:ascii="Times New Roman" w:hAnsi="Times New Roman" w:cs="Times New Roman"/>
-          <w:color w:val="000000" w:themeColor="text1"/>
-          <w:spacing w:val="4"/>
-          <w:sz w:val="24"/>
-          <w:szCs w:val="24"/>
-        </w:rPr>
-      </w:pPr>
+        <w:jc w:val="center"/>
+        <w:rPr>
+          <w:rFonts w:ascii="Times New Roman" w:hAnsi="Times New Roman" w:cs="Times New Roman"/>
+          <w:b/>
+          <w:bCs/>
+          <w:iCs/>
+          <w:color w:val="000000" w:themeColor="text1"/>
+          <w:spacing w:val="4"/>
+          <w:sz w:val="24"/>
+          <w:szCs w:val="24"/>
+        </w:rPr>
+      </w:pPr>
+      <w:r>
+        <w:rPr>
+          <w:rFonts w:ascii="Times New Roman" w:hAnsi="Times New Roman" w:cs="Times New Roman"/>
+          <w:b/>
+          <w:bCs/>
+          <w:iCs/>
+          <w:color w:val="000000" w:themeColor="text1"/>
+          <w:spacing w:val="4"/>
+          <w:sz w:val="24"/>
+          <w:szCs w:val="24"/>
+        </w:rPr>
+        <w:t>ПРИЛОЖЕНИЯ</w:t>
+      </w:r>
+    </w:p>
+    <w:p>
+      <w:pPr>
+        <w:spacing w:after="0" w:line="360" w:lineRule="auto"/>
+        <w:rPr>
+          <w:rFonts w:ascii="Times New Roman" w:hAnsi="Times New Roman" w:cs="Times New Roman"/>
+          <w:color w:val="000000" w:themeColor="text1"/>
+          <w:spacing w:val="4"/>
+          <w:sz w:val="24"/>
+          <w:szCs w:val="24"/>
+        </w:rPr>
+      </w:pPr>
+      <w:r>
+        <w:rPr>
+          <w:rFonts w:ascii="Times New Roman" w:hAnsi="Times New Roman" w:cs="Times New Roman"/>
+          <w:color w:val="000000" w:themeColor="text1"/>
+          <w:spacing w:val="4"/>
+          <w:sz w:val="24"/>
+          <w:szCs w:val="24"/>
+        </w:rPr>
+        <w:lastRenderedPageBreak/>
+        <w:tab/>
+        <w:t>В тази част на проекта, са представени екранни снимки от интерфейса на приложението.</w:t>
+      </w:r>
+    </w:p>
+    <w:p>
+      <w:pPr>
+        <w:spacing w:after="0" w:line="360" w:lineRule="auto"/>
+        <w:jc w:val="center"/>
+        <w:rPr>
+          <w:rFonts w:ascii="Times New Roman" w:hAnsi="Times New Roman" w:cs="Times New Roman"/>
+          <w:b/>
+          <w:bCs/>
+          <w:color w:val="000000" w:themeColor="text1"/>
+          <w:spacing w:val="4"/>
+          <w:sz w:val="24"/>
+          <w:szCs w:val="24"/>
+        </w:rPr>
+      </w:pPr>
+      <w:r>
+        <w:rPr>
+          <w:rFonts w:ascii="Times New Roman" w:hAnsi="Times New Roman" w:cs="Times New Roman"/>
+          <w:b/>
+          <w:bCs/>
+          <w:color w:val="000000" w:themeColor="text1"/>
+          <w:spacing w:val="4"/>
+          <w:sz w:val="24"/>
+          <w:szCs w:val="24"/>
+        </w:rPr>
+        <w:t>Начален екран</w:t>
+      </w:r>
+    </w:p>
+    <w:p>
+      <w:pPr>
+        <w:spacing w:after="0" w:line="360" w:lineRule="auto"/>
+        <w:jc w:val="center"/>
+        <w:rPr>
+          <w:rFonts w:ascii="Times New Roman" w:hAnsi="Times New Roman" w:cs="Times New Roman"/>
+          <w:color w:val="000000" w:themeColor="text1"/>
+          <w:spacing w:val="4"/>
+          <w:sz w:val="24"/>
+          <w:szCs w:val="24"/>
+        </w:rPr>
+      </w:pPr>
+      <w:r>
+        <w:rPr>
+          <w:rFonts w:ascii="Times New Roman" w:hAnsi="Times New Roman" w:cs="Times New Roman"/>
+          <w:noProof/>
+          <w:color w:val="000000" w:themeColor="text1"/>
+          <w:spacing w:val="4"/>
+          <w:sz w:val="24"/>
+          <w:szCs w:val="24"/>
+        </w:rPr>
+        <w:drawing>
+          <wp:inline distT="0" distB="0" distL="0" distR="0" wp14:anchorId="30E1E020" wp14:editId="6F0019DF">
+            <wp:extent cx="5212080" cy="3810000"/>
+            <wp:effectExtent l="0" t="0" r="7620" b="0"/>
+            <wp:docPr id="450616080" name="Картина 1"/>
+            <wp:cNvGraphicFramePr>
+              <a:graphicFrameLocks xmlns:a="http://schemas.openxmlformats.org/drawingml/2006/main" noChangeAspect="1"/>
+            </wp:cNvGraphicFramePr>
+            <a:graphic xmlns:a="http://schemas.openxmlformats.org/drawingml/2006/main">
+              <a:graphicData uri="http://schemas.openxmlformats.org/drawingml/2006/picture">
+                <pic:pic xmlns:pic="http://schemas.openxmlformats.org/drawingml/2006/picture">
+                  <pic:nvPicPr>
+                    <pic:cNvPr id="0" name="Picture 1"/>
+                    <pic:cNvPicPr>
+                      <a:picLocks noChangeAspect="1" noChangeArrowheads="1"/>
+                    </pic:cNvPicPr>
+                  </pic:nvPicPr>
+                  <pic:blipFill>
+                    <a:blip r:embed="rId15">
+                      <a:extLst>
+                        <a:ext uri="{28A0092B-C50C-407E-A947-70E740481C1C}">
+                          <a14:useLocalDpi xmlns:a14="http://schemas.microsoft.com/office/drawing/2010/main" val="0"/>
+                        </a:ext>
+                      </a:extLst>
+                    </a:blip>
+                    <a:srcRect/>
+                    <a:stretch>
+                      <a:fillRect/>
+                    </a:stretch>
+                  </pic:blipFill>
+                  <pic:spPr bwMode="auto">
+                    <a:xfrm>
+                      <a:off x="0" y="0"/>
+                      <a:ext cx="5212080" cy="3810000"/>
+                    </a:xfrm>
+                    <a:prstGeom prst="rect">
+                      <a:avLst/>
+                    </a:prstGeom>
+                    <a:noFill/>
+                    <a:ln>
+                      <a:noFill/>
+                    </a:ln>
+                  </pic:spPr>
+                </pic:pic>
+              </a:graphicData>
+            </a:graphic>
+          </wp:inline>
+        </w:drawing>
+      </w:r>
+    </w:p>
+    <w:p>
+      <w:pPr>
+        <w:spacing w:after="0" w:line="360" w:lineRule="auto"/>
+        <w:jc w:val="center"/>
+        <w:rPr>
+          <w:rFonts w:ascii="Times New Roman" w:hAnsi="Times New Roman" w:cs="Times New Roman"/>
+          <w:b/>
+          <w:bCs/>
+          <w:color w:val="000000" w:themeColor="text1"/>
+          <w:spacing w:val="4"/>
+          <w:sz w:val="24"/>
+          <w:szCs w:val="24"/>
+        </w:rPr>
+      </w:pPr>
+      <w:r>
+        <w:rPr>
+          <w:rFonts w:ascii="Times New Roman" w:hAnsi="Times New Roman" w:cs="Times New Roman"/>
+          <w:b/>
+          <w:bCs/>
+          <w:color w:val="000000" w:themeColor="text1"/>
+          <w:spacing w:val="4"/>
+          <w:sz w:val="24"/>
+          <w:szCs w:val="24"/>
+        </w:rPr>
+        <w:t>Форма за регистрация</w:t>
+      </w:r>
+    </w:p>
+    <w:p>
+      <w:pPr>
+        <w:spacing w:after="0" w:line="360" w:lineRule="auto"/>
+        <w:jc w:val="center"/>
+        <w:rPr>
+          <w:rFonts w:ascii="Times New Roman" w:hAnsi="Times New Roman" w:cs="Times New Roman"/>
+          <w:color w:val="000000" w:themeColor="text1"/>
+          <w:spacing w:val="4"/>
+          <w:sz w:val="24"/>
+          <w:szCs w:val="24"/>
+        </w:rPr>
+      </w:pPr>
+      <w:r>
+        <w:rPr>
+          <w:rFonts w:ascii="Times New Roman" w:hAnsi="Times New Roman" w:cs="Times New Roman"/>
+          <w:noProof/>
+          <w:color w:val="000000" w:themeColor="text1"/>
+          <w:spacing w:val="4"/>
+          <w:sz w:val="24"/>
+          <w:szCs w:val="24"/>
+        </w:rPr>
+        <w:drawing>
+          <wp:inline distT="0" distB="0" distL="0" distR="0" wp14:anchorId="22803D46" wp14:editId="79A12A88">
+            <wp:extent cx="5212080" cy="3802380"/>
+            <wp:effectExtent l="0" t="0" r="7620" b="7620"/>
+            <wp:docPr id="790146510" name="Картина 2"/>
+            <wp:cNvGraphicFramePr>
+              <a:graphicFrameLocks xmlns:a="http://schemas.openxmlformats.org/drawingml/2006/main" noChangeAspect="1"/>
+            </wp:cNvGraphicFramePr>
+            <a:graphic xmlns:a="http://schemas.openxmlformats.org/drawingml/2006/main">
+              <a:graphicData uri="http://schemas.openxmlformats.org/drawingml/2006/picture">
+                <pic:pic xmlns:pic="http://schemas.openxmlformats.org/drawingml/2006/picture">
+                  <pic:nvPicPr>
+                    <pic:cNvPr id="0" name="Picture 2"/>
+                    <pic:cNvPicPr>
+                      <a:picLocks noChangeAspect="1" noChangeArrowheads="1"/>
+                    </pic:cNvPicPr>
+                  </pic:nvPicPr>
+                  <pic:blipFill>
+                    <a:blip r:embed="rId16">
+                      <a:extLst>
+                        <a:ext uri="{28A0092B-C50C-407E-A947-70E740481C1C}">
+                          <a14:useLocalDpi xmlns:a14="http://schemas.microsoft.com/office/drawing/2010/main" val="0"/>
+                        </a:ext>
+                      </a:extLst>
+                    </a:blip>
+                    <a:srcRect/>
+                    <a:stretch>
+                      <a:fillRect/>
+                    </a:stretch>
+                  </pic:blipFill>
+                  <pic:spPr bwMode="auto">
+                    <a:xfrm>
+                      <a:off x="0" y="0"/>
+                      <a:ext cx="5212080" cy="3802380"/>
+                    </a:xfrm>
+                    <a:prstGeom prst="rect">
+                      <a:avLst/>
+                    </a:prstGeom>
+                    <a:noFill/>
+                    <a:ln>
+                      <a:noFill/>
+                    </a:ln>
+                  </pic:spPr>
+                </pic:pic>
+              </a:graphicData>
+            </a:graphic>
+          </wp:inline>
+        </w:drawing>
+      </w:r>
+    </w:p>
+    <w:p>
+      <w:pPr>
+        <w:spacing w:after="0" w:line="360" w:lineRule="auto"/>
+        <w:jc w:val="center"/>
+        <w:rPr>
+          <w:rFonts w:ascii="Times New Roman" w:hAnsi="Times New Roman" w:cs="Times New Roman"/>
+          <w:b/>
+          <w:bCs/>
+          <w:color w:val="000000" w:themeColor="text1"/>
+          <w:spacing w:val="4"/>
+          <w:sz w:val="24"/>
+          <w:szCs w:val="24"/>
+        </w:rPr>
+      </w:pPr>
+      <w:r>
+        <w:rPr>
+          <w:rFonts w:ascii="Times New Roman" w:hAnsi="Times New Roman" w:cs="Times New Roman"/>
+          <w:b/>
+          <w:bCs/>
+          <w:color w:val="000000" w:themeColor="text1"/>
+          <w:spacing w:val="4"/>
+          <w:sz w:val="24"/>
+          <w:szCs w:val="24"/>
+        </w:rPr>
+        <w:lastRenderedPageBreak/>
+        <w:t>Забравена парола</w:t>
+      </w:r>
+    </w:p>
+    <w:p>
+      <w:pPr>
+        <w:spacing w:after="0" w:line="360" w:lineRule="auto"/>
+        <w:jc w:val="center"/>
+        <w:rPr>
+          <w:rFonts w:ascii="Times New Roman" w:hAnsi="Times New Roman" w:cs="Times New Roman"/>
+          <w:color w:val="000000" w:themeColor="text1"/>
+          <w:spacing w:val="4"/>
+          <w:sz w:val="24"/>
+          <w:szCs w:val="24"/>
+        </w:rPr>
+      </w:pPr>
+      <w:r>
+        <w:rPr>
+          <w:rFonts w:ascii="Times New Roman" w:hAnsi="Times New Roman" w:cs="Times New Roman"/>
+          <w:noProof/>
+          <w:color w:val="000000" w:themeColor="text1"/>
+          <w:spacing w:val="4"/>
+          <w:sz w:val="24"/>
+          <w:szCs w:val="24"/>
+        </w:rPr>
+        <w:drawing>
+          <wp:inline distT="0" distB="0" distL="0" distR="0" wp14:anchorId="407D50FF" wp14:editId="0B0DB220">
+            <wp:extent cx="5212080" cy="3810000"/>
+            <wp:effectExtent l="0" t="0" r="7620" b="0"/>
+            <wp:docPr id="572424852" name="Картина 3"/>
+            <wp:cNvGraphicFramePr>
+              <a:graphicFrameLocks xmlns:a="http://schemas.openxmlformats.org/drawingml/2006/main" noChangeAspect="1"/>
+            </wp:cNvGraphicFramePr>
+            <a:graphic xmlns:a="http://schemas.openxmlformats.org/drawingml/2006/main">
+              <a:graphicData uri="http://schemas.openxmlformats.org/drawingml/2006/picture">
+                <pic:pic xmlns:pic="http://schemas.openxmlformats.org/drawingml/2006/picture">
+                  <pic:nvPicPr>
+                    <pic:cNvPr id="0" name="Picture 3"/>
+                    <pic:cNvPicPr>
+                      <a:picLocks noChangeAspect="1" noChangeArrowheads="1"/>
+                    </pic:cNvPicPr>
+                  </pic:nvPicPr>
+                  <pic:blipFill>
+                    <a:blip r:embed="rId17">
+                      <a:extLst>
+                        <a:ext uri="{28A0092B-C50C-407E-A947-70E740481C1C}">
+                          <a14:useLocalDpi xmlns:a14="http://schemas.microsoft.com/office/drawing/2010/main" val="0"/>
+                        </a:ext>
+                      </a:extLst>
+                    </a:blip>
+                    <a:srcRect/>
+                    <a:stretch>
+                      <a:fillRect/>
+                    </a:stretch>
+                  </pic:blipFill>
+                  <pic:spPr bwMode="auto">
+                    <a:xfrm>
+                      <a:off x="0" y="0"/>
+                      <a:ext cx="5212080" cy="3810000"/>
+                    </a:xfrm>
+                    <a:prstGeom prst="rect">
+                      <a:avLst/>
+                    </a:prstGeom>
+                    <a:noFill/>
+                    <a:ln>
+                      <a:noFill/>
+                    </a:ln>
+                  </pic:spPr>
+                </pic:pic>
+              </a:graphicData>
+            </a:graphic>
+          </wp:inline>
+        </w:drawing>
+      </w:r>
+    </w:p>
+    <w:p>
+      <w:pPr>
+        <w:spacing w:after="0" w:line="360" w:lineRule="auto"/>
+        <w:jc w:val="center"/>
+        <w:rPr>
+          <w:rFonts w:ascii="Times New Roman" w:hAnsi="Times New Roman" w:cs="Times New Roman"/>
+          <w:b/>
+          <w:bCs/>
+          <w:color w:val="000000" w:themeColor="text1"/>
+          <w:spacing w:val="4"/>
+          <w:sz w:val="24"/>
+          <w:szCs w:val="24"/>
+        </w:rPr>
+      </w:pPr>
+      <w:r>
+        <w:rPr>
+          <w:rFonts w:ascii="Times New Roman" w:hAnsi="Times New Roman" w:cs="Times New Roman"/>
+          <w:b/>
+          <w:bCs/>
+          <w:color w:val="000000" w:themeColor="text1"/>
+          <w:spacing w:val="4"/>
+          <w:sz w:val="24"/>
+          <w:szCs w:val="24"/>
+        </w:rPr>
+        <w:t>Невалиден вход (име/парола)</w:t>
+      </w:r>
+    </w:p>
+    <w:p>
+      <w:pPr>
+        <w:spacing w:after="0" w:line="360" w:lineRule="auto"/>
+        <w:jc w:val="center"/>
+        <w:rPr>
+          <w:rFonts w:ascii="Times New Roman" w:hAnsi="Times New Roman" w:cs="Times New Roman"/>
+          <w:color w:val="000000" w:themeColor="text1"/>
+          <w:spacing w:val="4"/>
+          <w:sz w:val="24"/>
+          <w:szCs w:val="24"/>
+        </w:rPr>
+      </w:pPr>
+      <w:r>
+        <w:rPr>
+          <w:rFonts w:ascii="Times New Roman" w:hAnsi="Times New Roman" w:cs="Times New Roman"/>
+          <w:noProof/>
+          <w:color w:val="000000" w:themeColor="text1"/>
+          <w:spacing w:val="4"/>
+          <w:sz w:val="24"/>
+          <w:szCs w:val="24"/>
+        </w:rPr>
+        <w:drawing>
+          <wp:inline distT="0" distB="0" distL="0" distR="0" wp14:anchorId="2A78B500" wp14:editId="735ECAE2">
+            <wp:extent cx="5212080" cy="3810000"/>
+            <wp:effectExtent l="0" t="0" r="7620" b="0"/>
+            <wp:docPr id="937141460" name="Картина 4"/>
+            <wp:cNvGraphicFramePr>
+              <a:graphicFrameLocks xmlns:a="http://schemas.openxmlformats.org/drawingml/2006/main" noChangeAspect="1"/>
+            </wp:cNvGraphicFramePr>
+            <a:graphic xmlns:a="http://schemas.openxmlformats.org/drawingml/2006/main">
+              <a:graphicData uri="http://schemas.openxmlformats.org/drawingml/2006/picture">
+                <pic:pic xmlns:pic="http://schemas.openxmlformats.org/drawingml/2006/picture">
+                  <pic:nvPicPr>
+                    <pic:cNvPr id="0" name="Picture 4"/>
+                    <pic:cNvPicPr>
+                      <a:picLocks noChangeAspect="1" noChangeArrowheads="1"/>
+                    </pic:cNvPicPr>
+                  </pic:nvPicPr>
+                  <pic:blipFill>
+                    <a:blip r:embed="rId18">
+                      <a:extLst>
+                        <a:ext uri="{28A0092B-C50C-407E-A947-70E740481C1C}">
+                          <a14:useLocalDpi xmlns:a14="http://schemas.microsoft.com/office/drawing/2010/main" val="0"/>
+                        </a:ext>
+                      </a:extLst>
+                    </a:blip>
+                    <a:srcRect/>
+                    <a:stretch>
+                      <a:fillRect/>
+                    </a:stretch>
+                  </pic:blipFill>
+                  <pic:spPr bwMode="auto">
+                    <a:xfrm>
+                      <a:off x="0" y="0"/>
+                      <a:ext cx="5212080" cy="3810000"/>
+                    </a:xfrm>
+                    <a:prstGeom prst="rect">
+                      <a:avLst/>
+                    </a:prstGeom>
+                    <a:noFill/>
+                    <a:ln>
+                      <a:noFill/>
+                    </a:ln>
+                  </pic:spPr>
+                </pic:pic>
+              </a:graphicData>
+            </a:graphic>
+          </wp:inline>
+        </w:drawing>
+      </w:r>
+    </w:p>
+    <w:p>
+      <w:pPr>
+        <w:spacing w:after="0" w:line="360" w:lineRule="auto"/>
+        <w:jc w:val="center"/>
+        <w:rPr>
+          <w:rFonts w:ascii="Times New Roman" w:hAnsi="Times New Roman" w:cs="Times New Roman"/>
+          <w:color w:val="000000" w:themeColor="text1"/>
+          <w:spacing w:val="4"/>
+          <w:sz w:val="24"/>
+          <w:szCs w:val="24"/>
+        </w:rPr>
+      </w:pPr>
+    </w:p>
+    <w:p>
+      <w:pPr>
+        <w:spacing w:after="0" w:line="360" w:lineRule="auto"/>
+        <w:jc w:val="center"/>
+        <w:rPr>
+          <w:rFonts w:ascii="Times New Roman" w:hAnsi="Times New Roman" w:cs="Times New Roman"/>
+          <w:color w:val="000000" w:themeColor="text1"/>
+          <w:spacing w:val="4"/>
+          <w:sz w:val="24"/>
+          <w:szCs w:val="24"/>
+        </w:rPr>
+      </w:pPr>
+    </w:p>
+    <w:p>
+      <w:pPr>
+        <w:spacing w:after="0" w:line="360" w:lineRule="auto"/>
+        <w:jc w:val="center"/>
+        <w:rPr>
+          <w:rFonts w:ascii="Times New Roman" w:hAnsi="Times New Roman" w:cs="Times New Roman"/>
+          <w:b/>
+          <w:bCs/>
+          <w:color w:val="000000" w:themeColor="text1"/>
+          <w:spacing w:val="4"/>
+          <w:sz w:val="24"/>
+          <w:szCs w:val="24"/>
+        </w:rPr>
+      </w:pPr>
+      <w:r>
+        <w:rPr>
+          <w:rFonts w:ascii="Times New Roman" w:hAnsi="Times New Roman" w:cs="Times New Roman"/>
+          <w:b/>
+          <w:bCs/>
+          <w:color w:val="000000" w:themeColor="text1"/>
+          <w:spacing w:val="4"/>
+          <w:sz w:val="24"/>
+          <w:szCs w:val="24"/>
+        </w:rPr>
+        <w:lastRenderedPageBreak/>
+        <w:t>Търсене на запис, без администраторски права</w:t>
+      </w:r>
+    </w:p>
+    <w:p>
+      <w:pPr>
+        <w:spacing w:after="0" w:line="360" w:lineRule="auto"/>
+        <w:jc w:val="center"/>
+        <w:rPr>
+          <w:rFonts w:ascii="Times New Roman" w:hAnsi="Times New Roman" w:cs="Times New Roman"/>
+          <w:color w:val="000000" w:themeColor="text1"/>
+          <w:spacing w:val="4"/>
+          <w:sz w:val="24"/>
+          <w:szCs w:val="24"/>
+        </w:rPr>
+      </w:pPr>
+      <w:r>
+        <w:rPr>
+          <w:rFonts w:ascii="Times New Roman" w:hAnsi="Times New Roman" w:cs="Times New Roman"/>
+          <w:noProof/>
+          <w:color w:val="000000" w:themeColor="text1"/>
+          <w:spacing w:val="4"/>
+          <w:sz w:val="24"/>
+          <w:szCs w:val="24"/>
+        </w:rPr>
+        <w:drawing>
+          <wp:inline distT="0" distB="0" distL="0" distR="0" wp14:anchorId="46A75DA4" wp14:editId="5B690BD9">
+            <wp:extent cx="5212080" cy="3992880"/>
+            <wp:effectExtent l="0" t="0" r="7620" b="7620"/>
+            <wp:docPr id="716717619" name="Картина 5"/>
+            <wp:cNvGraphicFramePr>
+              <a:graphicFrameLocks xmlns:a="http://schemas.openxmlformats.org/drawingml/2006/main" noChangeAspect="1"/>
+            </wp:cNvGraphicFramePr>
+            <a:graphic xmlns:a="http://schemas.openxmlformats.org/drawingml/2006/main">
+              <a:graphicData uri="http://schemas.openxmlformats.org/drawingml/2006/picture">
+                <pic:pic xmlns:pic="http://schemas.openxmlformats.org/drawingml/2006/picture">
+                  <pic:nvPicPr>
+                    <pic:cNvPr id="0" name="Picture 5"/>
+                    <pic:cNvPicPr>
+                      <a:picLocks noChangeAspect="1" noChangeArrowheads="1"/>
+                    </pic:cNvPicPr>
+                  </pic:nvPicPr>
+                  <pic:blipFill>
+                    <a:blip r:embed="rId19" cstate="print">
+                      <a:extLst>
+                        <a:ext uri="{28A0092B-C50C-407E-A947-70E740481C1C}">
+                          <a14:useLocalDpi xmlns:a14="http://schemas.microsoft.com/office/drawing/2010/main" val="0"/>
+                        </a:ext>
+                      </a:extLst>
+                    </a:blip>
+                    <a:srcRect/>
+                    <a:stretch>
+                      <a:fillRect/>
+                    </a:stretch>
+                  </pic:blipFill>
+                  <pic:spPr bwMode="auto">
+                    <a:xfrm>
+                      <a:off x="0" y="0"/>
+                      <a:ext cx="5212080" cy="3992880"/>
+                    </a:xfrm>
+                    <a:prstGeom prst="rect">
+                      <a:avLst/>
+                    </a:prstGeom>
+                    <a:noFill/>
+                    <a:ln>
+                      <a:noFill/>
+                    </a:ln>
+                  </pic:spPr>
+                </pic:pic>
+              </a:graphicData>
+            </a:graphic>
+          </wp:inline>
+        </w:drawing>
+      </w:r>
+    </w:p>
+    <w:p>
+      <w:pPr>
+        <w:spacing w:after="0" w:line="360" w:lineRule="auto"/>
+        <w:jc w:val="center"/>
+        <w:rPr>
+          <w:rFonts w:ascii="Times New Roman" w:hAnsi="Times New Roman" w:cs="Times New Roman"/>
+          <w:b/>
+          <w:bCs/>
+          <w:color w:val="000000" w:themeColor="text1"/>
+          <w:spacing w:val="4"/>
+          <w:sz w:val="24"/>
+          <w:szCs w:val="24"/>
+        </w:rPr>
+      </w:pPr>
+      <w:r>
+        <w:rPr>
+          <w:rFonts w:ascii="Times New Roman" w:hAnsi="Times New Roman" w:cs="Times New Roman"/>
+          <w:b/>
+          <w:bCs/>
+          <w:color w:val="000000" w:themeColor="text1"/>
+          <w:spacing w:val="4"/>
+          <w:sz w:val="24"/>
+          <w:szCs w:val="24"/>
+        </w:rPr>
+        <w:t>Търсене, с администраторски права</w:t>
+      </w:r>
+    </w:p>
+    <w:p>
+      <w:pPr>
+        <w:spacing w:after="0" w:line="360" w:lineRule="auto"/>
+        <w:jc w:val="center"/>
+        <w:rPr>
+          <w:rFonts w:ascii="Times New Roman" w:hAnsi="Times New Roman" w:cs="Times New Roman"/>
+          <w:color w:val="000000" w:themeColor="text1"/>
+          <w:spacing w:val="4"/>
+          <w:sz w:val="24"/>
+          <w:szCs w:val="24"/>
+        </w:rPr>
+      </w:pPr>
+      <w:r>
+        <w:rPr>
+          <w:rFonts w:ascii="Times New Roman" w:hAnsi="Times New Roman" w:cs="Times New Roman"/>
+          <w:noProof/>
+          <w:color w:val="000000" w:themeColor="text1"/>
+          <w:spacing w:val="4"/>
+          <w:sz w:val="24"/>
+          <w:szCs w:val="24"/>
+        </w:rPr>
+        <w:drawing>
+          <wp:inline distT="0" distB="0" distL="0" distR="0" wp14:anchorId="68657B43" wp14:editId="29B3379B">
+            <wp:extent cx="5212080" cy="3985260"/>
+            <wp:effectExtent l="0" t="0" r="7620" b="0"/>
+            <wp:docPr id="773569218" name="Картина 6"/>
+            <wp:cNvGraphicFramePr>
+              <a:graphicFrameLocks xmlns:a="http://schemas.openxmlformats.org/drawingml/2006/main" noChangeAspect="1"/>
+            </wp:cNvGraphicFramePr>
+            <a:graphic xmlns:a="http://schemas.openxmlformats.org/drawingml/2006/main">
+              <a:graphicData uri="http://schemas.openxmlformats.org/drawingml/2006/picture">
+                <pic:pic xmlns:pic="http://schemas.openxmlformats.org/drawingml/2006/picture">
+                  <pic:nvPicPr>
+                    <pic:cNvPr id="0" name="Picture 6"/>
+                    <pic:cNvPicPr>
+                      <a:picLocks noChangeAspect="1" noChangeArrowheads="1"/>
+                    </pic:cNvPicPr>
+                  </pic:nvPicPr>
+                  <pic:blipFill>
+                    <a:blip r:embed="rId20" cstate="print">
+                      <a:extLst>
+                        <a:ext uri="{28A0092B-C50C-407E-A947-70E740481C1C}">
+                          <a14:useLocalDpi xmlns:a14="http://schemas.microsoft.com/office/drawing/2010/main" val="0"/>
+                        </a:ext>
+                      </a:extLst>
+                    </a:blip>
+                    <a:srcRect/>
+                    <a:stretch>
+                      <a:fillRect/>
+                    </a:stretch>
+                  </pic:blipFill>
+                  <pic:spPr bwMode="auto">
+                    <a:xfrm>
+                      <a:off x="0" y="0"/>
+                      <a:ext cx="5212080" cy="3985260"/>
+                    </a:xfrm>
+                    <a:prstGeom prst="rect">
+                      <a:avLst/>
+                    </a:prstGeom>
+                    <a:noFill/>
+                    <a:ln>
+                      <a:noFill/>
+                    </a:ln>
+                  </pic:spPr>
+                </pic:pic>
+              </a:graphicData>
+            </a:graphic>
+          </wp:inline>
+        </w:drawing>
+      </w:r>
+    </w:p>
+    <w:p>
+      <w:pPr>
+        <w:spacing w:after="0" w:line="360" w:lineRule="auto"/>
+        <w:jc w:val="center"/>
+        <w:rPr>
+          <w:rFonts w:ascii="Times New Roman" w:hAnsi="Times New Roman" w:cs="Times New Roman"/>
+          <w:color w:val="000000" w:themeColor="text1"/>
+          <w:spacing w:val="4"/>
+          <w:sz w:val="24"/>
+          <w:szCs w:val="24"/>
+        </w:rPr>
+      </w:pPr>
+    </w:p>
+    <w:p>
+      <w:pPr>
+        <w:spacing w:after="0" w:line="360" w:lineRule="auto"/>
+        <w:jc w:val="center"/>
+        <w:rPr>
+          <w:rFonts w:ascii="Times New Roman" w:hAnsi="Times New Roman" w:cs="Times New Roman"/>
+          <w:b/>
+          <w:bCs/>
+          <w:color w:val="000000" w:themeColor="text1"/>
+          <w:spacing w:val="4"/>
+          <w:sz w:val="24"/>
+          <w:szCs w:val="24"/>
+        </w:rPr>
+      </w:pPr>
+      <w:r>
+        <w:rPr>
+          <w:rFonts w:ascii="Times New Roman" w:hAnsi="Times New Roman" w:cs="Times New Roman"/>
+          <w:b/>
+          <w:bCs/>
+          <w:color w:val="000000" w:themeColor="text1"/>
+          <w:spacing w:val="4"/>
+          <w:sz w:val="24"/>
+          <w:szCs w:val="24"/>
+        </w:rPr>
+        <w:lastRenderedPageBreak/>
+        <w:t>Подробности за ученик</w:t>
+      </w:r>
+    </w:p>
+    <w:p>
+      <w:pPr>
+        <w:spacing w:after="0" w:line="360" w:lineRule="auto"/>
+        <w:jc w:val="center"/>
+        <w:rPr>
+          <w:rFonts w:ascii="Times New Roman" w:hAnsi="Times New Roman" w:cs="Times New Roman"/>
+          <w:color w:val="000000" w:themeColor="text1"/>
+          <w:spacing w:val="4"/>
+          <w:sz w:val="24"/>
+          <w:szCs w:val="24"/>
+        </w:rPr>
+      </w:pPr>
+      <w:r>
+        <w:rPr>
+          <w:rFonts w:ascii="Times New Roman" w:hAnsi="Times New Roman" w:cs="Times New Roman"/>
+          <w:noProof/>
+          <w:color w:val="000000" w:themeColor="text1"/>
+          <w:spacing w:val="4"/>
+          <w:sz w:val="24"/>
+          <w:szCs w:val="24"/>
+        </w:rPr>
+        <w:drawing>
+          <wp:inline distT="0" distB="0" distL="0" distR="0" wp14:anchorId="03265738" wp14:editId="07141D43">
+            <wp:extent cx="5212080" cy="3992880"/>
+            <wp:effectExtent l="0" t="0" r="7620" b="7620"/>
+            <wp:docPr id="1110450797" name="Картина 1"/>
+            <wp:cNvGraphicFramePr>
+              <a:graphicFrameLocks xmlns:a="http://schemas.openxmlformats.org/drawingml/2006/main" noChangeAspect="1"/>
+            </wp:cNvGraphicFramePr>
+            <a:graphic xmlns:a="http://schemas.openxmlformats.org/drawingml/2006/main">
+              <a:graphicData uri="http://schemas.openxmlformats.org/drawingml/2006/picture">
+                <pic:pic xmlns:pic="http://schemas.openxmlformats.org/drawingml/2006/picture">
+                  <pic:nvPicPr>
+                    <pic:cNvPr id="0" name="Picture 1"/>
+                    <pic:cNvPicPr>
+                      <a:picLocks noChangeAspect="1" noChangeArrowheads="1"/>
+                    </pic:cNvPicPr>
+                  </pic:nvPicPr>
+                  <pic:blipFill>
+                    <a:blip r:embed="rId21" cstate="print">
+                      <a:extLst>
+                        <a:ext uri="{28A0092B-C50C-407E-A947-70E740481C1C}">
+                          <a14:useLocalDpi xmlns:a14="http://schemas.microsoft.com/office/drawing/2010/main" val="0"/>
+                        </a:ext>
+                      </a:extLst>
+                    </a:blip>
+                    <a:srcRect/>
+                    <a:stretch>
+                      <a:fillRect/>
+                    </a:stretch>
+                  </pic:blipFill>
+                  <pic:spPr bwMode="auto">
+                    <a:xfrm>
+                      <a:off x="0" y="0"/>
+                      <a:ext cx="5212080" cy="3992880"/>
+                    </a:xfrm>
+                    <a:prstGeom prst="rect">
+                      <a:avLst/>
+                    </a:prstGeom>
+                    <a:noFill/>
+                    <a:ln>
+                      <a:noFill/>
+                    </a:ln>
+                  </pic:spPr>
+                </pic:pic>
+              </a:graphicData>
+            </a:graphic>
+          </wp:inline>
+        </w:drawing>
+      </w:r>
+    </w:p>
+    <w:p>
+      <w:pPr>
+        <w:spacing w:after="0" w:line="360" w:lineRule="auto"/>
+        <w:jc w:val="center"/>
+        <w:rPr>
+          <w:rFonts w:ascii="Times New Roman" w:hAnsi="Times New Roman" w:cs="Times New Roman"/>
+          <w:b/>
+          <w:bCs/>
+          <w:color w:val="000000" w:themeColor="text1"/>
+          <w:spacing w:val="4"/>
+          <w:sz w:val="24"/>
+          <w:szCs w:val="24"/>
+        </w:rPr>
+      </w:pPr>
+      <w:r>
+        <w:rPr>
+          <w:rFonts w:ascii="Times New Roman" w:hAnsi="Times New Roman" w:cs="Times New Roman"/>
+          <w:b/>
+          <w:bCs/>
+          <w:color w:val="000000" w:themeColor="text1"/>
+          <w:spacing w:val="4"/>
+          <w:sz w:val="24"/>
+          <w:szCs w:val="24"/>
+        </w:rPr>
+        <w:t>Добави запис</w:t>
+      </w:r>
+    </w:p>
+    <w:p>
+      <w:pPr>
+        <w:spacing w:after="0" w:line="360" w:lineRule="auto"/>
+        <w:jc w:val="center"/>
+        <w:rPr>
+          <w:rFonts w:ascii="Times New Roman" w:hAnsi="Times New Roman" w:cs="Times New Roman"/>
+          <w:color w:val="000000" w:themeColor="text1"/>
+          <w:spacing w:val="4"/>
+          <w:sz w:val="24"/>
+          <w:szCs w:val="24"/>
+        </w:rPr>
+      </w:pPr>
+      <w:r>
+        <w:rPr>
+          <w:rFonts w:ascii="Times New Roman" w:hAnsi="Times New Roman" w:cs="Times New Roman"/>
+          <w:noProof/>
+          <w:color w:val="000000" w:themeColor="text1"/>
+          <w:spacing w:val="4"/>
+          <w:sz w:val="24"/>
+          <w:szCs w:val="24"/>
+        </w:rPr>
+        <w:drawing>
+          <wp:inline distT="0" distB="0" distL="0" distR="0" wp14:anchorId="58E3D1DD" wp14:editId="30CB6CA7">
+            <wp:extent cx="4084320" cy="3946983"/>
+            <wp:effectExtent l="0" t="0" r="0" b="0"/>
+            <wp:docPr id="1384328578" name="Картина 3"/>
+            <wp:cNvGraphicFramePr>
+              <a:graphicFrameLocks xmlns:a="http://schemas.openxmlformats.org/drawingml/2006/main" noChangeAspect="1"/>
+            </wp:cNvGraphicFramePr>
+            <a:graphic xmlns:a="http://schemas.openxmlformats.org/drawingml/2006/main">
+              <a:graphicData uri="http://schemas.openxmlformats.org/drawingml/2006/picture">
+                <pic:pic xmlns:pic="http://schemas.openxmlformats.org/drawingml/2006/picture">
+                  <pic:nvPicPr>
+                    <pic:cNvPr id="0" name="Picture 3"/>
+                    <pic:cNvPicPr>
+                      <a:picLocks noChangeAspect="1" noChangeArrowheads="1"/>
+                    </pic:cNvPicPr>
+                  </pic:nvPicPr>
+                  <pic:blipFill>
+                    <a:blip r:embed="rId22">
+                      <a:extLst>
+                        <a:ext uri="{28A0092B-C50C-407E-A947-70E740481C1C}">
+                          <a14:useLocalDpi xmlns:a14="http://schemas.microsoft.com/office/drawing/2010/main" val="0"/>
+                        </a:ext>
+                      </a:extLst>
+                    </a:blip>
+                    <a:srcRect/>
+                    <a:stretch>
+                      <a:fillRect/>
+                    </a:stretch>
+                  </pic:blipFill>
+                  <pic:spPr bwMode="auto">
+                    <a:xfrm>
+                      <a:off x="0" y="0"/>
+                      <a:ext cx="4093511" cy="3955865"/>
+                    </a:xfrm>
+                    <a:prstGeom prst="rect">
+                      <a:avLst/>
+                    </a:prstGeom>
+                    <a:noFill/>
+                    <a:ln>
+                      <a:noFill/>
+                    </a:ln>
+                  </pic:spPr>
+                </pic:pic>
+              </a:graphicData>
+            </a:graphic>
+          </wp:inline>
+        </w:drawing>
+      </w:r>
     </w:p>
     <w:sectPr>
-      <w:headerReference w:type="even" r:id="rId14"/>
-      <w:headerReference w:type="default" r:id="rId15"/>
-      <w:footerReference w:type="even" r:id="rId16"/>
-      <w:footerReference w:type="default" r:id="rId17"/>
-      <w:headerReference w:type="first" r:id="rId18"/>
-      <w:footerReference w:type="first" r:id="rId19"/>
+      <w:headerReference w:type="even" r:id="rId23"/>
+      <w:headerReference w:type="default" r:id="rId24"/>
+      <w:footerReference w:type="even" r:id="rId25"/>
+      <w:footerReference w:type="default" r:id="rId26"/>
+      <w:headerReference w:type="first" r:id="rId27"/>
+      <w:footerReference w:type="first" r:id="rId28"/>
       <w:pgSz w:w="11906" w:h="16838" w:code="9"/>
       <w:pgMar w:top="1418" w:right="1985" w:bottom="1418" w:left="1418" w:header="709" w:footer="459" w:gutter="289"/>
       <w:pgBorders w:display="firstPage" w:offsetFrom="page">
@@ -13705,7 +15766,7 @@
 </file>
 
 <file path=word/endnotes.xml><?xml version="1.0" encoding="utf-8"?>
-<w:endnotes xmlns:wpc="http://schemas.microsoft.com/office/word/2010/wordprocessingCanvas" xmlns:mc="http://schemas.openxmlformats.org/markup-compatibility/2006" xmlns:o="urn:schemas-microsoft-com:office:office" xmlns:r="http://schemas.openxmlformats.org/officeDocument/2006/relationships" xmlns:m="http://schemas.openxmlformats.org/officeDocument/2006/math" xmlns:v="urn:schemas-microsoft-com:vml" xmlns:wp14="http://schemas.microsoft.com/office/word/2010/wordprocessingDrawing" xmlns:wp="http://schemas.openxmlformats.org/drawingml/2006/wordprocessingDrawing" xmlns:w10="urn:schemas-microsoft-com:office:word" xmlns:w="http://schemas.openxmlformats.org/wordprocessingml/2006/main" xmlns:w14="http://schemas.microsoft.com/office/word/2010/wordml" xmlns:w15="http://schemas.microsoft.com/office/word/2012/wordml" xmlns:wpg="http://schemas.microsoft.com/office/word/2010/wordprocessingGroup" xmlns:wpi="http://schemas.microsoft.com/office/word/2010/wordprocessingInk" xmlns:wne="http://schemas.microsoft.com/office/word/2006/wordml" xmlns:wps="http://schemas.microsoft.com/office/word/2010/wordprocessingShape" mc:Ignorable="w14 w15 wp14">
+<w:endnotes xmlns:wpc="http://schemas.microsoft.com/office/word/2010/wordprocessingCanvas" xmlns:cx="http://schemas.microsoft.com/office/drawing/2014/chartex" xmlns:cx1="http://schemas.microsoft.com/office/drawing/2015/9/8/chartex" xmlns:cx2="http://schemas.microsoft.com/office/drawing/2015/10/21/chartex" xmlns:cx3="http://schemas.microsoft.com/office/drawing/2016/5/9/chartex" xmlns:cx4="http://schemas.microsoft.com/office/drawing/2016/5/10/chartex" xmlns:cx5="http://schemas.microsoft.com/office/drawing/2016/5/11/chartex" xmlns:cx6="http://schemas.microsoft.com/office/drawing/2016/5/12/chartex" xmlns:cx7="http://schemas.microsoft.com/office/drawing/2016/5/13/chartex" xmlns:cx8="http://schemas.microsoft.com/office/drawing/2016/5/14/chartex" xmlns:mc="http://schemas.openxmlformats.org/markup-compatibility/2006" xmlns:aink="http://schemas.microsoft.com/office/drawing/2016/ink" xmlns:am3d="http://schemas.microsoft.com/office/drawing/2017/model3d" xmlns:o="urn:schemas-microsoft-com:office:office" xmlns:oel="http://schemas.microsoft.com/office/2019/extlst" xmlns:r="http://schemas.openxmlformats.org/officeDocument/2006/relationships" xmlns:m="http://schemas.openxmlformats.org/officeDocument/2006/math" xmlns:v="urn:schemas-microsoft-com:vml" xmlns:wp14="http://schemas.microsoft.com/office/word/2010/wordprocessingDrawing" xmlns:wp="http://schemas.openxmlformats.org/drawingml/2006/wordprocessingDrawing" xmlns:w10="urn:schemas-microsoft-com:office:word" xmlns:w="http://schemas.openxmlformats.org/wordprocessingml/2006/main" xmlns:w14="http://schemas.microsoft.com/office/word/2010/wordml" xmlns:w15="http://schemas.microsoft.com/office/word/2012/wordml" xmlns:w16cex="http://schemas.microsoft.com/office/word/2018/wordml/cex" xmlns:w16cid="http://schemas.microsoft.com/office/word/2016/wordml/cid" xmlns:w16="http://schemas.microsoft.com/office/word/2018/wordml" xmlns:w16sdtdh="http://schemas.microsoft.com/office/word/2020/wordml/sdtdatahash" xmlns:w16se="http://schemas.microsoft.com/office/word/2015/wordml/symex" xmlns:wpg="http://schemas.microsoft.com/office/word/2010/wordprocessingGroup" xmlns:wpi="http://schemas.microsoft.com/office/word/2010/wordprocessingInk" xmlns:wne="http://schemas.microsoft.com/office/word/2006/wordml" xmlns:wps="http://schemas.microsoft.com/office/word/2010/wordprocessingShape" mc:Ignorable="w14 w15 w16se w16cid w16 w16cex w16sdtdh wp14">
   <w:endnote w:type="separator" w:id="-1">
     <w:p>
       <w:pPr>
@@ -13730,17 +15791,17 @@
 </file>
 
 <file path=word/footer1.xml><?xml version="1.0" encoding="utf-8"?>
-<w:ftr xmlns:wpc="http://schemas.microsoft.com/office/word/2010/wordprocessingCanvas" xmlns:mc="http://schemas.openxmlformats.org/markup-compatibility/2006" xmlns:o="urn:schemas-microsoft-com:office:office" xmlns:r="http://schemas.openxmlformats.org/officeDocument/2006/relationships" xmlns:m="http://schemas.openxmlformats.org/officeDocument/2006/math" xmlns:v="urn:schemas-microsoft-com:vml" xmlns:wp14="http://schemas.microsoft.com/office/word/2010/wordprocessingDrawing" xmlns:wp="http://schemas.openxmlformats.org/drawingml/2006/wordprocessingDrawing" xmlns:w10="urn:schemas-microsoft-com:office:word" xmlns:w="http://schemas.openxmlformats.org/wordprocessingml/2006/main" xmlns:w14="http://schemas.microsoft.com/office/word/2010/wordml" xmlns:w15="http://schemas.microsoft.com/office/word/2012/wordml" xmlns:wpg="http://schemas.microsoft.com/office/word/2010/wordprocessingGroup" xmlns:wpi="http://schemas.microsoft.com/office/word/2010/wordprocessingInk" xmlns:wne="http://schemas.microsoft.com/office/word/2006/wordml" xmlns:wps="http://schemas.microsoft.com/office/word/2010/wordprocessingShape" mc:Ignorable="w14 w15 wp14">
+<w:ftr xmlns:wpc="http://schemas.microsoft.com/office/word/2010/wordprocessingCanvas" xmlns:cx="http://schemas.microsoft.com/office/drawing/2014/chartex" xmlns:cx1="http://schemas.microsoft.com/office/drawing/2015/9/8/chartex" xmlns:cx2="http://schemas.microsoft.com/office/drawing/2015/10/21/chartex" xmlns:cx3="http://schemas.microsoft.com/office/drawing/2016/5/9/chartex" xmlns:cx4="http://schemas.microsoft.com/office/drawing/2016/5/10/chartex" xmlns:cx5="http://schemas.microsoft.com/office/drawing/2016/5/11/chartex" xmlns:cx6="http://schemas.microsoft.com/office/drawing/2016/5/12/chartex" xmlns:cx7="http://schemas.microsoft.com/office/drawing/2016/5/13/chartex" xmlns:cx8="http://schemas.microsoft.com/office/drawing/2016/5/14/chartex" xmlns:mc="http://schemas.openxmlformats.org/markup-compatibility/2006" xmlns:aink="http://schemas.microsoft.com/office/drawing/2016/ink" xmlns:am3d="http://schemas.microsoft.com/office/drawing/2017/model3d" xmlns:o="urn:schemas-microsoft-com:office:office" xmlns:oel="http://schemas.microsoft.com/office/2019/extlst" xmlns:r="http://schemas.openxmlformats.org/officeDocument/2006/relationships" xmlns:m="http://schemas.openxmlformats.org/officeDocument/2006/math" xmlns:v="urn:schemas-microsoft-com:vml" xmlns:wp14="http://schemas.microsoft.com/office/word/2010/wordprocessingDrawing" xmlns:wp="http://schemas.openxmlformats.org/drawingml/2006/wordprocessingDrawing" xmlns:w10="urn:schemas-microsoft-com:office:word" xmlns:w="http://schemas.openxmlformats.org/wordprocessingml/2006/main" xmlns:w14="http://schemas.microsoft.com/office/word/2010/wordml" xmlns:w15="http://schemas.microsoft.com/office/word/2012/wordml" xmlns:w16cex="http://schemas.microsoft.com/office/word/2018/wordml/cex" xmlns:w16cid="http://schemas.microsoft.com/office/word/2016/wordml/cid" xmlns:w16="http://schemas.microsoft.com/office/word/2018/wordml" xmlns:w16sdtdh="http://schemas.microsoft.com/office/word/2020/wordml/sdtdatahash" xmlns:w16se="http://schemas.microsoft.com/office/word/2015/wordml/symex" xmlns:wpg="http://schemas.microsoft.com/office/word/2010/wordprocessingGroup" xmlns:wpi="http://schemas.microsoft.com/office/word/2010/wordprocessingInk" xmlns:wne="http://schemas.microsoft.com/office/word/2006/wordml" xmlns:wps="http://schemas.microsoft.com/office/word/2010/wordprocessingShape" mc:Ignorable="w14 w15 w16se w16cid w16 w16cex w16sdtdh wp14">
   <w:p>
     <w:pPr>
-      <w:pStyle w:val="Footer"/>
+      <w:pStyle w:val="afb"/>
     </w:pPr>
   </w:p>
 </w:ftr>
 </file>
 
 <file path=word/footer2.xml><?xml version="1.0" encoding="utf-8"?>
-<w:ftr xmlns:wpc="http://schemas.microsoft.com/office/word/2010/wordprocessingCanvas" xmlns:mc="http://schemas.openxmlformats.org/markup-compatibility/2006" xmlns:o="urn:schemas-microsoft-com:office:office" xmlns:r="http://schemas.openxmlformats.org/officeDocument/2006/relationships" xmlns:m="http://schemas.openxmlformats.org/officeDocument/2006/math" xmlns:v="urn:schemas-microsoft-com:vml" xmlns:wp14="http://schemas.microsoft.com/office/word/2010/wordprocessingDrawing" xmlns:wp="http://schemas.openxmlformats.org/drawingml/2006/wordprocessingDrawing" xmlns:w10="urn:schemas-microsoft-com:office:word" xmlns:w="http://schemas.openxmlformats.org/wordprocessingml/2006/main" xmlns:w14="http://schemas.microsoft.com/office/word/2010/wordml" xmlns:w15="http://schemas.microsoft.com/office/word/2012/wordml" xmlns:wpg="http://schemas.microsoft.com/office/word/2010/wordprocessingGroup" xmlns:wpi="http://schemas.microsoft.com/office/word/2010/wordprocessingInk" xmlns:wne="http://schemas.microsoft.com/office/word/2006/wordml" xmlns:wps="http://schemas.microsoft.com/office/word/2010/wordprocessingShape" mc:Ignorable="w14 w15 wp14">
+<w:ftr xmlns:wpc="http://schemas.microsoft.com/office/word/2010/wordprocessingCanvas" xmlns:cx="http://schemas.microsoft.com/office/drawing/2014/chartex" xmlns:cx1="http://schemas.microsoft.com/office/drawing/2015/9/8/chartex" xmlns:cx2="http://schemas.microsoft.com/office/drawing/2015/10/21/chartex" xmlns:cx3="http://schemas.microsoft.com/office/drawing/2016/5/9/chartex" xmlns:cx4="http://schemas.microsoft.com/office/drawing/2016/5/10/chartex" xmlns:cx5="http://schemas.microsoft.com/office/drawing/2016/5/11/chartex" xmlns:cx6="http://schemas.microsoft.com/office/drawing/2016/5/12/chartex" xmlns:cx7="http://schemas.microsoft.com/office/drawing/2016/5/13/chartex" xmlns:cx8="http://schemas.microsoft.com/office/drawing/2016/5/14/chartex" xmlns:mc="http://schemas.openxmlformats.org/markup-compatibility/2006" xmlns:aink="http://schemas.microsoft.com/office/drawing/2016/ink" xmlns:am3d="http://schemas.microsoft.com/office/drawing/2017/model3d" xmlns:o="urn:schemas-microsoft-com:office:office" xmlns:oel="http://schemas.microsoft.com/office/2019/extlst" xmlns:r="http://schemas.openxmlformats.org/officeDocument/2006/relationships" xmlns:m="http://schemas.openxmlformats.org/officeDocument/2006/math" xmlns:v="urn:schemas-microsoft-com:vml" xmlns:wp14="http://schemas.microsoft.com/office/word/2010/wordprocessingDrawing" xmlns:wp="http://schemas.openxmlformats.org/drawingml/2006/wordprocessingDrawing" xmlns:w10="urn:schemas-microsoft-com:office:word" xmlns:w="http://schemas.openxmlformats.org/wordprocessingml/2006/main" xmlns:w14="http://schemas.microsoft.com/office/word/2010/wordml" xmlns:w15="http://schemas.microsoft.com/office/word/2012/wordml" xmlns:w16cex="http://schemas.microsoft.com/office/word/2018/wordml/cex" xmlns:w16cid="http://schemas.microsoft.com/office/word/2016/wordml/cid" xmlns:w16="http://schemas.microsoft.com/office/word/2018/wordml" xmlns:w16sdtdh="http://schemas.microsoft.com/office/word/2020/wordml/sdtdatahash" xmlns:w16se="http://schemas.microsoft.com/office/word/2015/wordml/symex" xmlns:wpg="http://schemas.microsoft.com/office/word/2010/wordprocessingGroup" xmlns:wpi="http://schemas.microsoft.com/office/word/2010/wordprocessingInk" xmlns:wne="http://schemas.microsoft.com/office/word/2006/wordml" xmlns:wps="http://schemas.microsoft.com/office/word/2010/wordprocessingShape" mc:Ignorable="w14 w15 w16se w16cid w16 w16cex w16sdtdh wp14">
   <w:sdt>
     <w:sdtPr>
       <w:id w:val="1836177120"/>
@@ -13749,17 +15810,16 @@
         <w:docPartUnique/>
       </w:docPartObj>
     </w:sdtPr>
-    <w:sdtEndPr/>
     <w:sdtContent>
       <w:p>
         <w:pPr>
-          <w:pStyle w:val="Footer"/>
+          <w:pStyle w:val="afb"/>
           <w:jc w:val="center"/>
         </w:pPr>
       </w:p>
       <w:p>
         <w:pPr>
-          <w:pStyle w:val="Footer"/>
+          <w:pStyle w:val="afb"/>
           <w:jc w:val="center"/>
         </w:pPr>
         <w:r>
@@ -13805,7 +15865,7 @@
 </file>
 
 <file path=word/footer3.xml><?xml version="1.0" encoding="utf-8"?>
-<w:ftr xmlns:wpc="http://schemas.microsoft.com/office/word/2010/wordprocessingCanvas" xmlns:mc="http://schemas.openxmlformats.org/markup-compatibility/2006" xmlns:o="urn:schemas-microsoft-com:office:office" xmlns:r="http://schemas.openxmlformats.org/officeDocument/2006/relationships" xmlns:m="http://schemas.openxmlformats.org/officeDocument/2006/math" xmlns:v="urn:schemas-microsoft-com:vml" xmlns:wp14="http://schemas.microsoft.com/office/word/2010/wordprocessingDrawing" xmlns:wp="http://schemas.openxmlformats.org/drawingml/2006/wordprocessingDrawing" xmlns:w10="urn:schemas-microsoft-com:office:word" xmlns:w="http://schemas.openxmlformats.org/wordprocessingml/2006/main" xmlns:w14="http://schemas.microsoft.com/office/word/2010/wordml" xmlns:w15="http://schemas.microsoft.com/office/word/2012/wordml" xmlns:wpg="http://schemas.microsoft.com/office/word/2010/wordprocessingGroup" xmlns:wpi="http://schemas.microsoft.com/office/word/2010/wordprocessingInk" xmlns:wne="http://schemas.microsoft.com/office/word/2006/wordml" xmlns:wps="http://schemas.microsoft.com/office/word/2010/wordprocessingShape" mc:Ignorable="w14 w15 wp14">
+<w:ftr xmlns:wpc="http://schemas.microsoft.com/office/word/2010/wordprocessingCanvas" xmlns:cx="http://schemas.microsoft.com/office/drawing/2014/chartex" xmlns:cx1="http://schemas.microsoft.com/office/drawing/2015/9/8/chartex" xmlns:cx2="http://schemas.microsoft.com/office/drawing/2015/10/21/chartex" xmlns:cx3="http://schemas.microsoft.com/office/drawing/2016/5/9/chartex" xmlns:cx4="http://schemas.microsoft.com/office/drawing/2016/5/10/chartex" xmlns:cx5="http://schemas.microsoft.com/office/drawing/2016/5/11/chartex" xmlns:cx6="http://schemas.microsoft.com/office/drawing/2016/5/12/chartex" xmlns:cx7="http://schemas.microsoft.com/office/drawing/2016/5/13/chartex" xmlns:cx8="http://schemas.microsoft.com/office/drawing/2016/5/14/chartex" xmlns:mc="http://schemas.openxmlformats.org/markup-compatibility/2006" xmlns:aink="http://schemas.microsoft.com/office/drawing/2016/ink" xmlns:am3d="http://schemas.microsoft.com/office/drawing/2017/model3d" xmlns:o="urn:schemas-microsoft-com:office:office" xmlns:oel="http://schemas.microsoft.com/office/2019/extlst" xmlns:r="http://schemas.openxmlformats.org/officeDocument/2006/relationships" xmlns:m="http://schemas.openxmlformats.org/officeDocument/2006/math" xmlns:v="urn:schemas-microsoft-com:vml" xmlns:wp14="http://schemas.microsoft.com/office/word/2010/wordprocessingDrawing" xmlns:wp="http://schemas.openxmlformats.org/drawingml/2006/wordprocessingDrawing" xmlns:w10="urn:schemas-microsoft-com:office:word" xmlns:w="http://schemas.openxmlformats.org/wordprocessingml/2006/main" xmlns:w14="http://schemas.microsoft.com/office/word/2010/wordml" xmlns:w15="http://schemas.microsoft.com/office/word/2012/wordml" xmlns:w16cex="http://schemas.microsoft.com/office/word/2018/wordml/cex" xmlns:w16cid="http://schemas.microsoft.com/office/word/2016/wordml/cid" xmlns:w16="http://schemas.microsoft.com/office/word/2018/wordml" xmlns:w16sdtdh="http://schemas.microsoft.com/office/word/2020/wordml/sdtdatahash" xmlns:w16se="http://schemas.microsoft.com/office/word/2015/wordml/symex" xmlns:wpg="http://schemas.microsoft.com/office/word/2010/wordprocessingGroup" xmlns:wpi="http://schemas.microsoft.com/office/word/2010/wordprocessingInk" xmlns:wne="http://schemas.microsoft.com/office/word/2006/wordml" xmlns:wps="http://schemas.microsoft.com/office/word/2010/wordprocessingShape" mc:Ignorable="w14 w15 w16se w16cid w16 w16cex w16sdtdh wp14">
   <w:sdt>
     <w:sdtPr>
       <w:id w:val="12810196"/>
@@ -13822,7 +15882,7 @@
     <w:sdtContent>
       <w:p>
         <w:pPr>
-          <w:pStyle w:val="Footer"/>
+          <w:pStyle w:val="afb"/>
           <w:jc w:val="right"/>
         </w:pPr>
         <w:r>
@@ -13851,14 +15911,14 @@
   </w:sdt>
   <w:p>
     <w:pPr>
-      <w:pStyle w:val="Footer"/>
+      <w:pStyle w:val="afb"/>
     </w:pPr>
   </w:p>
 </w:ftr>
 </file>
 
 <file path=word/footnotes.xml><?xml version="1.0" encoding="utf-8"?>
-<w:footnotes xmlns:wpc="http://schemas.microsoft.com/office/word/2010/wordprocessingCanvas" xmlns:mc="http://schemas.openxmlformats.org/markup-compatibility/2006" xmlns:o="urn:schemas-microsoft-com:office:office" xmlns:r="http://schemas.openxmlformats.org/officeDocument/2006/relationships" xmlns:m="http://schemas.openxmlformats.org/officeDocument/2006/math" xmlns:v="urn:schemas-microsoft-com:vml" xmlns:wp14="http://schemas.microsoft.com/office/word/2010/wordprocessingDrawing" xmlns:wp="http://schemas.openxmlformats.org/drawingml/2006/wordprocessingDrawing" xmlns:w10="urn:schemas-microsoft-com:office:word" xmlns:w="http://schemas.openxmlformats.org/wordprocessingml/2006/main" xmlns:w14="http://schemas.microsoft.com/office/word/2010/wordml" xmlns:w15="http://schemas.microsoft.com/office/word/2012/wordml" xmlns:wpg="http://schemas.microsoft.com/office/word/2010/wordprocessingGroup" xmlns:wpi="http://schemas.microsoft.com/office/word/2010/wordprocessingInk" xmlns:wne="http://schemas.microsoft.com/office/word/2006/wordml" xmlns:wps="http://schemas.microsoft.com/office/word/2010/wordprocessingShape" mc:Ignorable="w14 w15 wp14">
+<w:footnotes xmlns:wpc="http://schemas.microsoft.com/office/word/2010/wordprocessingCanvas" xmlns:cx="http://schemas.microsoft.com/office/drawing/2014/chartex" xmlns:cx1="http://schemas.microsoft.com/office/drawing/2015/9/8/chartex" xmlns:cx2="http://schemas.microsoft.com/office/drawing/2015/10/21/chartex" xmlns:cx3="http://schemas.microsoft.com/office/drawing/2016/5/9/chartex" xmlns:cx4="http://schemas.microsoft.com/office/drawing/2016/5/10/chartex" xmlns:cx5="http://schemas.microsoft.com/office/drawing/2016/5/11/chartex" xmlns:cx6="http://schemas.microsoft.com/office/drawing/2016/5/12/chartex" xmlns:cx7="http://schemas.microsoft.com/office/drawing/2016/5/13/chartex" xmlns:cx8="http://schemas.microsoft.com/office/drawing/2016/5/14/chartex" xmlns:mc="http://schemas.openxmlformats.org/markup-compatibility/2006" xmlns:aink="http://schemas.microsoft.com/office/drawing/2016/ink" xmlns:am3d="http://schemas.microsoft.com/office/drawing/2017/model3d" xmlns:o="urn:schemas-microsoft-com:office:office" xmlns:oel="http://schemas.microsoft.com/office/2019/extlst" xmlns:r="http://schemas.openxmlformats.org/officeDocument/2006/relationships" xmlns:m="http://schemas.openxmlformats.org/officeDocument/2006/math" xmlns:v="urn:schemas-microsoft-com:vml" xmlns:wp14="http://schemas.microsoft.com/office/word/2010/wordprocessingDrawing" xmlns:wp="http://schemas.openxmlformats.org/drawingml/2006/wordprocessingDrawing" xmlns:w10="urn:schemas-microsoft-com:office:word" xmlns:w="http://schemas.openxmlformats.org/wordprocessingml/2006/main" xmlns:w14="http://schemas.microsoft.com/office/word/2010/wordml" xmlns:w15="http://schemas.microsoft.com/office/word/2012/wordml" xmlns:w16cex="http://schemas.microsoft.com/office/word/2018/wordml/cex" xmlns:w16cid="http://schemas.microsoft.com/office/word/2016/wordml/cid" xmlns:w16="http://schemas.microsoft.com/office/word/2018/wordml" xmlns:w16sdtdh="http://schemas.microsoft.com/office/word/2020/wordml/sdtdatahash" xmlns:w16se="http://schemas.microsoft.com/office/word/2015/wordml/symex" xmlns:wpg="http://schemas.microsoft.com/office/word/2010/wordprocessingGroup" xmlns:wpi="http://schemas.microsoft.com/office/word/2010/wordprocessingInk" xmlns:wne="http://schemas.microsoft.com/office/word/2006/wordml" xmlns:wps="http://schemas.microsoft.com/office/word/2010/wordprocessingShape" mc:Ignorable="w14 w15 w16se w16cid w16 w16cex w16sdtdh wp14">
   <w:footnote w:type="separator" w:id="-1">
     <w:p>
       <w:pPr>
@@ -13883,30 +15943,30 @@
 </file>
 
 <file path=word/header1.xml><?xml version="1.0" encoding="utf-8"?>
-<w:hdr xmlns:wpc="http://schemas.microsoft.com/office/word/2010/wordprocessingCanvas" xmlns:mc="http://schemas.openxmlformats.org/markup-compatibility/2006" xmlns:o="urn:schemas-microsoft-com:office:office" xmlns:r="http://schemas.openxmlformats.org/officeDocument/2006/relationships" xmlns:m="http://schemas.openxmlformats.org/officeDocument/2006/math" xmlns:v="urn:schemas-microsoft-com:vml" xmlns:wp14="http://schemas.microsoft.com/office/word/2010/wordprocessingDrawing" xmlns:wp="http://schemas.openxmlformats.org/drawingml/2006/wordprocessingDrawing" xmlns:w10="urn:schemas-microsoft-com:office:word" xmlns:w="http://schemas.openxmlformats.org/wordprocessingml/2006/main" xmlns:w14="http://schemas.microsoft.com/office/word/2010/wordml" xmlns:w15="http://schemas.microsoft.com/office/word/2012/wordml" xmlns:wpg="http://schemas.microsoft.com/office/word/2010/wordprocessingGroup" xmlns:wpi="http://schemas.microsoft.com/office/word/2010/wordprocessingInk" xmlns:wne="http://schemas.microsoft.com/office/word/2006/wordml" xmlns:wps="http://schemas.microsoft.com/office/word/2010/wordprocessingShape" mc:Ignorable="w14 w15 wp14">
+<w:hdr xmlns:wpc="http://schemas.microsoft.com/office/word/2010/wordprocessingCanvas" xmlns:cx="http://schemas.microsoft.com/office/drawing/2014/chartex" xmlns:cx1="http://schemas.microsoft.com/office/drawing/2015/9/8/chartex" xmlns:cx2="http://schemas.microsoft.com/office/drawing/2015/10/21/chartex" xmlns:cx3="http://schemas.microsoft.com/office/drawing/2016/5/9/chartex" xmlns:cx4="http://schemas.microsoft.com/office/drawing/2016/5/10/chartex" xmlns:cx5="http://schemas.microsoft.com/office/drawing/2016/5/11/chartex" xmlns:cx6="http://schemas.microsoft.com/office/drawing/2016/5/12/chartex" xmlns:cx7="http://schemas.microsoft.com/office/drawing/2016/5/13/chartex" xmlns:cx8="http://schemas.microsoft.com/office/drawing/2016/5/14/chartex" xmlns:mc="http://schemas.openxmlformats.org/markup-compatibility/2006" xmlns:aink="http://schemas.microsoft.com/office/drawing/2016/ink" xmlns:am3d="http://schemas.microsoft.com/office/drawing/2017/model3d" xmlns:o="urn:schemas-microsoft-com:office:office" xmlns:oel="http://schemas.microsoft.com/office/2019/extlst" xmlns:r="http://schemas.openxmlformats.org/officeDocument/2006/relationships" xmlns:m="http://schemas.openxmlformats.org/officeDocument/2006/math" xmlns:v="urn:schemas-microsoft-com:vml" xmlns:wp14="http://schemas.microsoft.com/office/word/2010/wordprocessingDrawing" xmlns:wp="http://schemas.openxmlformats.org/drawingml/2006/wordprocessingDrawing" xmlns:w10="urn:schemas-microsoft-com:office:word" xmlns:w="http://schemas.openxmlformats.org/wordprocessingml/2006/main" xmlns:w14="http://schemas.microsoft.com/office/word/2010/wordml" xmlns:w15="http://schemas.microsoft.com/office/word/2012/wordml" xmlns:w16cex="http://schemas.microsoft.com/office/word/2018/wordml/cex" xmlns:w16cid="http://schemas.microsoft.com/office/word/2016/wordml/cid" xmlns:w16="http://schemas.microsoft.com/office/word/2018/wordml" xmlns:w16sdtdh="http://schemas.microsoft.com/office/word/2020/wordml/sdtdatahash" xmlns:w16se="http://schemas.microsoft.com/office/word/2015/wordml/symex" xmlns:wpg="http://schemas.microsoft.com/office/word/2010/wordprocessingGroup" xmlns:wpi="http://schemas.microsoft.com/office/word/2010/wordprocessingInk" xmlns:wne="http://schemas.microsoft.com/office/word/2006/wordml" xmlns:wps="http://schemas.microsoft.com/office/word/2010/wordprocessingShape" mc:Ignorable="w14 w15 w16se w16cid w16 w16cex w16sdtdh wp14">
   <w:p>
     <w:pPr>
-      <w:pStyle w:val="Header"/>
+      <w:pStyle w:val="af5"/>
     </w:pPr>
   </w:p>
 </w:hdr>
 </file>
 
 <file path=word/header2.xml><?xml version="1.0" encoding="utf-8"?>
-<w:hdr xmlns:wpc="http://schemas.microsoft.com/office/word/2010/wordprocessingCanvas" xmlns:mc="http://schemas.openxmlformats.org/markup-compatibility/2006" xmlns:o="urn:schemas-microsoft-com:office:office" xmlns:r="http://schemas.openxmlformats.org/officeDocument/2006/relationships" xmlns:m="http://schemas.openxmlformats.org/officeDocument/2006/math" xmlns:v="urn:schemas-microsoft-com:vml" xmlns:wp14="http://schemas.microsoft.com/office/word/2010/wordprocessingDrawing" xmlns:wp="http://schemas.openxmlformats.org/drawingml/2006/wordprocessingDrawing" xmlns:w10="urn:schemas-microsoft-com:office:word" xmlns:w="http://schemas.openxmlformats.org/wordprocessingml/2006/main" xmlns:w14="http://schemas.microsoft.com/office/word/2010/wordml" xmlns:w15="http://schemas.microsoft.com/office/word/2012/wordml" xmlns:wpg="http://schemas.microsoft.com/office/word/2010/wordprocessingGroup" xmlns:wpi="http://schemas.microsoft.com/office/word/2010/wordprocessingInk" xmlns:wne="http://schemas.microsoft.com/office/word/2006/wordml" xmlns:wps="http://schemas.microsoft.com/office/word/2010/wordprocessingShape" mc:Ignorable="w14 w15 wp14">
+<w:hdr xmlns:wpc="http://schemas.microsoft.com/office/word/2010/wordprocessingCanvas" xmlns:cx="http://schemas.microsoft.com/office/drawing/2014/chartex" xmlns:cx1="http://schemas.microsoft.com/office/drawing/2015/9/8/chartex" xmlns:cx2="http://schemas.microsoft.com/office/drawing/2015/10/21/chartex" xmlns:cx3="http://schemas.microsoft.com/office/drawing/2016/5/9/chartex" xmlns:cx4="http://schemas.microsoft.com/office/drawing/2016/5/10/chartex" xmlns:cx5="http://schemas.microsoft.com/office/drawing/2016/5/11/chartex" xmlns:cx6="http://schemas.microsoft.com/office/drawing/2016/5/12/chartex" xmlns:cx7="http://schemas.microsoft.com/office/drawing/2016/5/13/chartex" xmlns:cx8="http://schemas.microsoft.com/office/drawing/2016/5/14/chartex" xmlns:mc="http://schemas.openxmlformats.org/markup-compatibility/2006" xmlns:aink="http://schemas.microsoft.com/office/drawing/2016/ink" xmlns:am3d="http://schemas.microsoft.com/office/drawing/2017/model3d" xmlns:o="urn:schemas-microsoft-com:office:office" xmlns:oel="http://schemas.microsoft.com/office/2019/extlst" xmlns:r="http://schemas.openxmlformats.org/officeDocument/2006/relationships" xmlns:m="http://schemas.openxmlformats.org/officeDocument/2006/math" xmlns:v="urn:schemas-microsoft-com:vml" xmlns:wp14="http://schemas.microsoft.com/office/word/2010/wordprocessingDrawing" xmlns:wp="http://schemas.openxmlformats.org/drawingml/2006/wordprocessingDrawing" xmlns:w10="urn:schemas-microsoft-com:office:word" xmlns:w="http://schemas.openxmlformats.org/wordprocessingml/2006/main" xmlns:w14="http://schemas.microsoft.com/office/word/2010/wordml" xmlns:w15="http://schemas.microsoft.com/office/word/2012/wordml" xmlns:w16cex="http://schemas.microsoft.com/office/word/2018/wordml/cex" xmlns:w16cid="http://schemas.microsoft.com/office/word/2016/wordml/cid" xmlns:w16="http://schemas.microsoft.com/office/word/2018/wordml" xmlns:w16sdtdh="http://schemas.microsoft.com/office/word/2020/wordml/sdtdatahash" xmlns:w16se="http://schemas.microsoft.com/office/word/2015/wordml/symex" xmlns:wpg="http://schemas.microsoft.com/office/word/2010/wordprocessingGroup" xmlns:wpi="http://schemas.microsoft.com/office/word/2010/wordprocessingInk" xmlns:wne="http://schemas.microsoft.com/office/word/2006/wordml" xmlns:wps="http://schemas.microsoft.com/office/word/2010/wordprocessingShape" mc:Ignorable="w14 w15 w16se w16cid w16 w16cex w16sdtdh wp14">
   <w:p>
     <w:pPr>
-      <w:pStyle w:val="Header"/>
+      <w:pStyle w:val="af5"/>
     </w:pPr>
   </w:p>
 </w:hdr>
 </file>
 
 <file path=word/header3.xml><?xml version="1.0" encoding="utf-8"?>
-<w:hdr xmlns:wpc="http://schemas.microsoft.com/office/word/2010/wordprocessingCanvas" xmlns:mc="http://schemas.openxmlformats.org/markup-compatibility/2006" xmlns:o="urn:schemas-microsoft-com:office:office" xmlns:r="http://schemas.openxmlformats.org/officeDocument/2006/relationships" xmlns:m="http://schemas.openxmlformats.org/officeDocument/2006/math" xmlns:v="urn:schemas-microsoft-com:vml" xmlns:wp14="http://schemas.microsoft.com/office/word/2010/wordprocessingDrawing" xmlns:wp="http://schemas.openxmlformats.org/drawingml/2006/wordprocessingDrawing" xmlns:w10="urn:schemas-microsoft-com:office:word" xmlns:w="http://schemas.openxmlformats.org/wordprocessingml/2006/main" xmlns:w14="http://schemas.microsoft.com/office/word/2010/wordml" xmlns:w15="http://schemas.microsoft.com/office/word/2012/wordml" xmlns:wpg="http://schemas.microsoft.com/office/word/2010/wordprocessingGroup" xmlns:wpi="http://schemas.microsoft.com/office/word/2010/wordprocessingInk" xmlns:wne="http://schemas.microsoft.com/office/word/2006/wordml" xmlns:wps="http://schemas.microsoft.com/office/word/2010/wordprocessingShape" mc:Ignorable="w14 w15 wp14">
+<w:hdr xmlns:wpc="http://schemas.microsoft.com/office/word/2010/wordprocessingCanvas" xmlns:cx="http://schemas.microsoft.com/office/drawing/2014/chartex" xmlns:cx1="http://schemas.microsoft.com/office/drawing/2015/9/8/chartex" xmlns:cx2="http://schemas.microsoft.com/office/drawing/2015/10/21/chartex" xmlns:cx3="http://schemas.microsoft.com/office/drawing/2016/5/9/chartex" xmlns:cx4="http://schemas.microsoft.com/office/drawing/2016/5/10/chartex" xmlns:cx5="http://schemas.microsoft.com/office/drawing/2016/5/11/chartex" xmlns:cx6="http://schemas.microsoft.com/office/drawing/2016/5/12/chartex" xmlns:cx7="http://schemas.microsoft.com/office/drawing/2016/5/13/chartex" xmlns:cx8="http://schemas.microsoft.com/office/drawing/2016/5/14/chartex" xmlns:mc="http://schemas.openxmlformats.org/markup-compatibility/2006" xmlns:aink="http://schemas.microsoft.com/office/drawing/2016/ink" xmlns:am3d="http://schemas.microsoft.com/office/drawing/2017/model3d" xmlns:o="urn:schemas-microsoft-com:office:office" xmlns:oel="http://schemas.microsoft.com/office/2019/extlst" xmlns:r="http://schemas.openxmlformats.org/officeDocument/2006/relationships" xmlns:m="http://schemas.openxmlformats.org/officeDocument/2006/math" xmlns:v="urn:schemas-microsoft-com:vml" xmlns:wp14="http://schemas.microsoft.com/office/word/2010/wordprocessingDrawing" xmlns:wp="http://schemas.openxmlformats.org/drawingml/2006/wordprocessingDrawing" xmlns:w10="urn:schemas-microsoft-com:office:word" xmlns:w="http://schemas.openxmlformats.org/wordprocessingml/2006/main" xmlns:w14="http://schemas.microsoft.com/office/word/2010/wordml" xmlns:w15="http://schemas.microsoft.com/office/word/2012/wordml" xmlns:w16cex="http://schemas.microsoft.com/office/word/2018/wordml/cex" xmlns:w16cid="http://schemas.microsoft.com/office/word/2016/wordml/cid" xmlns:w16="http://schemas.microsoft.com/office/word/2018/wordml" xmlns:w16sdtdh="http://schemas.microsoft.com/office/word/2020/wordml/sdtdatahash" xmlns:w16se="http://schemas.microsoft.com/office/word/2015/wordml/symex" xmlns:wpg="http://schemas.microsoft.com/office/word/2010/wordprocessingGroup" xmlns:wpi="http://schemas.microsoft.com/office/word/2010/wordprocessingInk" xmlns:wne="http://schemas.microsoft.com/office/word/2006/wordml" xmlns:wps="http://schemas.microsoft.com/office/word/2010/wordprocessingShape" mc:Ignorable="w14 w15 w16se w16cid w16 w16cex w16sdtdh wp14">
   <w:p>
     <w:pPr>
-      <w:pStyle w:val="Header"/>
+      <w:pStyle w:val="af5"/>
     </w:pPr>
   </w:p>
 </w:hdr>
@@ -13931,7 +15991,7 @@
 </file>
 
 <file path=word/numbering.xml><?xml version="1.0" encoding="utf-8"?>
-<w:numbering xmlns:wpc="http://schemas.microsoft.com/office/word/2010/wordprocessingCanvas" xmlns:mc="http://schemas.openxmlformats.org/markup-compatibility/2006" xmlns:o="urn:schemas-microsoft-com:office:office" xmlns:r="http://schemas.openxmlformats.org/officeDocument/2006/relationships" xmlns:m="http://schemas.openxmlformats.org/officeDocument/2006/math" xmlns:v="urn:schemas-microsoft-com:vml" xmlns:wp14="http://schemas.microsoft.com/office/word/2010/wordprocessingDrawing" xmlns:wp="http://schemas.openxmlformats.org/drawingml/2006/wordprocessingDrawing" xmlns:w10="urn:schemas-microsoft-com:office:word" xmlns:w="http://schemas.openxmlformats.org/wordprocessingml/2006/main" xmlns:w14="http://schemas.microsoft.com/office/word/2010/wordml" xmlns:w15="http://schemas.microsoft.com/office/word/2012/wordml" xmlns:wpg="http://schemas.microsoft.com/office/word/2010/wordprocessingGroup" xmlns:wpi="http://schemas.microsoft.com/office/word/2010/wordprocessingInk" xmlns:wne="http://schemas.microsoft.com/office/word/2006/wordml" xmlns:wps="http://schemas.microsoft.com/office/word/2010/wordprocessingShape" mc:Ignorable="w14 w15 wp14">
+<w:numbering xmlns:wpc="http://schemas.microsoft.com/office/word/2010/wordprocessingCanvas" xmlns:cx="http://schemas.microsoft.com/office/drawing/2014/chartex" xmlns:cx1="http://schemas.microsoft.com/office/drawing/2015/9/8/chartex" xmlns:cx2="http://schemas.microsoft.com/office/drawing/2015/10/21/chartex" xmlns:cx3="http://schemas.microsoft.com/office/drawing/2016/5/9/chartex" xmlns:cx4="http://schemas.microsoft.com/office/drawing/2016/5/10/chartex" xmlns:cx5="http://schemas.microsoft.com/office/drawing/2016/5/11/chartex" xmlns:cx6="http://schemas.microsoft.com/office/drawing/2016/5/12/chartex" xmlns:cx7="http://schemas.microsoft.com/office/drawing/2016/5/13/chartex" xmlns:cx8="http://schemas.microsoft.com/office/drawing/2016/5/14/chartex" xmlns:mc="http://schemas.openxmlformats.org/markup-compatibility/2006" xmlns:aink="http://schemas.microsoft.com/office/drawing/2016/ink" xmlns:am3d="http://schemas.microsoft.com/office/drawing/2017/model3d" xmlns:o="urn:schemas-microsoft-com:office:office" xmlns:oel="http://schemas.microsoft.com/office/2019/extlst" xmlns:r="http://schemas.openxmlformats.org/officeDocument/2006/relationships" xmlns:m="http://schemas.openxmlformats.org/officeDocument/2006/math" xmlns:v="urn:schemas-microsoft-com:vml" xmlns:wp14="http://schemas.microsoft.com/office/word/2010/wordprocessingDrawing" xmlns:wp="http://schemas.openxmlformats.org/drawingml/2006/wordprocessingDrawing" xmlns:w10="urn:schemas-microsoft-com:office:word" xmlns:w="http://schemas.openxmlformats.org/wordprocessingml/2006/main" xmlns:w14="http://schemas.microsoft.com/office/word/2010/wordml" xmlns:w15="http://schemas.microsoft.com/office/word/2012/wordml" xmlns:w16cex="http://schemas.microsoft.com/office/word/2018/wordml/cex" xmlns:w16cid="http://schemas.microsoft.com/office/word/2016/wordml/cid" xmlns:w16="http://schemas.microsoft.com/office/word/2018/wordml" xmlns:w16sdtdh="http://schemas.microsoft.com/office/word/2020/wordml/sdtdatahash" xmlns:w16se="http://schemas.microsoft.com/office/word/2015/wordml/symex" xmlns:wpg="http://schemas.microsoft.com/office/word/2010/wordprocessingGroup" xmlns:wpi="http://schemas.microsoft.com/office/word/2010/wordprocessingInk" xmlns:wne="http://schemas.microsoft.com/office/word/2006/wordml" xmlns:wps="http://schemas.microsoft.com/office/word/2010/wordprocessingShape" mc:Ignorable="w14 w15 w16se w16cid w16 w16cex w16sdtdh wp14">
   <w:abstractNum w:abstractNumId="0" w15:restartNumberingAfterBreak="0">
     <w:nsid w:val="0217492A"/>
     <w:multiLevelType w:val="multilevel"/>
@@ -18524,143 +20584,143 @@
       </w:rPr>
     </w:lvl>
   </w:abstractNum>
-  <w:num w:numId="1">
+  <w:num w:numId="1" w16cid:durableId="1930120163">
     <w:abstractNumId w:val="38"/>
   </w:num>
-  <w:num w:numId="2">
+  <w:num w:numId="2" w16cid:durableId="648049250">
     <w:abstractNumId w:val="43"/>
   </w:num>
-  <w:num w:numId="3">
+  <w:num w:numId="3" w16cid:durableId="1898197296">
     <w:abstractNumId w:val="0"/>
   </w:num>
-  <w:num w:numId="4">
+  <w:num w:numId="4" w16cid:durableId="976683088">
     <w:abstractNumId w:val="6"/>
   </w:num>
-  <w:num w:numId="5">
+  <w:num w:numId="5" w16cid:durableId="691758102">
     <w:abstractNumId w:val="8"/>
   </w:num>
-  <w:num w:numId="6">
+  <w:num w:numId="6" w16cid:durableId="666711590">
     <w:abstractNumId w:val="16"/>
   </w:num>
-  <w:num w:numId="7">
+  <w:num w:numId="7" w16cid:durableId="124742284">
     <w:abstractNumId w:val="17"/>
   </w:num>
-  <w:num w:numId="8">
+  <w:num w:numId="8" w16cid:durableId="626787367">
     <w:abstractNumId w:val="30"/>
   </w:num>
-  <w:num w:numId="9">
+  <w:num w:numId="9" w16cid:durableId="934479088">
     <w:abstractNumId w:val="1"/>
   </w:num>
-  <w:num w:numId="10">
+  <w:num w:numId="10" w16cid:durableId="307324263">
     <w:abstractNumId w:val="22"/>
   </w:num>
-  <w:num w:numId="11">
+  <w:num w:numId="11" w16cid:durableId="1678920472">
     <w:abstractNumId w:val="21"/>
   </w:num>
-  <w:num w:numId="12">
+  <w:num w:numId="12" w16cid:durableId="1017582145">
     <w:abstractNumId w:val="4"/>
   </w:num>
-  <w:num w:numId="13">
+  <w:num w:numId="13" w16cid:durableId="1070080744">
     <w:abstractNumId w:val="31"/>
   </w:num>
-  <w:num w:numId="14">
+  <w:num w:numId="14" w16cid:durableId="570425388">
     <w:abstractNumId w:val="35"/>
   </w:num>
-  <w:num w:numId="15">
+  <w:num w:numId="15" w16cid:durableId="1770811488">
     <w:abstractNumId w:val="20"/>
   </w:num>
-  <w:num w:numId="16">
+  <w:num w:numId="16" w16cid:durableId="1588423212">
     <w:abstractNumId w:val="11"/>
   </w:num>
-  <w:num w:numId="17">
+  <w:num w:numId="17" w16cid:durableId="2005207784">
     <w:abstractNumId w:val="33"/>
   </w:num>
-  <w:num w:numId="18">
+  <w:num w:numId="18" w16cid:durableId="444203825">
     <w:abstractNumId w:val="10"/>
   </w:num>
-  <w:num w:numId="19">
+  <w:num w:numId="19" w16cid:durableId="621034206">
     <w:abstractNumId w:val="40"/>
   </w:num>
-  <w:num w:numId="20">
+  <w:num w:numId="20" w16cid:durableId="112483630">
     <w:abstractNumId w:val="12"/>
   </w:num>
-  <w:num w:numId="21">
+  <w:num w:numId="21" w16cid:durableId="1575622262">
     <w:abstractNumId w:val="5"/>
   </w:num>
-  <w:num w:numId="22">
+  <w:num w:numId="22" w16cid:durableId="1356886333">
     <w:abstractNumId w:val="39"/>
   </w:num>
-  <w:num w:numId="23">
+  <w:num w:numId="23" w16cid:durableId="1484546444">
     <w:abstractNumId w:val="13"/>
   </w:num>
-  <w:num w:numId="24">
+  <w:num w:numId="24" w16cid:durableId="1353605752">
     <w:abstractNumId w:val="18"/>
   </w:num>
-  <w:num w:numId="25">
+  <w:num w:numId="25" w16cid:durableId="1588080047">
     <w:abstractNumId w:val="25"/>
   </w:num>
-  <w:num w:numId="26">
+  <w:num w:numId="26" w16cid:durableId="1322346667">
     <w:abstractNumId w:val="15"/>
   </w:num>
-  <w:num w:numId="27">
+  <w:num w:numId="27" w16cid:durableId="183711434">
     <w:abstractNumId w:val="42"/>
   </w:num>
-  <w:num w:numId="28">
+  <w:num w:numId="28" w16cid:durableId="1398015925">
     <w:abstractNumId w:val="37"/>
   </w:num>
-  <w:num w:numId="29">
+  <w:num w:numId="29" w16cid:durableId="38551955">
     <w:abstractNumId w:val="7"/>
   </w:num>
-  <w:num w:numId="30">
+  <w:num w:numId="30" w16cid:durableId="1230457685">
     <w:abstractNumId w:val="29"/>
   </w:num>
-  <w:num w:numId="31">
+  <w:num w:numId="31" w16cid:durableId="2118720137">
     <w:abstractNumId w:val="24"/>
   </w:num>
-  <w:num w:numId="32">
+  <w:num w:numId="32" w16cid:durableId="337314056">
     <w:abstractNumId w:val="3"/>
   </w:num>
-  <w:num w:numId="33">
+  <w:num w:numId="33" w16cid:durableId="1115178955">
     <w:abstractNumId w:val="19"/>
   </w:num>
-  <w:num w:numId="34">
+  <w:num w:numId="34" w16cid:durableId="1610619113">
     <w:abstractNumId w:val="27"/>
   </w:num>
-  <w:num w:numId="35">
+  <w:num w:numId="35" w16cid:durableId="1462530757">
     <w:abstractNumId w:val="28"/>
   </w:num>
-  <w:num w:numId="36">
+  <w:num w:numId="36" w16cid:durableId="565337501">
     <w:abstractNumId w:val="41"/>
   </w:num>
-  <w:num w:numId="37">
+  <w:num w:numId="37" w16cid:durableId="120197604">
     <w:abstractNumId w:val="26"/>
   </w:num>
-  <w:num w:numId="38">
+  <w:num w:numId="38" w16cid:durableId="1117022487">
     <w:abstractNumId w:val="14"/>
   </w:num>
-  <w:num w:numId="39">
+  <w:num w:numId="39" w16cid:durableId="1566143174">
     <w:abstractNumId w:val="9"/>
   </w:num>
-  <w:num w:numId="40">
+  <w:num w:numId="40" w16cid:durableId="1604726424">
     <w:abstractNumId w:val="36"/>
   </w:num>
-  <w:num w:numId="41">
+  <w:num w:numId="41" w16cid:durableId="1822232383">
     <w:abstractNumId w:val="2"/>
   </w:num>
-  <w:num w:numId="42">
+  <w:num w:numId="42" w16cid:durableId="722677644">
     <w:abstractNumId w:val="32"/>
   </w:num>
-  <w:num w:numId="43">
+  <w:num w:numId="43" w16cid:durableId="1261063956">
     <w:abstractNumId w:val="34"/>
   </w:num>
-  <w:num w:numId="44">
+  <w:num w:numId="44" w16cid:durableId="32579912">
     <w:abstractNumId w:val="23"/>
   </w:num>
 </w:numbering>
 </file>
 
 <file path=word/styles.xml><?xml version="1.0" encoding="utf-8"?>
-<w:styles xmlns:mc="http://schemas.openxmlformats.org/markup-compatibility/2006" xmlns:r="http://schemas.openxmlformats.org/officeDocument/2006/relationships" xmlns:w="http://schemas.openxmlformats.org/wordprocessingml/2006/main" xmlns:w14="http://schemas.microsoft.com/office/word/2010/wordml" xmlns:w15="http://schemas.microsoft.com/office/word/2012/wordml" mc:Ignorable="w14 w15">
+<w:styles xmlns:mc="http://schemas.openxmlformats.org/markup-compatibility/2006" xmlns:r="http://schemas.openxmlformats.org/officeDocument/2006/relationships" xmlns:w="http://schemas.openxmlformats.org/wordprocessingml/2006/main" xmlns:w14="http://schemas.microsoft.com/office/word/2010/wordml" xmlns:w15="http://schemas.microsoft.com/office/word/2012/wordml" xmlns:w16cex="http://schemas.microsoft.com/office/word/2018/wordml/cex" xmlns:w16cid="http://schemas.microsoft.com/office/word/2016/wordml/cid" xmlns:w16="http://schemas.microsoft.com/office/word/2018/wordml" xmlns:w16sdtdh="http://schemas.microsoft.com/office/word/2020/wordml/sdtdatahash" xmlns:w16se="http://schemas.microsoft.com/office/word/2015/wordml/symex" mc:Ignorable="w14 w15 w16se w16cid w16 w16cex w16sdtdh">
   <w:docDefaults>
     <w:rPrDefault>
       <w:rPr>
@@ -18675,7 +20735,7 @@
       </w:pPr>
     </w:pPrDefault>
   </w:docDefaults>
-  <w:latentStyles w:defLockedState="0" w:defUIPriority="99" w:defSemiHidden="0" w:defUnhideWhenUsed="0" w:defQFormat="0" w:count="371">
+  <w:latentStyles w:defLockedState="0" w:defUIPriority="99" w:defSemiHidden="0" w:defUnhideWhenUsed="0" w:defQFormat="0" w:count="376">
     <w:lsdException w:name="Normal" w:uiPriority="0" w:qFormat="1"/>
     <w:lsdException w:name="heading 1" w:uiPriority="9" w:qFormat="1"/>
     <w:lsdException w:name="heading 2" w:semiHidden="1" w:uiPriority="9" w:unhideWhenUsed="1" w:qFormat="1"/>
@@ -19047,17 +21107,22 @@
     <w:lsdException w:name="List Table 5 Dark Accent 6" w:uiPriority="50"/>
     <w:lsdException w:name="List Table 6 Colorful Accent 6" w:uiPriority="51"/>
     <w:lsdException w:name="List Table 7 Colorful Accent 6" w:uiPriority="52"/>
+    <w:lsdException w:name="Mention" w:semiHidden="1" w:unhideWhenUsed="1"/>
+    <w:lsdException w:name="Smart Hyperlink" w:semiHidden="1" w:unhideWhenUsed="1"/>
+    <w:lsdException w:name="Hashtag" w:semiHidden="1" w:unhideWhenUsed="1"/>
+    <w:lsdException w:name="Unresolved Mention" w:semiHidden="1" w:unhideWhenUsed="1"/>
+    <w:lsdException w:name="Smart Link" w:semiHidden="1" w:unhideWhenUsed="1"/>
   </w:latentStyles>
-  <w:style w:type="paragraph" w:default="1" w:styleId="Normal">
+  <w:style w:type="paragraph" w:default="1" w:styleId="a">
     <w:name w:val="Normal"/>
     <w:qFormat/>
     <w:rsid w:val="00E12DAB"/>
   </w:style>
-  <w:style w:type="paragraph" w:styleId="Heading1">
+  <w:style w:type="paragraph" w:styleId="10">
     <w:name w:val="heading 1"/>
-    <w:basedOn w:val="Normal"/>
-    <w:next w:val="Normal"/>
-    <w:link w:val="Heading1Char"/>
+    <w:basedOn w:val="a"/>
+    <w:next w:val="a"/>
+    <w:link w:val="11"/>
     <w:uiPriority w:val="9"/>
     <w:qFormat/>
     <w:rsid w:val="00E34588"/>
@@ -19074,11 +21139,11 @@
       <w:szCs w:val="32"/>
     </w:rPr>
   </w:style>
-  <w:style w:type="paragraph" w:styleId="Heading2">
+  <w:style w:type="paragraph" w:styleId="20">
     <w:name w:val="heading 2"/>
-    <w:basedOn w:val="Normal"/>
-    <w:next w:val="Normal"/>
-    <w:link w:val="Heading2Char"/>
+    <w:basedOn w:val="a"/>
+    <w:next w:val="a"/>
+    <w:link w:val="21"/>
     <w:uiPriority w:val="9"/>
     <w:unhideWhenUsed/>
     <w:qFormat/>
@@ -19096,11 +21161,11 @@
       <w:szCs w:val="28"/>
     </w:rPr>
   </w:style>
-  <w:style w:type="paragraph" w:styleId="Heading3">
+  <w:style w:type="paragraph" w:styleId="30">
     <w:name w:val="heading 3"/>
-    <w:basedOn w:val="Normal"/>
-    <w:next w:val="Normal"/>
-    <w:link w:val="Heading3Char"/>
+    <w:basedOn w:val="a"/>
+    <w:next w:val="a"/>
+    <w:link w:val="31"/>
     <w:uiPriority w:val="9"/>
     <w:semiHidden/>
     <w:unhideWhenUsed/>
@@ -19118,11 +21183,11 @@
       <w:szCs w:val="24"/>
     </w:rPr>
   </w:style>
-  <w:style w:type="paragraph" w:styleId="Heading4">
+  <w:style w:type="paragraph" w:styleId="4">
     <w:name w:val="heading 4"/>
-    <w:basedOn w:val="Normal"/>
-    <w:next w:val="Normal"/>
-    <w:link w:val="Heading4Char"/>
+    <w:basedOn w:val="a"/>
+    <w:next w:val="a"/>
+    <w:link w:val="40"/>
     <w:uiPriority w:val="9"/>
     <w:semiHidden/>
     <w:unhideWhenUsed/>
@@ -19142,11 +21207,11 @@
       <w:szCs w:val="22"/>
     </w:rPr>
   </w:style>
-  <w:style w:type="paragraph" w:styleId="Heading5">
+  <w:style w:type="paragraph" w:styleId="5">
     <w:name w:val="heading 5"/>
-    <w:basedOn w:val="Normal"/>
-    <w:next w:val="Normal"/>
-    <w:link w:val="Heading5Char"/>
+    <w:basedOn w:val="a"/>
+    <w:next w:val="a"/>
+    <w:link w:val="50"/>
     <w:uiPriority w:val="9"/>
     <w:semiHidden/>
     <w:unhideWhenUsed/>
@@ -19165,11 +21230,11 @@
       <w:szCs w:val="22"/>
     </w:rPr>
   </w:style>
-  <w:style w:type="paragraph" w:styleId="Heading6">
+  <w:style w:type="paragraph" w:styleId="6">
     <w:name w:val="heading 6"/>
-    <w:basedOn w:val="Normal"/>
-    <w:next w:val="Normal"/>
-    <w:link w:val="Heading6Char"/>
+    <w:basedOn w:val="a"/>
+    <w:next w:val="a"/>
+    <w:link w:val="60"/>
     <w:uiPriority w:val="9"/>
     <w:semiHidden/>
     <w:unhideWhenUsed/>
@@ -19188,11 +21253,11 @@
       <w:szCs w:val="22"/>
     </w:rPr>
   </w:style>
-  <w:style w:type="paragraph" w:styleId="Heading7">
+  <w:style w:type="paragraph" w:styleId="7">
     <w:name w:val="heading 7"/>
-    <w:basedOn w:val="Normal"/>
-    <w:next w:val="Normal"/>
-    <w:link w:val="Heading7Char"/>
+    <w:basedOn w:val="a"/>
+    <w:next w:val="a"/>
+    <w:link w:val="70"/>
     <w:uiPriority w:val="9"/>
     <w:semiHidden/>
     <w:unhideWhenUsed/>
@@ -19211,11 +21276,11 @@
       <w:spacing w:val="10"/>
     </w:rPr>
   </w:style>
-  <w:style w:type="paragraph" w:styleId="Heading8">
+  <w:style w:type="paragraph" w:styleId="8">
     <w:name w:val="heading 8"/>
-    <w:basedOn w:val="Normal"/>
-    <w:next w:val="Normal"/>
-    <w:link w:val="Heading8Char"/>
+    <w:basedOn w:val="a"/>
+    <w:next w:val="a"/>
+    <w:link w:val="80"/>
     <w:uiPriority w:val="9"/>
     <w:semiHidden/>
     <w:unhideWhenUsed/>
@@ -19235,11 +21300,11 @@
       <w:color w:val="538135" w:themeColor="accent6" w:themeShade="BF"/>
     </w:rPr>
   </w:style>
-  <w:style w:type="paragraph" w:styleId="Heading9">
+  <w:style w:type="paragraph" w:styleId="9">
     <w:name w:val="heading 9"/>
-    <w:basedOn w:val="Normal"/>
-    <w:next w:val="Normal"/>
-    <w:link w:val="Heading9Char"/>
+    <w:basedOn w:val="a"/>
+    <w:next w:val="a"/>
+    <w:link w:val="90"/>
     <w:uiPriority w:val="9"/>
     <w:semiHidden/>
     <w:unhideWhenUsed/>
@@ -19259,13 +21324,13 @@
       <w:color w:val="385623" w:themeColor="accent6" w:themeShade="80"/>
     </w:rPr>
   </w:style>
-  <w:style w:type="character" w:default="1" w:styleId="DefaultParagraphFont">
+  <w:style w:type="character" w:default="1" w:styleId="a0">
     <w:name w:val="Default Paragraph Font"/>
     <w:uiPriority w:val="1"/>
     <w:semiHidden/>
     <w:unhideWhenUsed/>
   </w:style>
-  <w:style w:type="table" w:default="1" w:styleId="TableNormal">
+  <w:style w:type="table" w:default="1" w:styleId="a1">
     <w:name w:val="Normal Table"/>
     <w:uiPriority w:val="99"/>
     <w:semiHidden/>
@@ -19280,17 +21345,17 @@
       </w:tblCellMar>
     </w:tblPr>
   </w:style>
-  <w:style w:type="numbering" w:default="1" w:styleId="NoList">
+  <w:style w:type="numbering" w:default="1" w:styleId="a2">
     <w:name w:val="No List"/>
     <w:uiPriority w:val="99"/>
     <w:semiHidden/>
     <w:unhideWhenUsed/>
   </w:style>
-  <w:style w:type="paragraph" w:styleId="Title">
+  <w:style w:type="paragraph" w:styleId="a3">
     <w:name w:val="Title"/>
-    <w:basedOn w:val="Normal"/>
-    <w:next w:val="Normal"/>
-    <w:link w:val="TitleChar"/>
+    <w:basedOn w:val="a"/>
+    <w:next w:val="a"/>
+    <w:link w:val="a4"/>
     <w:uiPriority w:val="10"/>
     <w:qFormat/>
     <w:rsid w:val="00E12DAB"/>
@@ -19308,10 +21373,10 @@
       <w:szCs w:val="52"/>
     </w:rPr>
   </w:style>
-  <w:style w:type="character" w:customStyle="1" w:styleId="TitleChar">
-    <w:name w:val="Title Char"/>
-    <w:basedOn w:val="DefaultParagraphFont"/>
-    <w:link w:val="Title"/>
+  <w:style w:type="character" w:customStyle="1" w:styleId="a4">
+    <w:name w:val="Заглавие Знак"/>
+    <w:basedOn w:val="a0"/>
+    <w:link w:val="a3"/>
     <w:uiPriority w:val="10"/>
     <w:rsid w:val="00E12DAB"/>
     <w:rPr>
@@ -19321,10 +21386,10 @@
       <w:szCs w:val="52"/>
     </w:rPr>
   </w:style>
-  <w:style w:type="character" w:customStyle="1" w:styleId="Heading1Char">
-    <w:name w:val="Heading 1 Char"/>
-    <w:basedOn w:val="DefaultParagraphFont"/>
-    <w:link w:val="Heading1"/>
+  <w:style w:type="character" w:customStyle="1" w:styleId="11">
+    <w:name w:val="Заглавие 1 Знак"/>
+    <w:basedOn w:val="a0"/>
+    <w:link w:val="10"/>
     <w:uiPriority w:val="9"/>
     <w:rsid w:val="00E34588"/>
     <w:rPr>
@@ -19335,10 +21400,10 @@
       <w:szCs w:val="32"/>
     </w:rPr>
   </w:style>
-  <w:style w:type="character" w:customStyle="1" w:styleId="Heading2Char">
-    <w:name w:val="Heading 2 Char"/>
-    <w:basedOn w:val="DefaultParagraphFont"/>
-    <w:link w:val="Heading2"/>
+  <w:style w:type="character" w:customStyle="1" w:styleId="21">
+    <w:name w:val="Заглавие 2 Знак"/>
+    <w:basedOn w:val="a0"/>
+    <w:link w:val="20"/>
     <w:uiPriority w:val="9"/>
     <w:rsid w:val="00E34588"/>
     <w:rPr>
@@ -19349,10 +21414,10 @@
       <w:szCs w:val="28"/>
     </w:rPr>
   </w:style>
-  <w:style w:type="character" w:customStyle="1" w:styleId="Heading3Char">
-    <w:name w:val="Heading 3 Char"/>
-    <w:basedOn w:val="DefaultParagraphFont"/>
-    <w:link w:val="Heading3"/>
+  <w:style w:type="character" w:customStyle="1" w:styleId="31">
+    <w:name w:val="Заглавие 3 Знак"/>
+    <w:basedOn w:val="a0"/>
+    <w:link w:val="30"/>
     <w:uiPriority w:val="9"/>
     <w:semiHidden/>
     <w:rsid w:val="00E12DAB"/>
@@ -19363,10 +21428,10 @@
       <w:szCs w:val="24"/>
     </w:rPr>
   </w:style>
-  <w:style w:type="character" w:customStyle="1" w:styleId="Heading4Char">
-    <w:name w:val="Heading 4 Char"/>
-    <w:basedOn w:val="DefaultParagraphFont"/>
-    <w:link w:val="Heading4"/>
+  <w:style w:type="character" w:customStyle="1" w:styleId="40">
+    <w:name w:val="Заглавие 4 Знак"/>
+    <w:basedOn w:val="a0"/>
+    <w:link w:val="4"/>
     <w:uiPriority w:val="9"/>
     <w:semiHidden/>
     <w:rsid w:val="00E12DAB"/>
@@ -19379,10 +21444,10 @@
       <w:szCs w:val="22"/>
     </w:rPr>
   </w:style>
-  <w:style w:type="character" w:customStyle="1" w:styleId="Heading5Char">
-    <w:name w:val="Heading 5 Char"/>
-    <w:basedOn w:val="DefaultParagraphFont"/>
-    <w:link w:val="Heading5"/>
+  <w:style w:type="character" w:customStyle="1" w:styleId="50">
+    <w:name w:val="Заглавие 5 Знак"/>
+    <w:basedOn w:val="a0"/>
+    <w:link w:val="5"/>
     <w:uiPriority w:val="9"/>
     <w:semiHidden/>
     <w:rsid w:val="00E12DAB"/>
@@ -19394,10 +21459,10 @@
       <w:szCs w:val="22"/>
     </w:rPr>
   </w:style>
-  <w:style w:type="character" w:customStyle="1" w:styleId="Heading6Char">
-    <w:name w:val="Heading 6 Char"/>
-    <w:basedOn w:val="DefaultParagraphFont"/>
-    <w:link w:val="Heading6"/>
+  <w:style w:type="character" w:customStyle="1" w:styleId="60">
+    <w:name w:val="Заглавие 6 Знак"/>
+    <w:basedOn w:val="a0"/>
+    <w:link w:val="6"/>
     <w:uiPriority w:val="9"/>
     <w:semiHidden/>
     <w:rsid w:val="00E12DAB"/>
@@ -19409,10 +21474,10 @@
       <w:szCs w:val="22"/>
     </w:rPr>
   </w:style>
-  <w:style w:type="character" w:customStyle="1" w:styleId="Heading7Char">
-    <w:name w:val="Heading 7 Char"/>
-    <w:basedOn w:val="DefaultParagraphFont"/>
-    <w:link w:val="Heading7"/>
+  <w:style w:type="character" w:customStyle="1" w:styleId="70">
+    <w:name w:val="Заглавие 7 Знак"/>
+    <w:basedOn w:val="a0"/>
+    <w:link w:val="7"/>
     <w:uiPriority w:val="9"/>
     <w:semiHidden/>
     <w:rsid w:val="00E12DAB"/>
@@ -19424,10 +21489,10 @@
       <w:spacing w:val="10"/>
     </w:rPr>
   </w:style>
-  <w:style w:type="character" w:customStyle="1" w:styleId="Heading8Char">
-    <w:name w:val="Heading 8 Char"/>
-    <w:basedOn w:val="DefaultParagraphFont"/>
-    <w:link w:val="Heading8"/>
+  <w:style w:type="character" w:customStyle="1" w:styleId="80">
+    <w:name w:val="Заглавие 8 Знак"/>
+    <w:basedOn w:val="a0"/>
+    <w:link w:val="8"/>
     <w:uiPriority w:val="9"/>
     <w:semiHidden/>
     <w:rsid w:val="00E12DAB"/>
@@ -19440,10 +21505,10 @@
       <w:color w:val="538135" w:themeColor="accent6" w:themeShade="BF"/>
     </w:rPr>
   </w:style>
-  <w:style w:type="character" w:customStyle="1" w:styleId="Heading9Char">
-    <w:name w:val="Heading 9 Char"/>
-    <w:basedOn w:val="DefaultParagraphFont"/>
-    <w:link w:val="Heading9"/>
+  <w:style w:type="character" w:customStyle="1" w:styleId="90">
+    <w:name w:val="Заглавие 9 Знак"/>
+    <w:basedOn w:val="a0"/>
+    <w:link w:val="9"/>
     <w:uiPriority w:val="9"/>
     <w:semiHidden/>
     <w:rsid w:val="00E12DAB"/>
@@ -19456,10 +21521,10 @@
       <w:color w:val="385623" w:themeColor="accent6" w:themeShade="80"/>
     </w:rPr>
   </w:style>
-  <w:style w:type="paragraph" w:styleId="Caption">
+  <w:style w:type="paragraph" w:styleId="a5">
     <w:name w:val="caption"/>
-    <w:basedOn w:val="Normal"/>
-    <w:next w:val="Normal"/>
+    <w:basedOn w:val="a"/>
+    <w:next w:val="a"/>
     <w:uiPriority w:val="35"/>
     <w:semiHidden/>
     <w:unhideWhenUsed/>
@@ -19473,11 +21538,11 @@
       <w:szCs w:val="16"/>
     </w:rPr>
   </w:style>
-  <w:style w:type="paragraph" w:styleId="Subtitle">
+  <w:style w:type="paragraph" w:styleId="a6">
     <w:name w:val="Subtitle"/>
-    <w:basedOn w:val="Normal"/>
-    <w:next w:val="Normal"/>
-    <w:link w:val="SubtitleChar"/>
+    <w:basedOn w:val="a"/>
+    <w:next w:val="a"/>
+    <w:link w:val="a7"/>
     <w:uiPriority w:val="11"/>
     <w:qFormat/>
     <w:rsid w:val="00E12DAB"/>
@@ -19489,17 +21554,17 @@
       <w:rFonts w:asciiTheme="majorHAnsi" w:eastAsiaTheme="majorEastAsia" w:hAnsiTheme="majorHAnsi" w:cstheme="majorBidi"/>
     </w:rPr>
   </w:style>
-  <w:style w:type="character" w:customStyle="1" w:styleId="SubtitleChar">
-    <w:name w:val="Subtitle Char"/>
-    <w:basedOn w:val="DefaultParagraphFont"/>
-    <w:link w:val="Subtitle"/>
+  <w:style w:type="character" w:customStyle="1" w:styleId="a7">
+    <w:name w:val="Подзаглавие Знак"/>
+    <w:basedOn w:val="a0"/>
+    <w:link w:val="a6"/>
     <w:uiPriority w:val="11"/>
     <w:rsid w:val="00E12DAB"/>
     <w:rPr>
       <w:rFonts w:asciiTheme="majorHAnsi" w:eastAsiaTheme="majorEastAsia" w:hAnsiTheme="majorHAnsi" w:cstheme="majorBidi"/>
     </w:rPr>
   </w:style>
-  <w:style w:type="character" w:styleId="Strong">
+  <w:style w:type="character" w:styleId="a8">
     <w:name w:val="Strong"/>
     <w:uiPriority w:val="22"/>
     <w:qFormat/>
@@ -19510,7 +21575,7 @@
       <w:color w:val="70AD47" w:themeColor="accent6"/>
     </w:rPr>
   </w:style>
-  <w:style w:type="character" w:styleId="Emphasis">
+  <w:style w:type="character" w:styleId="a9">
     <w:name w:val="Emphasis"/>
     <w:uiPriority w:val="20"/>
     <w:qFormat/>
@@ -19523,7 +21588,7 @@
       <w:spacing w:val="10"/>
     </w:rPr>
   </w:style>
-  <w:style w:type="paragraph" w:styleId="NoSpacing">
+  <w:style w:type="paragraph" w:styleId="aa">
     <w:name w:val="No Spacing"/>
     <w:uiPriority w:val="1"/>
     <w:qFormat/>
@@ -19532,11 +21597,11 @@
       <w:spacing w:after="0" w:line="240" w:lineRule="auto"/>
     </w:pPr>
   </w:style>
-  <w:style w:type="paragraph" w:styleId="Quote">
+  <w:style w:type="paragraph" w:styleId="ab">
     <w:name w:val="Quote"/>
-    <w:basedOn w:val="Normal"/>
-    <w:next w:val="Normal"/>
-    <w:link w:val="QuoteChar"/>
+    <w:basedOn w:val="a"/>
+    <w:next w:val="a"/>
+    <w:link w:val="ac"/>
     <w:uiPriority w:val="29"/>
     <w:qFormat/>
     <w:rsid w:val="00E12DAB"/>
@@ -19545,10 +21610,10 @@
       <w:iCs/>
     </w:rPr>
   </w:style>
-  <w:style w:type="character" w:customStyle="1" w:styleId="QuoteChar">
-    <w:name w:val="Quote Char"/>
-    <w:basedOn w:val="DefaultParagraphFont"/>
-    <w:link w:val="Quote"/>
+  <w:style w:type="character" w:customStyle="1" w:styleId="ac">
+    <w:name w:val="Цитат Знак"/>
+    <w:basedOn w:val="a0"/>
+    <w:link w:val="ab"/>
     <w:uiPriority w:val="29"/>
     <w:rsid w:val="00E12DAB"/>
     <w:rPr>
@@ -19556,11 +21621,11 @@
       <w:iCs/>
     </w:rPr>
   </w:style>
-  <w:style w:type="paragraph" w:styleId="IntenseQuote">
+  <w:style w:type="paragraph" w:styleId="ad">
     <w:name w:val="Intense Quote"/>
-    <w:basedOn w:val="Normal"/>
-    <w:next w:val="Normal"/>
-    <w:link w:val="IntenseQuoteChar"/>
+    <w:basedOn w:val="a"/>
+    <w:next w:val="a"/>
+    <w:link w:val="ae"/>
     <w:uiPriority w:val="30"/>
     <w:qFormat/>
     <w:rsid w:val="00E12DAB"/>
@@ -19578,10 +21643,10 @@
       <w:iCs/>
     </w:rPr>
   </w:style>
-  <w:style w:type="character" w:customStyle="1" w:styleId="IntenseQuoteChar">
-    <w:name w:val="Intense Quote Char"/>
-    <w:basedOn w:val="DefaultParagraphFont"/>
-    <w:link w:val="IntenseQuote"/>
+  <w:style w:type="character" w:customStyle="1" w:styleId="ae">
+    <w:name w:val="Интензивно цитиране Знак"/>
+    <w:basedOn w:val="a0"/>
+    <w:link w:val="ad"/>
     <w:uiPriority w:val="30"/>
     <w:rsid w:val="00E12DAB"/>
     <w:rPr>
@@ -19591,7 +21656,7 @@
       <w:iCs/>
     </w:rPr>
   </w:style>
-  <w:style w:type="character" w:styleId="SubtleEmphasis">
+  <w:style w:type="character" w:styleId="af">
     <w:name w:val="Subtle Emphasis"/>
     <w:uiPriority w:val="19"/>
     <w:qFormat/>
@@ -19601,7 +21666,7 @@
       <w:iCs/>
     </w:rPr>
   </w:style>
-  <w:style w:type="character" w:styleId="IntenseEmphasis">
+  <w:style w:type="character" w:styleId="af0">
     <w:name w:val="Intense Emphasis"/>
     <w:uiPriority w:val="21"/>
     <w:qFormat/>
@@ -19615,7 +21680,7 @@
       <w:spacing w:val="10"/>
     </w:rPr>
   </w:style>
-  <w:style w:type="character" w:styleId="SubtleReference">
+  <w:style w:type="character" w:styleId="af1">
     <w:name w:val="Subtle Reference"/>
     <w:uiPriority w:val="31"/>
     <w:qFormat/>
@@ -19625,7 +21690,7 @@
       <w:bCs/>
     </w:rPr>
   </w:style>
-  <w:style w:type="character" w:styleId="IntenseReference">
+  <w:style w:type="character" w:styleId="af2">
     <w:name w:val="Intense Reference"/>
     <w:uiPriority w:val="32"/>
     <w:qFormat/>
@@ -19640,7 +21705,7 @@
       <w:u w:val="single"/>
     </w:rPr>
   </w:style>
-  <w:style w:type="character" w:styleId="BookTitle">
+  <w:style w:type="character" w:styleId="af3">
     <w:name w:val="Book Title"/>
     <w:uiPriority w:val="33"/>
     <w:qFormat/>
@@ -19653,10 +21718,10 @@
       <w:szCs w:val="20"/>
     </w:rPr>
   </w:style>
-  <w:style w:type="paragraph" w:styleId="TOCHeading">
+  <w:style w:type="paragraph" w:styleId="af4">
     <w:name w:val="TOC Heading"/>
-    <w:basedOn w:val="Heading1"/>
-    <w:next w:val="Normal"/>
+    <w:basedOn w:val="10"/>
+    <w:next w:val="a"/>
     <w:uiPriority w:val="39"/>
     <w:unhideWhenUsed/>
     <w:qFormat/>
@@ -19665,10 +21730,10 @@
       <w:outlineLvl w:val="9"/>
     </w:pPr>
   </w:style>
-  <w:style w:type="paragraph" w:styleId="Header">
+  <w:style w:type="paragraph" w:styleId="af5">
     <w:name w:val="header"/>
-    <w:basedOn w:val="Normal"/>
-    <w:link w:val="HeaderChar"/>
+    <w:basedOn w:val="a"/>
+    <w:link w:val="af6"/>
     <w:unhideWhenUsed/>
     <w:rsid w:val="00DD45B4"/>
     <w:pPr>
@@ -19685,10 +21750,10 @@
       <w:szCs w:val="22"/>
     </w:rPr>
   </w:style>
-  <w:style w:type="character" w:customStyle="1" w:styleId="HeaderChar">
-    <w:name w:val="Header Char"/>
-    <w:basedOn w:val="DefaultParagraphFont"/>
-    <w:link w:val="Header"/>
+  <w:style w:type="character" w:customStyle="1" w:styleId="af6">
+    <w:name w:val="Горен колонтитул Знак"/>
+    <w:basedOn w:val="a0"/>
+    <w:link w:val="af5"/>
     <w:rsid w:val="00DD45B4"/>
     <w:rPr>
       <w:rFonts w:ascii="Calibri" w:eastAsia="Calibri" w:hAnsi="Calibri" w:cs="Times New Roman"/>
@@ -19698,7 +21763,7 @@
   </w:style>
   <w:style w:type="paragraph" w:customStyle="1" w:styleId="1">
     <w:name w:val="1"/>
-    <w:basedOn w:val="Heading1"/>
+    <w:basedOn w:val="10"/>
     <w:link w:val="1Char"/>
     <w:autoRedefine/>
     <w:qFormat/>
@@ -19738,7 +21803,7 @@
   </w:style>
   <w:style w:type="paragraph" w:customStyle="1" w:styleId="2">
     <w:name w:val="2"/>
-    <w:basedOn w:val="Heading2"/>
+    <w:basedOn w:val="20"/>
     <w:link w:val="2Char"/>
     <w:autoRedefine/>
     <w:qFormat/>
@@ -19776,10 +21841,10 @@
       <w:lang w:eastAsia="bg-BG"/>
     </w:rPr>
   </w:style>
-  <w:style w:type="paragraph" w:styleId="FootnoteText">
+  <w:style w:type="paragraph" w:styleId="af7">
     <w:name w:val="footnote text"/>
-    <w:basedOn w:val="Normal"/>
-    <w:link w:val="FootnoteTextChar"/>
+    <w:basedOn w:val="a"/>
+    <w:link w:val="af8"/>
     <w:uiPriority w:val="99"/>
     <w:unhideWhenUsed/>
     <w:rsid w:val="00925ED1"/>
@@ -19787,16 +21852,16 @@
       <w:spacing w:after="0" w:line="240" w:lineRule="auto"/>
     </w:pPr>
   </w:style>
-  <w:style w:type="character" w:customStyle="1" w:styleId="FootnoteTextChar">
-    <w:name w:val="Footnote Text Char"/>
-    <w:basedOn w:val="DefaultParagraphFont"/>
-    <w:link w:val="FootnoteText"/>
+  <w:style w:type="character" w:customStyle="1" w:styleId="af8">
+    <w:name w:val="Текст под линия Знак"/>
+    <w:basedOn w:val="a0"/>
+    <w:link w:val="af7"/>
     <w:uiPriority w:val="99"/>
     <w:rsid w:val="00925ED1"/>
   </w:style>
-  <w:style w:type="character" w:styleId="FootnoteReference">
+  <w:style w:type="character" w:styleId="af9">
     <w:name w:val="footnote reference"/>
-    <w:basedOn w:val="DefaultParagraphFont"/>
+    <w:basedOn w:val="a0"/>
     <w:uiPriority w:val="99"/>
     <w:semiHidden/>
     <w:unhideWhenUsed/>
@@ -19805,9 +21870,9 @@
       <w:vertAlign w:val="superscript"/>
     </w:rPr>
   </w:style>
-  <w:style w:type="character" w:styleId="Hyperlink">
+  <w:style w:type="character" w:styleId="afa">
     <w:name w:val="Hyperlink"/>
-    <w:basedOn w:val="DefaultParagraphFont"/>
+    <w:basedOn w:val="a0"/>
     <w:uiPriority w:val="99"/>
     <w:unhideWhenUsed/>
     <w:rsid w:val="00925ED1"/>
@@ -19818,13 +21883,13 @@
   </w:style>
   <w:style w:type="character" w:customStyle="1" w:styleId="scnt">
     <w:name w:val="scnt"/>
-    <w:basedOn w:val="DefaultParagraphFont"/>
+    <w:basedOn w:val="a0"/>
     <w:rsid w:val="00EF7F55"/>
   </w:style>
-  <w:style w:type="paragraph" w:styleId="Footer">
+  <w:style w:type="paragraph" w:styleId="afb">
     <w:name w:val="footer"/>
-    <w:basedOn w:val="Normal"/>
-    <w:link w:val="FooterChar"/>
+    <w:basedOn w:val="a"/>
+    <w:link w:val="afc"/>
     <w:uiPriority w:val="99"/>
     <w:unhideWhenUsed/>
     <w:rsid w:val="00FF6923"/>
@@ -19836,16 +21901,16 @@
       <w:spacing w:after="0" w:line="240" w:lineRule="auto"/>
     </w:pPr>
   </w:style>
-  <w:style w:type="character" w:customStyle="1" w:styleId="FooterChar">
-    <w:name w:val="Footer Char"/>
-    <w:basedOn w:val="DefaultParagraphFont"/>
-    <w:link w:val="Footer"/>
+  <w:style w:type="character" w:customStyle="1" w:styleId="afc">
+    <w:name w:val="Долен колонтитул Знак"/>
+    <w:basedOn w:val="a0"/>
+    <w:link w:val="afb"/>
     <w:uiPriority w:val="99"/>
     <w:rsid w:val="00FF6923"/>
   </w:style>
-  <w:style w:type="character" w:styleId="FollowedHyperlink">
+  <w:style w:type="character" w:styleId="afd">
     <w:name w:val="FollowedHyperlink"/>
-    <w:basedOn w:val="DefaultParagraphFont"/>
+    <w:basedOn w:val="a0"/>
     <w:uiPriority w:val="99"/>
     <w:semiHidden/>
     <w:unhideWhenUsed/>
@@ -19855,9 +21920,9 @@
       <w:u w:val="single"/>
     </w:rPr>
   </w:style>
-  <w:style w:type="paragraph" w:styleId="NormalWeb">
+  <w:style w:type="paragraph" w:styleId="afe">
     <w:name w:val="Normal (Web)"/>
-    <w:basedOn w:val="Normal"/>
+    <w:basedOn w:val="a"/>
     <w:uiPriority w:val="99"/>
     <w:semiHidden/>
     <w:unhideWhenUsed/>
@@ -19868,9 +21933,9 @@
       <w:szCs w:val="24"/>
     </w:rPr>
   </w:style>
-  <w:style w:type="paragraph" w:styleId="ListParagraph">
+  <w:style w:type="paragraph" w:styleId="aff">
     <w:name w:val="List Paragraph"/>
-    <w:basedOn w:val="Normal"/>
+    <w:basedOn w:val="a"/>
     <w:uiPriority w:val="34"/>
     <w:qFormat/>
     <w:rsid w:val="000A75E7"/>
@@ -19879,9 +21944,9 @@
       <w:contextualSpacing/>
     </w:pPr>
   </w:style>
-  <w:style w:type="table" w:styleId="TableGrid">
+  <w:style w:type="table" w:styleId="aff0">
     <w:name w:val="Table Grid"/>
-    <w:basedOn w:val="TableNormal"/>
+    <w:basedOn w:val="a1"/>
     <w:rsid w:val="0019459C"/>
     <w:pPr>
       <w:spacing w:after="0" w:line="240" w:lineRule="auto"/>
@@ -19902,18 +21967,18 @@
       </w:tblBorders>
     </w:tblPr>
   </w:style>
-  <w:style w:type="paragraph" w:styleId="Bibliography">
+  <w:style w:type="paragraph" w:styleId="aff1">
     <w:name w:val="Bibliography"/>
-    <w:basedOn w:val="Normal"/>
-    <w:next w:val="Normal"/>
+    <w:basedOn w:val="a"/>
+    <w:next w:val="a"/>
     <w:uiPriority w:val="37"/>
     <w:semiHidden/>
     <w:unhideWhenUsed/>
     <w:rsid w:val="00376132"/>
   </w:style>
-  <w:style w:type="character" w:customStyle="1" w:styleId="10">
+  <w:style w:type="character" w:customStyle="1" w:styleId="12">
     <w:name w:val="Неразрешено споменаване1"/>
-    <w:basedOn w:val="DefaultParagraphFont"/>
+    <w:basedOn w:val="a0"/>
     <w:uiPriority w:val="99"/>
     <w:semiHidden/>
     <w:unhideWhenUsed/>
@@ -19923,10 +21988,10 @@
       <w:shd w:val="clear" w:color="auto" w:fill="E1DFDD"/>
     </w:rPr>
   </w:style>
-  <w:style w:type="paragraph" w:styleId="TOC1">
+  <w:style w:type="paragraph" w:styleId="13">
     <w:name w:val="toc 1"/>
-    <w:basedOn w:val="Normal"/>
-    <w:next w:val="Normal"/>
+    <w:basedOn w:val="a"/>
+    <w:next w:val="a"/>
     <w:autoRedefine/>
     <w:uiPriority w:val="39"/>
     <w:unhideWhenUsed/>
@@ -19935,10 +22000,10 @@
       <w:spacing w:after="100"/>
     </w:pPr>
   </w:style>
-  <w:style w:type="paragraph" w:styleId="TOC2">
+  <w:style w:type="paragraph" w:styleId="22">
     <w:name w:val="toc 2"/>
-    <w:basedOn w:val="Normal"/>
-    <w:next w:val="Normal"/>
+    <w:basedOn w:val="a"/>
+    <w:next w:val="a"/>
     <w:autoRedefine/>
     <w:uiPriority w:val="39"/>
     <w:unhideWhenUsed/>
@@ -19950,7 +22015,7 @@
   </w:style>
   <w:style w:type="paragraph" w:customStyle="1" w:styleId="3">
     <w:name w:val="3"/>
-    <w:basedOn w:val="Heading3"/>
+    <w:basedOn w:val="30"/>
     <w:autoRedefine/>
     <w:qFormat/>
     <w:rsid w:val="003864EF"/>
@@ -19972,10 +22037,10 @@
       <w:lang w:val="en-US"/>
     </w:rPr>
   </w:style>
-  <w:style w:type="paragraph" w:styleId="TOC3">
+  <w:style w:type="paragraph" w:styleId="32">
     <w:name w:val="toc 3"/>
-    <w:basedOn w:val="Normal"/>
-    <w:next w:val="Normal"/>
+    <w:basedOn w:val="a"/>
+    <w:next w:val="a"/>
     <w:autoRedefine/>
     <w:uiPriority w:val="39"/>
     <w:unhideWhenUsed/>
@@ -19985,9 +22050,9 @@
       <w:ind w:left="400"/>
     </w:pPr>
   </w:style>
-  <w:style w:type="paragraph" w:customStyle="1" w:styleId="11">
+  <w:style w:type="paragraph" w:customStyle="1" w:styleId="14">
     <w:name w:val="хеадинг 1"/>
-    <w:basedOn w:val="Heading1"/>
+    <w:basedOn w:val="10"/>
     <w:link w:val="1Char0"/>
     <w:qFormat/>
     <w:rsid w:val="00E34588"/>
@@ -19998,8 +22063,8 @@
   </w:style>
   <w:style w:type="character" w:customStyle="1" w:styleId="1Char0">
     <w:name w:val="хеадинг 1 Char"/>
-    <w:basedOn w:val="Heading1Char"/>
-    <w:link w:val="11"/>
+    <w:basedOn w:val="11"/>
+    <w:link w:val="14"/>
     <w:rsid w:val="00E34588"/>
     <w:rPr>
       <w:rFonts w:ascii="Times New Roman" w:hAnsi="Times New Roman" w:cs="Times New Roman"/>
@@ -20007,6 +22072,18 @@
       <w:spacing w:val="5"/>
       <w:sz w:val="24"/>
       <w:szCs w:val="32"/>
+    </w:rPr>
+  </w:style>
+  <w:style w:type="character" w:styleId="aff2">
+    <w:name w:val="Unresolved Mention"/>
+    <w:basedOn w:val="a0"/>
+    <w:uiPriority w:val="99"/>
+    <w:semiHidden/>
+    <w:unhideWhenUsed/>
+    <w:rsid w:val="00CA1194"/>
+    <w:rPr>
+      <w:color w:val="605E5C"/>
+      <w:shd w:val="clear" w:color="auto" w:fill="E1DFDD"/>
     </w:rPr>
   </w:style>
 </w:styles>

</xml_diff>